<commit_message>
cover most of variables in docx file
</commit_message>
<xml_diff>
--- a/app/assets/SATR_testing/STAR_template.docx
+++ b/app/assets/SATR_testing/STAR_template.docx
@@ -1,6 +1,6 @@
 
 <file path=word/document.xml><?xml version="1.0" encoding="utf-8"?>
-<w:document xmlns:wpc="http://schemas.microsoft.com/office/word/2010/wordprocessingCanvas" xmlns:cx="http://schemas.microsoft.com/office/drawing/2014/chartex" xmlns:cx1="http://schemas.microsoft.com/office/drawing/2015/9/8/chartex" xmlns:cx2="http://schemas.microsoft.com/office/drawing/2015/10/21/chartex" xmlns:mc="http://schemas.openxmlformats.org/markup-compatibility/2006" xmlns:o="urn:schemas-microsoft-com:office:office" xmlns:r="http://schemas.openxmlformats.org/officeDocument/2006/relationships" xmlns:m="http://schemas.openxmlformats.org/officeDocument/2006/math" xmlns:v="urn:schemas-microsoft-com:vml" xmlns:wp14="http://schemas.microsoft.com/office/word/2010/wordprocessingDrawing" xmlns:wp="http://schemas.openxmlformats.org/drawingml/2006/wordprocessingDrawing" xmlns:w10="urn:schemas-microsoft-com:office:word" xmlns:w="http://schemas.openxmlformats.org/wordprocessingml/2006/main" xmlns:w14="http://schemas.microsoft.com/office/word/2010/wordml" xmlns:w15="http://schemas.microsoft.com/office/word/2012/wordml" xmlns:w16se="http://schemas.microsoft.com/office/word/2015/wordml/symex" xmlns:wpg="http://schemas.microsoft.com/office/word/2010/wordprocessingGroup" xmlns:wpi="http://schemas.microsoft.com/office/word/2010/wordprocessingInk" xmlns:wne="http://schemas.microsoft.com/office/word/2006/wordml" xmlns:wps="http://schemas.microsoft.com/office/word/2010/wordprocessingShape" mc:Ignorable="w14 w15 w16se wp14">
+<w:document xmlns:wpc="http://schemas.microsoft.com/office/word/2010/wordprocessingCanvas" xmlns:mo="http://schemas.microsoft.com/office/mac/office/2008/main" xmlns:mc="http://schemas.openxmlformats.org/markup-compatibility/2006" xmlns:mv="urn:schemas-microsoft-com:mac:vml" xmlns:o="urn:schemas-microsoft-com:office:office" xmlns:r="http://schemas.openxmlformats.org/officeDocument/2006/relationships" xmlns:m="http://schemas.openxmlformats.org/officeDocument/2006/math" xmlns:v="urn:schemas-microsoft-com:vml" xmlns:wp14="http://schemas.microsoft.com/office/word/2010/wordprocessingDrawing" xmlns:wp="http://schemas.openxmlformats.org/drawingml/2006/wordprocessingDrawing" xmlns:w10="urn:schemas-microsoft-com:office:word" xmlns:w="http://schemas.openxmlformats.org/wordprocessingml/2006/main" xmlns:w14="http://schemas.microsoft.com/office/word/2010/wordml" xmlns:wpg="http://schemas.microsoft.com/office/word/2010/wordprocessingGroup" xmlns:wpi="http://schemas.microsoft.com/office/word/2010/wordprocessingInk" xmlns:wne="http://schemas.microsoft.com/office/word/2006/wordml" xmlns:wps="http://schemas.microsoft.com/office/word/2010/wordprocessingShape" mc:Ignorable="w14 wp14">
   <w:body>
     <w:p>
       <w:pPr>
@@ -105,6 +105,7 @@
         </w:rPr>
         <w:t xml:space="preserve">Your child has taken this assessment </w:t>
       </w:r>
+      <w:proofErr w:type="spellStart"/>
       <w:r>
         <w:rPr>
           <w:rFonts w:asciiTheme="majorHAnsi" w:eastAsia="Times New Roman" w:hAnsiTheme="majorHAnsi" w:cs="Times New Roman"/>
@@ -112,8 +113,9 @@
           <w:szCs w:val="20"/>
           <w:highlight w:val="yellow"/>
         </w:rPr>
-        <w:t>four</w:t>
-      </w:r>
+        <w:t>n_tests</w:t>
+      </w:r>
+      <w:proofErr w:type="spellEnd"/>
       <w:r>
         <w:rPr>
           <w:rFonts w:asciiTheme="majorHAnsi" w:eastAsia="Times New Roman" w:hAnsiTheme="majorHAnsi" w:cs="Times New Roman"/>
@@ -174,6 +176,7 @@
         </w:rPr>
         <w:t xml:space="preserve">Scaled Score: </w:t>
       </w:r>
+      <w:proofErr w:type="spellStart"/>
       <w:r>
         <w:rPr>
           <w:rFonts w:asciiTheme="majorHAnsi" w:hAnsiTheme="majorHAnsi"/>
@@ -182,8 +185,9 @@
           <w:szCs w:val="20"/>
           <w:highlight w:val="yellow"/>
         </w:rPr>
-        <w:t>781</w:t>
-      </w:r>
+        <w:t>latest_ss</w:t>
+      </w:r>
+      <w:proofErr w:type="spellEnd"/>
       <w:r>
         <w:rPr>
           <w:rFonts w:asciiTheme="majorHAnsi" w:hAnsiTheme="majorHAnsi"/>
@@ -322,6 +326,7 @@
         </w:rPr>
         <w:t xml:space="preserve">obtained a Scale Score of </w:t>
       </w:r>
+      <w:proofErr w:type="spellStart"/>
       <w:r>
         <w:rPr>
           <w:rFonts w:asciiTheme="majorHAnsi" w:hAnsiTheme="majorHAnsi"/>
@@ -329,16 +334,36 @@
           <w:szCs w:val="20"/>
           <w:highlight w:val="yellow"/>
         </w:rPr>
-        <w:t>781</w:t>
-      </w:r>
-      <w:r>
-        <w:rPr>
-          <w:rFonts w:asciiTheme="majorHAnsi" w:hAnsiTheme="majorHAnsi"/>
-          <w:sz w:val="20"/>
-          <w:szCs w:val="20"/>
-        </w:rPr>
-        <w:t xml:space="preserve">. This is a </w:t>
-      </w:r>
+        <w:t>latest_ss</w:t>
+      </w:r>
+      <w:proofErr w:type="spellEnd"/>
+      <w:r>
+        <w:rPr>
+          <w:rFonts w:asciiTheme="majorHAnsi" w:hAnsiTheme="majorHAnsi"/>
+          <w:sz w:val="20"/>
+          <w:szCs w:val="20"/>
+        </w:rPr>
+        <w:t xml:space="preserve">. This is </w:t>
+      </w:r>
+      <w:proofErr w:type="gramStart"/>
+      <w:r>
+        <w:rPr>
+          <w:rFonts w:asciiTheme="majorHAnsi" w:hAnsiTheme="majorHAnsi"/>
+          <w:sz w:val="20"/>
+          <w:szCs w:val="20"/>
+        </w:rPr>
+        <w:t>a</w:t>
+      </w:r>
+      <w:proofErr w:type="gramEnd"/>
+      <w:r>
+        <w:rPr>
+          <w:rFonts w:asciiTheme="majorHAnsi" w:hAnsiTheme="majorHAnsi"/>
+          <w:sz w:val="20"/>
+          <w:szCs w:val="20"/>
+        </w:rPr>
+        <w:t xml:space="preserve"> </w:t>
+      </w:r>
+      <w:proofErr w:type="spellStart"/>
       <w:r>
         <w:rPr>
           <w:rFonts w:asciiTheme="majorHAnsi" w:hAnsiTheme="majorHAnsi"/>
@@ -346,8 +371,9 @@
           <w:szCs w:val="20"/>
           <w:highlight w:val="yellow"/>
         </w:rPr>
-        <w:t>decrease</w:t>
-      </w:r>
+        <w:t>ss_cg</w:t>
+      </w:r>
+      <w:proofErr w:type="spellEnd"/>
       <w:r>
         <w:rPr>
           <w:rFonts w:asciiTheme="majorHAnsi" w:hAnsiTheme="majorHAnsi"/>
@@ -356,6 +382,7 @@
         </w:rPr>
         <w:t xml:space="preserve"> of </w:t>
       </w:r>
+      <w:proofErr w:type="spellStart"/>
       <w:r>
         <w:rPr>
           <w:rFonts w:asciiTheme="majorHAnsi" w:hAnsiTheme="majorHAnsi"/>
@@ -363,8 +390,9 @@
           <w:szCs w:val="20"/>
           <w:highlight w:val="yellow"/>
         </w:rPr>
-        <w:t>2</w:t>
-      </w:r>
+        <w:t>ss_diff</w:t>
+      </w:r>
+      <w:proofErr w:type="spellEnd"/>
       <w:r>
         <w:rPr>
           <w:rFonts w:asciiTheme="majorHAnsi" w:hAnsiTheme="majorHAnsi"/>
@@ -373,6 +401,7 @@
         </w:rPr>
         <w:t xml:space="preserve"> from the Scale Score of </w:t>
       </w:r>
+      <w:proofErr w:type="spellStart"/>
       <w:r>
         <w:rPr>
           <w:rFonts w:asciiTheme="majorHAnsi" w:hAnsiTheme="majorHAnsi"/>
@@ -380,8 +409,9 @@
           <w:szCs w:val="20"/>
           <w:highlight w:val="yellow"/>
         </w:rPr>
-        <w:t>783</w:t>
-      </w:r>
+        <w:t>old_ss</w:t>
+      </w:r>
+      <w:proofErr w:type="spellEnd"/>
       <w:r>
         <w:rPr>
           <w:rFonts w:asciiTheme="majorHAnsi" w:hAnsiTheme="majorHAnsi"/>
@@ -440,6 +470,7 @@
         </w:rPr>
         <w:t xml:space="preserve">A Scaled Score of </w:t>
       </w:r>
+      <w:proofErr w:type="spellStart"/>
       <w:r>
         <w:rPr>
           <w:rFonts w:asciiTheme="majorHAnsi" w:hAnsiTheme="majorHAnsi"/>
@@ -448,8 +479,9 @@
           <w:szCs w:val="20"/>
           <w:highlight w:val="yellow"/>
         </w:rPr>
-        <w:t>781</w:t>
-      </w:r>
+        <w:t>latest_ss</w:t>
+      </w:r>
+      <w:proofErr w:type="spellEnd"/>
       <w:r>
         <w:rPr>
           <w:rFonts w:asciiTheme="majorHAnsi" w:hAnsiTheme="majorHAnsi"/>
@@ -543,7 +575,7 @@
             <wp:cNvGraphicFramePr/>
             <a:graphic xmlns:a="http://schemas.openxmlformats.org/drawingml/2006/main">
               <a:graphicData uri="http://schemas.openxmlformats.org/drawingml/2006/chart">
-                <c:chart xmlns:c="http://schemas.openxmlformats.org/drawingml/2006/chart" xmlns:r="http://schemas.openxmlformats.org/officeDocument/2006/relationships" r:id="rId6"/>
+                <c:chart xmlns:c="http://schemas.openxmlformats.org/drawingml/2006/chart" xmlns:r="http://schemas.openxmlformats.org/officeDocument/2006/relationships" r:id="rId7"/>
               </a:graphicData>
             </a:graphic>
           </wp:inline>
@@ -1340,7 +1372,25 @@
           <w:sz w:val="20"/>
           <w:szCs w:val="20"/>
         </w:rPr>
-        <w:t xml:space="preserve">to voice his own ideas, talk with </w:t>
+        <w:t xml:space="preserve">to voice </w:t>
+      </w:r>
+      <w:proofErr w:type="gramStart"/>
+      <w:r>
+        <w:rPr>
+          <w:rFonts w:asciiTheme="majorHAnsi" w:eastAsia="Times New Roman" w:hAnsiTheme="majorHAnsi" w:cs="Times New Roman"/>
+          <w:sz w:val="20"/>
+          <w:szCs w:val="20"/>
+        </w:rPr>
+        <w:t>his own</w:t>
+      </w:r>
+      <w:proofErr w:type="gramEnd"/>
+      <w:r>
+        <w:rPr>
+          <w:rFonts w:asciiTheme="majorHAnsi" w:eastAsia="Times New Roman" w:hAnsiTheme="majorHAnsi" w:cs="Times New Roman"/>
+          <w:sz w:val="20"/>
+          <w:szCs w:val="20"/>
+        </w:rPr>
+        <w:t xml:space="preserve"> ideas, talk with </w:t>
       </w:r>
       <w:r>
         <w:rPr>
@@ -1494,7 +1544,7 @@
       </w:r>
     </w:p>
     <w:sectPr>
-      <w:headerReference w:type="default" r:id="rId7"/>
+      <w:headerReference w:type="default" r:id="rId8"/>
       <w:pgSz w:w="12240" w:h="15840"/>
       <w:pgMar w:top="720" w:right="720" w:bottom="450" w:left="720" w:header="720" w:footer="720" w:gutter="0"/>
       <w:cols w:space="720"/>
@@ -1505,7 +1555,7 @@
 </file>
 
 <file path=word/endnotes.xml><?xml version="1.0" encoding="utf-8"?>
-<w:endnotes xmlns:wpc="http://schemas.microsoft.com/office/word/2010/wordprocessingCanvas" xmlns:cx="http://schemas.microsoft.com/office/drawing/2014/chartex" xmlns:cx1="http://schemas.microsoft.com/office/drawing/2015/9/8/chartex" xmlns:cx2="http://schemas.microsoft.com/office/drawing/2015/10/21/chartex" xmlns:mc="http://schemas.openxmlformats.org/markup-compatibility/2006" xmlns:o="urn:schemas-microsoft-com:office:office" xmlns:r="http://schemas.openxmlformats.org/officeDocument/2006/relationships" xmlns:m="http://schemas.openxmlformats.org/officeDocument/2006/math" xmlns:v="urn:schemas-microsoft-com:vml" xmlns:wp14="http://schemas.microsoft.com/office/word/2010/wordprocessingDrawing" xmlns:wp="http://schemas.openxmlformats.org/drawingml/2006/wordprocessingDrawing" xmlns:w10="urn:schemas-microsoft-com:office:word" xmlns:w="http://schemas.openxmlformats.org/wordprocessingml/2006/main" xmlns:w14="http://schemas.microsoft.com/office/word/2010/wordml" xmlns:w15="http://schemas.microsoft.com/office/word/2012/wordml" xmlns:w16se="http://schemas.microsoft.com/office/word/2015/wordml/symex" xmlns:wpg="http://schemas.microsoft.com/office/word/2010/wordprocessingGroup" xmlns:wpi="http://schemas.microsoft.com/office/word/2010/wordprocessingInk" xmlns:wne="http://schemas.microsoft.com/office/word/2006/wordml" xmlns:wps="http://schemas.microsoft.com/office/word/2010/wordprocessingShape" mc:Ignorable="w14 w15 w16se wp14">
+<w:endnotes xmlns:wpc="http://schemas.microsoft.com/office/word/2010/wordprocessingCanvas" xmlns:mo="http://schemas.microsoft.com/office/mac/office/2008/main" xmlns:mc="http://schemas.openxmlformats.org/markup-compatibility/2006" xmlns:mv="urn:schemas-microsoft-com:mac:vml" xmlns:o="urn:schemas-microsoft-com:office:office" xmlns:r="http://schemas.openxmlformats.org/officeDocument/2006/relationships" xmlns:m="http://schemas.openxmlformats.org/officeDocument/2006/math" xmlns:v="urn:schemas-microsoft-com:vml" xmlns:wp14="http://schemas.microsoft.com/office/word/2010/wordprocessingDrawing" xmlns:wp="http://schemas.openxmlformats.org/drawingml/2006/wordprocessingDrawing" xmlns:w10="urn:schemas-microsoft-com:office:word" xmlns:w="http://schemas.openxmlformats.org/wordprocessingml/2006/main" xmlns:w14="http://schemas.microsoft.com/office/word/2010/wordml" xmlns:wpg="http://schemas.microsoft.com/office/word/2010/wordprocessingGroup" xmlns:wpi="http://schemas.microsoft.com/office/word/2010/wordprocessingInk" xmlns:wne="http://schemas.microsoft.com/office/word/2006/wordml" xmlns:wps="http://schemas.microsoft.com/office/word/2010/wordprocessingShape" mc:Ignorable="w14 wp14">
   <w:endnote w:type="separator" w:id="-1">
     <w:p>
       <w:r>
@@ -1524,7 +1574,7 @@
 </file>
 
 <file path=word/footnotes.xml><?xml version="1.0" encoding="utf-8"?>
-<w:footnotes xmlns:wpc="http://schemas.microsoft.com/office/word/2010/wordprocessingCanvas" xmlns:cx="http://schemas.microsoft.com/office/drawing/2014/chartex" xmlns:cx1="http://schemas.microsoft.com/office/drawing/2015/9/8/chartex" xmlns:cx2="http://schemas.microsoft.com/office/drawing/2015/10/21/chartex" xmlns:mc="http://schemas.openxmlformats.org/markup-compatibility/2006" xmlns:o="urn:schemas-microsoft-com:office:office" xmlns:r="http://schemas.openxmlformats.org/officeDocument/2006/relationships" xmlns:m="http://schemas.openxmlformats.org/officeDocument/2006/math" xmlns:v="urn:schemas-microsoft-com:vml" xmlns:wp14="http://schemas.microsoft.com/office/word/2010/wordprocessingDrawing" xmlns:wp="http://schemas.openxmlformats.org/drawingml/2006/wordprocessingDrawing" xmlns:w10="urn:schemas-microsoft-com:office:word" xmlns:w="http://schemas.openxmlformats.org/wordprocessingml/2006/main" xmlns:w14="http://schemas.microsoft.com/office/word/2010/wordml" xmlns:w15="http://schemas.microsoft.com/office/word/2012/wordml" xmlns:w16se="http://schemas.microsoft.com/office/word/2015/wordml/symex" xmlns:wpg="http://schemas.microsoft.com/office/word/2010/wordprocessingGroup" xmlns:wpi="http://schemas.microsoft.com/office/word/2010/wordprocessingInk" xmlns:wne="http://schemas.microsoft.com/office/word/2006/wordml" xmlns:wps="http://schemas.microsoft.com/office/word/2010/wordprocessingShape" mc:Ignorable="w14 w15 w16se wp14">
+<w:footnotes xmlns:wpc="http://schemas.microsoft.com/office/word/2010/wordprocessingCanvas" xmlns:mo="http://schemas.microsoft.com/office/mac/office/2008/main" xmlns:mc="http://schemas.openxmlformats.org/markup-compatibility/2006" xmlns:mv="urn:schemas-microsoft-com:mac:vml" xmlns:o="urn:schemas-microsoft-com:office:office" xmlns:r="http://schemas.openxmlformats.org/officeDocument/2006/relationships" xmlns:m="http://schemas.openxmlformats.org/officeDocument/2006/math" xmlns:v="urn:schemas-microsoft-com:vml" xmlns:wp14="http://schemas.microsoft.com/office/word/2010/wordprocessingDrawing" xmlns:wp="http://schemas.openxmlformats.org/drawingml/2006/wordprocessingDrawing" xmlns:w10="urn:schemas-microsoft-com:office:word" xmlns:w="http://schemas.openxmlformats.org/wordprocessingml/2006/main" xmlns:w14="http://schemas.microsoft.com/office/word/2010/wordml" xmlns:wpg="http://schemas.microsoft.com/office/word/2010/wordprocessingGroup" xmlns:wpi="http://schemas.microsoft.com/office/word/2010/wordprocessingInk" xmlns:wne="http://schemas.microsoft.com/office/word/2006/wordml" xmlns:wps="http://schemas.microsoft.com/office/word/2010/wordprocessingShape" mc:Ignorable="w14 wp14">
   <w:footnote w:type="separator" w:id="-1">
     <w:p>
       <w:r>
@@ -1543,7 +1593,7 @@
 </file>
 
 <file path=word/header1.xml><?xml version="1.0" encoding="utf-8"?>
-<w:hdr xmlns:wpc="http://schemas.microsoft.com/office/word/2010/wordprocessingCanvas" xmlns:cx="http://schemas.microsoft.com/office/drawing/2014/chartex" xmlns:cx1="http://schemas.microsoft.com/office/drawing/2015/9/8/chartex" xmlns:cx2="http://schemas.microsoft.com/office/drawing/2015/10/21/chartex" xmlns:mc="http://schemas.openxmlformats.org/markup-compatibility/2006" xmlns:o="urn:schemas-microsoft-com:office:office" xmlns:r="http://schemas.openxmlformats.org/officeDocument/2006/relationships" xmlns:m="http://schemas.openxmlformats.org/officeDocument/2006/math" xmlns:v="urn:schemas-microsoft-com:vml" xmlns:wp14="http://schemas.microsoft.com/office/word/2010/wordprocessingDrawing" xmlns:wp="http://schemas.openxmlformats.org/drawingml/2006/wordprocessingDrawing" xmlns:w10="urn:schemas-microsoft-com:office:word" xmlns:w="http://schemas.openxmlformats.org/wordprocessingml/2006/main" xmlns:w14="http://schemas.microsoft.com/office/word/2010/wordml" xmlns:w15="http://schemas.microsoft.com/office/word/2012/wordml" xmlns:w16se="http://schemas.microsoft.com/office/word/2015/wordml/symex" xmlns:wpg="http://schemas.microsoft.com/office/word/2010/wordprocessingGroup" xmlns:wpi="http://schemas.microsoft.com/office/word/2010/wordprocessingInk" xmlns:wne="http://schemas.microsoft.com/office/word/2006/wordml" xmlns:wps="http://schemas.microsoft.com/office/word/2010/wordprocessingShape" mc:Ignorable="w14 w15 w16se wp14">
+<w:hdr xmlns:wpc="http://schemas.microsoft.com/office/word/2010/wordprocessingCanvas" xmlns:mo="http://schemas.microsoft.com/office/mac/office/2008/main" xmlns:mc="http://schemas.openxmlformats.org/markup-compatibility/2006" xmlns:mv="urn:schemas-microsoft-com:mac:vml" xmlns:o="urn:schemas-microsoft-com:office:office" xmlns:r="http://schemas.openxmlformats.org/officeDocument/2006/relationships" xmlns:m="http://schemas.openxmlformats.org/officeDocument/2006/math" xmlns:v="urn:schemas-microsoft-com:vml" xmlns:wp14="http://schemas.microsoft.com/office/word/2010/wordprocessingDrawing" xmlns:wp="http://schemas.openxmlformats.org/drawingml/2006/wordprocessingDrawing" xmlns:w10="urn:schemas-microsoft-com:office:word" xmlns:w="http://schemas.openxmlformats.org/wordprocessingml/2006/main" xmlns:w14="http://schemas.microsoft.com/office/word/2010/wordml" xmlns:wpg="http://schemas.microsoft.com/office/word/2010/wordprocessingGroup" xmlns:wpi="http://schemas.microsoft.com/office/word/2010/wordprocessingInk" xmlns:wne="http://schemas.microsoft.com/office/word/2006/wordml" xmlns:wps="http://schemas.microsoft.com/office/word/2010/wordprocessingShape" mc:Ignorable="w14 wp14">
   <w:p>
     <w:pPr>
       <w:pStyle w:val="Header"/>
@@ -1610,7 +1660,7 @@
                         </a:ln>
                         <a:extLst>
                           <a:ext uri="{91240B29-F687-4f45-9708-019B960494DF}">
-                            <a14:hiddenLine xmlns="" xmlns:mo="http://schemas.microsoft.com/office/mac/office/2008/main" xmlns:mv="urn:schemas-microsoft-com:mac:vml" xmlns:o="urn:schemas-microsoft-com:office:office" xmlns:v="urn:schemas-microsoft-com:vml" xmlns:w10="urn:schemas-microsoft-com:office:word" xmlns:w="http://schemas.openxmlformats.org/wordprocessingml/2006/main" xmlns:a14="http://schemas.microsoft.com/office/drawing/2010/main" w="9525">
+                            <a14:hiddenLine xmlns:a14="http://schemas.microsoft.com/office/drawing/2010/main" w="9525">
                               <a:solidFill>
                                 <a:srgbClr val="000000"/>
                               </a:solidFill>
@@ -1704,7 +1754,7 @@
                           </a:ln>
                           <a:extLst>
                             <a:ext uri="{909E8E84-426E-40dd-AFC4-6F175D3DCCD1}">
-                              <a14:hiddenFill xmlns="" xmlns:mo="http://schemas.microsoft.com/office/mac/office/2008/main" xmlns:mv="urn:schemas-microsoft-com:mac:vml" xmlns:o="urn:schemas-microsoft-com:office:office" xmlns:v="urn:schemas-microsoft-com:vml" xmlns:w10="urn:schemas-microsoft-com:office:word" xmlns:w="http://schemas.openxmlformats.org/wordprocessingml/2006/main" xmlns:a14="http://schemas.microsoft.com/office/drawing/2010/main">
+                              <a14:hiddenFill xmlns:a14="http://schemas.microsoft.com/office/drawing/2010/main">
                                 <a:noFill/>
                               </a14:hiddenFill>
                             </a:ext>
@@ -1736,7 +1786,7 @@
                           </a:ln>
                           <a:extLst>
                             <a:ext uri="{909E8E84-426E-40dd-AFC4-6F175D3DCCD1}">
-                              <a14:hiddenFill xmlns="" xmlns:mo="http://schemas.microsoft.com/office/mac/office/2008/main" xmlns:mv="urn:schemas-microsoft-com:mac:vml" xmlns:o="urn:schemas-microsoft-com:office:office" xmlns:v="urn:schemas-microsoft-com:vml" xmlns:w10="urn:schemas-microsoft-com:office:word" xmlns:w="http://schemas.openxmlformats.org/wordprocessingml/2006/main" xmlns:a14="http://schemas.microsoft.com/office/drawing/2010/main">
+                              <a14:hiddenFill xmlns:a14="http://schemas.microsoft.com/office/drawing/2010/main">
                                 <a:noFill/>
                               </a14:hiddenFill>
                             </a:ext>
@@ -1757,7 +1807,7 @@
             </wp:anchor>
           </w:drawing>
         </mc:Choice>
-        <mc:Fallback>
+        <mc:Fallback xmlns:cx="http://schemas.microsoft.com/office/drawing/2014/chartex" xmlns:cx1="http://schemas.microsoft.com/office/drawing/2015/9/8/chartex" xmlns:cx2="http://schemas.microsoft.com/office/drawing/2015/10/21/chartex" xmlns:w15="http://schemas.microsoft.com/office/word/2012/wordml" xmlns:w16se="http://schemas.microsoft.com/office/word/2015/wordml/symex">
           <w:pict>
             <v:group w14:anchorId="74C12973" id="Group 4" o:spid="_x0000_s1026" style="position:absolute;margin-left:66pt;margin-top:-18.5pt;width:399pt;height:32.5pt;z-index:251678208" coordorigin="3501,945" coordsize="7380,1230" o:gfxdata="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">
               <v:shapetype id="_x0000_t202" coordsize="21600,21600" o:spt="202" path="m,l,21600r21600,l21600,xe">
@@ -1945,7 +1995,7 @@
 </file>
 
 <file path=word/styles.xml><?xml version="1.0" encoding="utf-8"?>
-<w:styles xmlns:mc="http://schemas.openxmlformats.org/markup-compatibility/2006" xmlns:r="http://schemas.openxmlformats.org/officeDocument/2006/relationships" xmlns:w="http://schemas.openxmlformats.org/wordprocessingml/2006/main" xmlns:w14="http://schemas.microsoft.com/office/word/2010/wordml" xmlns:w15="http://schemas.microsoft.com/office/word/2012/wordml" xmlns:w16se="http://schemas.microsoft.com/office/word/2015/wordml/symex" mc:Ignorable="w14 w15 w16se">
+<w:styles xmlns:mc="http://schemas.openxmlformats.org/markup-compatibility/2006" xmlns:r="http://schemas.openxmlformats.org/officeDocument/2006/relationships" xmlns:w="http://schemas.openxmlformats.org/wordprocessingml/2006/main" xmlns:w14="http://schemas.microsoft.com/office/word/2010/wordml" mc:Ignorable="w14">
   <w:docDefaults>
     <w:rPrDefault>
       <w:rPr>
@@ -1957,368 +2007,423 @@
     </w:rPrDefault>
     <w:pPrDefault/>
   </w:docDefaults>
-  <w:latentStyles w:defLockedState="0" w:defUIPriority="99" w:defSemiHidden="0" w:defUnhideWhenUsed="0" w:defQFormat="0" w:count="373">
-    <w:lsdException w:name="Normal" w:uiPriority="0" w:qFormat="1"/>
-    <w:lsdException w:name="heading 1" w:uiPriority="9" w:qFormat="1"/>
-    <w:lsdException w:name="heading 2" w:semiHidden="1" w:uiPriority="9" w:unhideWhenUsed="1" w:qFormat="1"/>
-    <w:lsdException w:name="heading 3" w:semiHidden="1" w:uiPriority="9" w:unhideWhenUsed="1" w:qFormat="1"/>
-    <w:lsdException w:name="heading 4" w:semiHidden="1" w:uiPriority="9" w:unhideWhenUsed="1" w:qFormat="1"/>
-    <w:lsdException w:name="heading 5" w:semiHidden="1" w:uiPriority="9" w:unhideWhenUsed="1" w:qFormat="1"/>
-    <w:lsdException w:name="heading 6" w:semiHidden="1" w:uiPriority="9" w:unhideWhenUsed="1" w:qFormat="1"/>
-    <w:lsdException w:name="heading 7" w:semiHidden="1" w:uiPriority="9" w:unhideWhenUsed="1" w:qFormat="1"/>
-    <w:lsdException w:name="heading 8" w:semiHidden="1" w:uiPriority="9" w:unhideWhenUsed="1" w:qFormat="1"/>
-    <w:lsdException w:name="heading 9" w:semiHidden="1" w:uiPriority="9" w:unhideWhenUsed="1" w:qFormat="1"/>
-    <w:lsdException w:name="index 1" w:semiHidden="1" w:unhideWhenUsed="1"/>
-    <w:lsdException w:name="index 2" w:semiHidden="1" w:unhideWhenUsed="1"/>
-    <w:lsdException w:name="index 3" w:semiHidden="1" w:unhideWhenUsed="1"/>
-    <w:lsdException w:name="index 4" w:semiHidden="1" w:unhideWhenUsed="1"/>
-    <w:lsdException w:name="index 5" w:semiHidden="1" w:unhideWhenUsed="1"/>
-    <w:lsdException w:name="index 6" w:semiHidden="1" w:unhideWhenUsed="1"/>
-    <w:lsdException w:name="index 7" w:semiHidden="1" w:unhideWhenUsed="1"/>
-    <w:lsdException w:name="index 8" w:semiHidden="1" w:unhideWhenUsed="1"/>
-    <w:lsdException w:name="index 9" w:semiHidden="1" w:unhideWhenUsed="1"/>
-    <w:lsdException w:name="toc 1" w:semiHidden="1" w:uiPriority="39" w:unhideWhenUsed="1"/>
-    <w:lsdException w:name="toc 2" w:semiHidden="1" w:uiPriority="39" w:unhideWhenUsed="1"/>
-    <w:lsdException w:name="toc 3" w:semiHidden="1" w:uiPriority="39" w:unhideWhenUsed="1"/>
-    <w:lsdException w:name="toc 4" w:semiHidden="1" w:uiPriority="39" w:unhideWhenUsed="1"/>
-    <w:lsdException w:name="toc 5" w:semiHidden="1" w:uiPriority="39" w:unhideWhenUsed="1"/>
-    <w:lsdException w:name="toc 6" w:semiHidden="1" w:uiPriority="39" w:unhideWhenUsed="1"/>
-    <w:lsdException w:name="toc 7" w:semiHidden="1" w:uiPriority="39" w:unhideWhenUsed="1"/>
-    <w:lsdException w:name="toc 8" w:semiHidden="1" w:uiPriority="39" w:unhideWhenUsed="1"/>
-    <w:lsdException w:name="toc 9" w:semiHidden="1" w:uiPriority="39" w:unhideWhenUsed="1"/>
-    <w:lsdException w:name="Normal Indent" w:semiHidden="1" w:unhideWhenUsed="1"/>
-    <w:lsdException w:name="footnote text" w:semiHidden="1" w:unhideWhenUsed="1"/>
-    <w:lsdException w:name="annotation text" w:semiHidden="1" w:unhideWhenUsed="1"/>
-    <w:lsdException w:name="header" w:semiHidden="1" w:unhideWhenUsed="1"/>
-    <w:lsdException w:name="footer" w:semiHidden="1" w:unhideWhenUsed="1"/>
-    <w:lsdException w:name="index heading" w:semiHidden="1" w:unhideWhenUsed="1"/>
-    <w:lsdException w:name="caption" w:semiHidden="1" w:uiPriority="35" w:unhideWhenUsed="1" w:qFormat="1"/>
-    <w:lsdException w:name="table of figures" w:semiHidden="1" w:unhideWhenUsed="1"/>
-    <w:lsdException w:name="envelope address" w:semiHidden="1" w:unhideWhenUsed="1"/>
-    <w:lsdException w:name="envelope return" w:semiHidden="1" w:unhideWhenUsed="1"/>
-    <w:lsdException w:name="footnote reference" w:semiHidden="1" w:unhideWhenUsed="1"/>
-    <w:lsdException w:name="annotation reference" w:semiHidden="1" w:unhideWhenUsed="1"/>
-    <w:lsdException w:name="line number" w:semiHidden="1" w:unhideWhenUsed="1"/>
-    <w:lsdException w:name="page number" w:semiHidden="1" w:unhideWhenUsed="1"/>
-    <w:lsdException w:name="endnote reference" w:semiHidden="1" w:unhideWhenUsed="1"/>
-    <w:lsdException w:name="endnote text" w:semiHidden="1" w:unhideWhenUsed="1"/>
-    <w:lsdException w:name="table of authorities" w:semiHidden="1" w:unhideWhenUsed="1"/>
-    <w:lsdException w:name="macro" w:semiHidden="1" w:unhideWhenUsed="1"/>
-    <w:lsdException w:name="toa heading" w:semiHidden="1" w:unhideWhenUsed="1"/>
-    <w:lsdException w:name="List" w:semiHidden="1" w:unhideWhenUsed="1"/>
-    <w:lsdException w:name="List Bullet" w:semiHidden="1" w:unhideWhenUsed="1"/>
-    <w:lsdException w:name="List Number" w:semiHidden="1" w:unhideWhenUsed="1"/>
-    <w:lsdException w:name="List 2" w:semiHidden="1" w:unhideWhenUsed="1"/>
-    <w:lsdException w:name="List 3" w:semiHidden="1" w:unhideWhenUsed="1"/>
-    <w:lsdException w:name="List 4" w:semiHidden="1" w:unhideWhenUsed="1"/>
-    <w:lsdException w:name="List 5" w:semiHidden="1" w:unhideWhenUsed="1"/>
-    <w:lsdException w:name="List Bullet 2" w:semiHidden="1" w:unhideWhenUsed="1"/>
-    <w:lsdException w:name="List Bullet 3" w:semiHidden="1" w:unhideWhenUsed="1"/>
-    <w:lsdException w:name="List Bullet 4" w:semiHidden="1" w:unhideWhenUsed="1"/>
-    <w:lsdException w:name="List Bullet 5" w:semiHidden="1" w:unhideWhenUsed="1"/>
-    <w:lsdException w:name="List Number 2" w:semiHidden="1" w:unhideWhenUsed="1"/>
-    <w:lsdException w:name="List Number 3" w:semiHidden="1" w:unhideWhenUsed="1"/>
-    <w:lsdException w:name="List Number 4" w:semiHidden="1" w:unhideWhenUsed="1"/>
-    <w:lsdException w:name="List Number 5" w:semiHidden="1" w:unhideWhenUsed="1"/>
-    <w:lsdException w:name="Title" w:uiPriority="10" w:qFormat="1"/>
-    <w:lsdException w:name="Closing" w:semiHidden="1" w:unhideWhenUsed="1"/>
-    <w:lsdException w:name="Signature" w:semiHidden="1" w:unhideWhenUsed="1"/>
-    <w:lsdException w:name="Default Paragraph Font" w:semiHidden="1" w:uiPriority="1" w:unhideWhenUsed="1"/>
-    <w:lsdException w:name="Body Text" w:semiHidden="1" w:unhideWhenUsed="1"/>
-    <w:lsdException w:name="Body Text Indent" w:semiHidden="1" w:unhideWhenUsed="1"/>
-    <w:lsdException w:name="List Continue" w:semiHidden="1" w:unhideWhenUsed="1"/>
-    <w:lsdException w:name="List Continue 2" w:semiHidden="1" w:unhideWhenUsed="1"/>
-    <w:lsdException w:name="List Continue 3" w:semiHidden="1" w:unhideWhenUsed="1"/>
-    <w:lsdException w:name="List Continue 4" w:semiHidden="1" w:unhideWhenUsed="1"/>
-    <w:lsdException w:name="List Continue 5" w:semiHidden="1" w:unhideWhenUsed="1"/>
-    <w:lsdException w:name="Message Header" w:semiHidden="1" w:unhideWhenUsed="1"/>
-    <w:lsdException w:name="Subtitle" w:uiPriority="11" w:qFormat="1"/>
-    <w:lsdException w:name="Salutation" w:semiHidden="1" w:unhideWhenUsed="1"/>
-    <w:lsdException w:name="Date" w:semiHidden="1" w:unhideWhenUsed="1"/>
-    <w:lsdException w:name="Body Text First Indent" w:semiHidden="1" w:unhideWhenUsed="1"/>
-    <w:lsdException w:name="Body Text First Indent 2" w:semiHidden="1" w:unhideWhenUsed="1"/>
-    <w:lsdException w:name="Note Heading" w:semiHidden="1" w:unhideWhenUsed="1"/>
-    <w:lsdException w:name="Body Text 2" w:semiHidden="1" w:unhideWhenUsed="1"/>
-    <w:lsdException w:name="Body Text 3" w:semiHidden="1" w:unhideWhenUsed="1"/>
-    <w:lsdException w:name="Body Text Indent 2" w:semiHidden="1" w:unhideWhenUsed="1"/>
-    <w:lsdException w:name="Body Text Indent 3" w:semiHidden="1" w:unhideWhenUsed="1"/>
-    <w:lsdException w:name="Block Text" w:semiHidden="1" w:unhideWhenUsed="1"/>
-    <w:lsdException w:name="Hyperlink" w:semiHidden="1" w:unhideWhenUsed="1"/>
-    <w:lsdException w:name="FollowedHyperlink" w:semiHidden="1" w:unhideWhenUsed="1"/>
-    <w:lsdException w:name="Strong" w:uiPriority="22" w:qFormat="1"/>
-    <w:lsdException w:name="Emphasis" w:uiPriority="20" w:qFormat="1"/>
-    <w:lsdException w:name="Document Map" w:semiHidden="1" w:unhideWhenUsed="1"/>
-    <w:lsdException w:name="Plain Text" w:semiHidden="1" w:unhideWhenUsed="1"/>
-    <w:lsdException w:name="E-mail Signature" w:semiHidden="1" w:unhideWhenUsed="1"/>
-    <w:lsdException w:name="HTML Top of Form" w:semiHidden="1" w:unhideWhenUsed="1"/>
-    <w:lsdException w:name="HTML Bottom of Form" w:semiHidden="1" w:unhideWhenUsed="1"/>
-    <w:lsdException w:name="Normal (Web)" w:semiHidden="1" w:unhideWhenUsed="1"/>
-    <w:lsdException w:name="HTML Acronym" w:semiHidden="1" w:unhideWhenUsed="1"/>
-    <w:lsdException w:name="HTML Address" w:semiHidden="1" w:unhideWhenUsed="1"/>
-    <w:lsdException w:name="HTML Cite" w:semiHidden="1" w:unhideWhenUsed="1"/>
-    <w:lsdException w:name="HTML Code" w:semiHidden="1" w:unhideWhenUsed="1"/>
-    <w:lsdException w:name="HTML Definition" w:semiHidden="1" w:unhideWhenUsed="1"/>
-    <w:lsdException w:name="HTML Keyboard" w:semiHidden="1" w:unhideWhenUsed="1"/>
-    <w:lsdException w:name="HTML Preformatted" w:semiHidden="1" w:unhideWhenUsed="1"/>
-    <w:lsdException w:name="HTML Sample" w:semiHidden="1" w:unhideWhenUsed="1"/>
-    <w:lsdException w:name="HTML Typewriter" w:semiHidden="1" w:unhideWhenUsed="1"/>
-    <w:lsdException w:name="HTML Variable" w:semiHidden="1" w:unhideWhenUsed="1"/>
-    <w:lsdException w:name="annotation subject" w:semiHidden="1" w:unhideWhenUsed="1"/>
-    <w:lsdException w:name="No List" w:semiHidden="1" w:unhideWhenUsed="1"/>
-    <w:lsdException w:name="Outline List 1" w:semiHidden="1" w:unhideWhenUsed="1"/>
-    <w:lsdException w:name="Outline List 2" w:semiHidden="1" w:unhideWhenUsed="1"/>
-    <w:lsdException w:name="Outline List 3" w:semiHidden="1" w:unhideWhenUsed="1"/>
-    <w:lsdException w:name="Table Simple 1" w:semiHidden="1" w:unhideWhenUsed="1"/>
-    <w:lsdException w:name="Table Simple 2" w:semiHidden="1" w:unhideWhenUsed="1"/>
-    <w:lsdException w:name="Table Simple 3" w:semiHidden="1" w:unhideWhenUsed="1"/>
-    <w:lsdException w:name="Table Classic 1" w:semiHidden="1" w:unhideWhenUsed="1"/>
-    <w:lsdException w:name="Table Classic 2" w:semiHidden="1" w:unhideWhenUsed="1"/>
-    <w:lsdException w:name="Table Classic 3" w:semiHidden="1" w:unhideWhenUsed="1"/>
-    <w:lsdException w:name="Table Classic 4" w:semiHidden="1" w:unhideWhenUsed="1"/>
-    <w:lsdException w:name="Table Colorful 1" w:semiHidden="1" w:unhideWhenUsed="1"/>
-    <w:lsdException w:name="Table Colorful 2" w:semiHidden="1" w:unhideWhenUsed="1"/>
-    <w:lsdException w:name="Table Colorful 3" w:semiHidden="1" w:unhideWhenUsed="1"/>
-    <w:lsdException w:name="Table Columns 1" w:semiHidden="1" w:unhideWhenUsed="1"/>
-    <w:lsdException w:name="Table Columns 2" w:semiHidden="1" w:unhideWhenUsed="1"/>
-    <w:lsdException w:name="Table Columns 3" w:semiHidden="1" w:unhideWhenUsed="1"/>
-    <w:lsdException w:name="Table Columns 4" w:semiHidden="1" w:unhideWhenUsed="1"/>
-    <w:lsdException w:name="Table Columns 5" w:semiHidden="1" w:unhideWhenUsed="1"/>
-    <w:lsdException w:name="Table Grid 1" w:semiHidden="1" w:unhideWhenUsed="1"/>
-    <w:lsdException w:name="Table Grid 2" w:semiHidden="1" w:unhideWhenUsed="1"/>
-    <w:lsdException w:name="Table Grid 3" w:semiHidden="1" w:unhideWhenUsed="1"/>
-    <w:lsdException w:name="Table Grid 4" w:semiHidden="1" w:unhideWhenUsed="1"/>
-    <w:lsdException w:name="Table Grid 5" w:semiHidden="1" w:unhideWhenUsed="1"/>
-    <w:lsdException w:name="Table Grid 6" w:semiHidden="1" w:unhideWhenUsed="1"/>
-    <w:lsdException w:name="Table Grid 7" w:semiHidden="1" w:unhideWhenUsed="1"/>
-    <w:lsdException w:name="Table Grid 8" w:semiHidden="1" w:unhideWhenUsed="1"/>
-    <w:lsdException w:name="Table List 1" w:semiHidden="1" w:unhideWhenUsed="1"/>
-    <w:lsdException w:name="Table List 2" w:semiHidden="1" w:unhideWhenUsed="1"/>
-    <w:lsdException w:name="Table List 3" w:semiHidden="1" w:unhideWhenUsed="1"/>
-    <w:lsdException w:name="Table List 4" w:semiHidden="1" w:unhideWhenUsed="1"/>
-    <w:lsdException w:name="Table List 5" w:semiHidden="1" w:unhideWhenUsed="1"/>
-    <w:lsdException w:name="Table List 6" w:semiHidden="1" w:unhideWhenUsed="1"/>
-    <w:lsdException w:name="Table List 7" w:semiHidden="1" w:unhideWhenUsed="1"/>
-    <w:lsdException w:name="Table List 8" w:semiHidden="1" w:unhideWhenUsed="1"/>
-    <w:lsdException w:name="Table 3D effects 1" w:semiHidden="1" w:unhideWhenUsed="1"/>
-    <w:lsdException w:name="Table 3D effects 2" w:semiHidden="1" w:unhideWhenUsed="1"/>
-    <w:lsdException w:name="Table 3D effects 3" w:semiHidden="1" w:unhideWhenUsed="1"/>
-    <w:lsdException w:name="Table Contemporary" w:semiHidden="1" w:unhideWhenUsed="1"/>
-    <w:lsdException w:name="Table Elegant" w:semiHidden="1" w:unhideWhenUsed="1"/>
-    <w:lsdException w:name="Table Professional" w:semiHidden="1" w:unhideWhenUsed="1"/>
-    <w:lsdException w:name="Table Subtle 1" w:semiHidden="1" w:unhideWhenUsed="1"/>
-    <w:lsdException w:name="Table Subtle 2" w:semiHidden="1" w:unhideWhenUsed="1"/>
-    <w:lsdException w:name="Table Web 1" w:semiHidden="1" w:unhideWhenUsed="1"/>
-    <w:lsdException w:name="Table Web 2" w:semiHidden="1" w:unhideWhenUsed="1"/>
-    <w:lsdException w:name="Balloon Text" w:semiHidden="1" w:unhideWhenUsed="1"/>
-    <w:lsdException w:name="Table Grid" w:uiPriority="59"/>
-    <w:lsdException w:name="Placeholder Text" w:semiHidden="1"/>
-    <w:lsdException w:name="No Spacing" w:uiPriority="1" w:qFormat="1"/>
-    <w:lsdException w:name="Light Shading" w:uiPriority="60"/>
-    <w:lsdException w:name="Light List" w:uiPriority="61"/>
-    <w:lsdException w:name="Light Grid" w:uiPriority="62"/>
-    <w:lsdException w:name="Medium Shading 1" w:uiPriority="63"/>
-    <w:lsdException w:name="Medium Shading 2" w:uiPriority="64"/>
-    <w:lsdException w:name="Medium List 1" w:uiPriority="65"/>
-    <w:lsdException w:name="Medium List 2" w:uiPriority="66"/>
-    <w:lsdException w:name="Medium Grid 1" w:uiPriority="67"/>
-    <w:lsdException w:name="Medium Grid 2" w:uiPriority="68"/>
-    <w:lsdException w:name="Medium Grid 3" w:uiPriority="69"/>
-    <w:lsdException w:name="Dark List" w:uiPriority="70"/>
-    <w:lsdException w:name="Colorful Shading" w:uiPriority="71"/>
-    <w:lsdException w:name="Colorful List" w:uiPriority="72"/>
-    <w:lsdException w:name="Colorful Grid" w:uiPriority="73"/>
-    <w:lsdException w:name="Light Shading Accent 1" w:uiPriority="60"/>
-    <w:lsdException w:name="Light List Accent 1" w:uiPriority="61"/>
-    <w:lsdException w:name="Light Grid Accent 1" w:uiPriority="62"/>
-    <w:lsdException w:name="Medium Shading 1 Accent 1" w:uiPriority="63"/>
-    <w:lsdException w:name="Medium Shading 2 Accent 1" w:uiPriority="64"/>
-    <w:lsdException w:name="Medium List 1 Accent 1" w:uiPriority="65"/>
-    <w:lsdException w:name="Revision" w:semiHidden="1"/>
-    <w:lsdException w:name="List Paragraph" w:uiPriority="34" w:qFormat="1"/>
-    <w:lsdException w:name="Quote" w:uiPriority="29" w:qFormat="1"/>
-    <w:lsdException w:name="Intense Quote" w:uiPriority="30" w:qFormat="1"/>
-    <w:lsdException w:name="Medium List 2 Accent 1" w:uiPriority="66"/>
-    <w:lsdException w:name="Medium Grid 1 Accent 1" w:uiPriority="67"/>
-    <w:lsdException w:name="Medium Grid 2 Accent 1" w:uiPriority="68"/>
-    <w:lsdException w:name="Medium Grid 3 Accent 1" w:uiPriority="69"/>
-    <w:lsdException w:name="Dark List Accent 1" w:uiPriority="70"/>
-    <w:lsdException w:name="Colorful Shading Accent 1" w:uiPriority="71"/>
-    <w:lsdException w:name="Colorful List Accent 1" w:uiPriority="72"/>
-    <w:lsdException w:name="Colorful Grid Accent 1" w:uiPriority="73"/>
-    <w:lsdException w:name="Light Shading Accent 2" w:uiPriority="60"/>
-    <w:lsdException w:name="Light List Accent 2" w:uiPriority="61"/>
-    <w:lsdException w:name="Light Grid Accent 2" w:uiPriority="62"/>
-    <w:lsdException w:name="Medium Shading 1 Accent 2" w:uiPriority="63"/>
-    <w:lsdException w:name="Medium Shading 2 Accent 2" w:uiPriority="64"/>
-    <w:lsdException w:name="Medium List 1 Accent 2" w:uiPriority="65"/>
-    <w:lsdException w:name="Medium List 2 Accent 2" w:uiPriority="66"/>
-    <w:lsdException w:name="Medium Grid 1 Accent 2" w:uiPriority="67"/>
-    <w:lsdException w:name="Medium Grid 2 Accent 2" w:uiPriority="68"/>
-    <w:lsdException w:name="Medium Grid 3 Accent 2" w:uiPriority="69"/>
-    <w:lsdException w:name="Dark List Accent 2" w:uiPriority="70"/>
-    <w:lsdException w:name="Colorful Shading Accent 2" w:uiPriority="71"/>
-    <w:lsdException w:name="Colorful List Accent 2" w:uiPriority="72"/>
-    <w:lsdException w:name="Colorful Grid Accent 2" w:uiPriority="73"/>
-    <w:lsdException w:name="Light Shading Accent 3" w:uiPriority="60"/>
-    <w:lsdException w:name="Light List Accent 3" w:uiPriority="61"/>
-    <w:lsdException w:name="Light Grid Accent 3" w:uiPriority="62"/>
-    <w:lsdException w:name="Medium Shading 1 Accent 3" w:uiPriority="63"/>
-    <w:lsdException w:name="Medium Shading 2 Accent 3" w:uiPriority="64"/>
-    <w:lsdException w:name="Medium List 1 Accent 3" w:uiPriority="65"/>
-    <w:lsdException w:name="Medium List 2 Accent 3" w:uiPriority="66"/>
-    <w:lsdException w:name="Medium Grid 1 Accent 3" w:uiPriority="67"/>
-    <w:lsdException w:name="Medium Grid 2 Accent 3" w:uiPriority="68"/>
-    <w:lsdException w:name="Medium Grid 3 Accent 3" w:uiPriority="69"/>
-    <w:lsdException w:name="Dark List Accent 3" w:uiPriority="70"/>
-    <w:lsdException w:name="Colorful Shading Accent 3" w:uiPriority="71"/>
-    <w:lsdException w:name="Colorful List Accent 3" w:uiPriority="72"/>
-    <w:lsdException w:name="Colorful Grid Accent 3" w:uiPriority="73"/>
-    <w:lsdException w:name="Light Shading Accent 4" w:uiPriority="60"/>
-    <w:lsdException w:name="Light List Accent 4" w:uiPriority="61"/>
-    <w:lsdException w:name="Light Grid Accent 4" w:uiPriority="62"/>
-    <w:lsdException w:name="Medium Shading 1 Accent 4" w:uiPriority="63"/>
-    <w:lsdException w:name="Medium Shading 2 Accent 4" w:uiPriority="64"/>
-    <w:lsdException w:name="Medium List 1 Accent 4" w:uiPriority="65"/>
-    <w:lsdException w:name="Medium List 2 Accent 4" w:uiPriority="66"/>
-    <w:lsdException w:name="Medium Grid 1 Accent 4" w:uiPriority="67"/>
-    <w:lsdException w:name="Medium Grid 2 Accent 4" w:uiPriority="68"/>
-    <w:lsdException w:name="Medium Grid 3 Accent 4" w:uiPriority="69"/>
-    <w:lsdException w:name="Dark List Accent 4" w:uiPriority="70"/>
-    <w:lsdException w:name="Colorful Shading Accent 4" w:uiPriority="71"/>
-    <w:lsdException w:name="Colorful List Accent 4" w:uiPriority="72"/>
-    <w:lsdException w:name="Colorful Grid Accent 4" w:uiPriority="73"/>
-    <w:lsdException w:name="Light Shading Accent 5" w:uiPriority="60"/>
-    <w:lsdException w:name="Light List Accent 5" w:uiPriority="61"/>
-    <w:lsdException w:name="Light Grid Accent 5" w:uiPriority="62"/>
-    <w:lsdException w:name="Medium Shading 1 Accent 5" w:uiPriority="63"/>
-    <w:lsdException w:name="Medium Shading 2 Accent 5" w:uiPriority="64"/>
-    <w:lsdException w:name="Medium List 1 Accent 5" w:uiPriority="65"/>
-    <w:lsdException w:name="Medium List 2 Accent 5" w:uiPriority="66"/>
-    <w:lsdException w:name="Medium Grid 1 Accent 5" w:uiPriority="67"/>
-    <w:lsdException w:name="Medium Grid 2 Accent 5" w:uiPriority="68"/>
-    <w:lsdException w:name="Medium Grid 3 Accent 5" w:uiPriority="69"/>
-    <w:lsdException w:name="Dark List Accent 5" w:uiPriority="70"/>
-    <w:lsdException w:name="Colorful Shading Accent 5" w:uiPriority="71"/>
-    <w:lsdException w:name="Colorful List Accent 5" w:uiPriority="72"/>
-    <w:lsdException w:name="Colorful Grid Accent 5" w:uiPriority="73"/>
-    <w:lsdException w:name="Light Shading Accent 6" w:uiPriority="60"/>
-    <w:lsdException w:name="Light List Accent 6" w:uiPriority="61"/>
-    <w:lsdException w:name="Light Grid Accent 6" w:uiPriority="62"/>
-    <w:lsdException w:name="Medium Shading 1 Accent 6" w:uiPriority="63"/>
-    <w:lsdException w:name="Medium Shading 2 Accent 6" w:uiPriority="64"/>
-    <w:lsdException w:name="Medium List 1 Accent 6" w:uiPriority="65"/>
-    <w:lsdException w:name="Medium List 2 Accent 6" w:uiPriority="66"/>
-    <w:lsdException w:name="Medium Grid 1 Accent 6" w:uiPriority="67"/>
-    <w:lsdException w:name="Medium Grid 2 Accent 6" w:uiPriority="68"/>
-    <w:lsdException w:name="Medium Grid 3 Accent 6" w:uiPriority="69"/>
-    <w:lsdException w:name="Dark List Accent 6" w:uiPriority="70"/>
-    <w:lsdException w:name="Colorful Shading Accent 6" w:uiPriority="71"/>
-    <w:lsdException w:name="Colorful List Accent 6" w:uiPriority="72"/>
-    <w:lsdException w:name="Colorful Grid Accent 6" w:uiPriority="73"/>
-    <w:lsdException w:name="Subtle Emphasis" w:uiPriority="19" w:qFormat="1"/>
-    <w:lsdException w:name="Intense Emphasis" w:uiPriority="21" w:qFormat="1"/>
-    <w:lsdException w:name="Subtle Reference" w:uiPriority="31" w:qFormat="1"/>
-    <w:lsdException w:name="Intense Reference" w:uiPriority="32" w:qFormat="1"/>
-    <w:lsdException w:name="Book Title" w:uiPriority="33" w:qFormat="1"/>
-    <w:lsdException w:name="Bibliography" w:semiHidden="1" w:uiPriority="37" w:unhideWhenUsed="1"/>
-    <w:lsdException w:name="TOC Heading" w:semiHidden="1" w:uiPriority="39" w:unhideWhenUsed="1" w:qFormat="1"/>
-    <w:lsdException w:name="Grid Table 4" w:uiPriority="49"/>
-    <w:lsdException w:name="Grid Table 5 Dark" w:uiPriority="50"/>
-    <w:lsdException w:name="Grid Table 6 Colorful" w:uiPriority="51"/>
-    <w:lsdException w:name="Grid Table 7 Colorful" w:uiPriority="52"/>
-    <w:lsdException w:name="Grid Table 1 Light Accent 1" w:uiPriority="46"/>
-    <w:lsdException w:name="Grid Table 2 Accent 1" w:uiPriority="47"/>
-    <w:lsdException w:name="Grid Table 3 Accent 1" w:uiPriority="48"/>
-    <w:lsdException w:name="Grid Table 4 Accent 1" w:uiPriority="49"/>
-    <w:lsdException w:name="Grid Table 5 Dark Accent 1" w:uiPriority="50"/>
-    <w:lsdException w:name="Grid Table 6 Colorful Accent 1" w:uiPriority="51"/>
-    <w:lsdException w:name="Grid Table 7 Colorful Accent 1" w:uiPriority="52"/>
-    <w:lsdException w:name="Grid Table 1 Light Accent 2" w:uiPriority="46"/>
-    <w:lsdException w:name="Grid Table 2 Accent 2" w:uiPriority="47"/>
-    <w:lsdException w:name="Grid Table 3 Accent 2" w:uiPriority="48"/>
-    <w:lsdException w:name="Grid Table 4 Accent 2" w:uiPriority="49"/>
-    <w:lsdException w:name="Grid Table 5 Dark Accent 2" w:uiPriority="50"/>
-    <w:lsdException w:name="Grid Table 6 Colorful Accent 2" w:uiPriority="51"/>
-    <w:lsdException w:name="Grid Table 7 Colorful Accent 2" w:uiPriority="52"/>
-    <w:lsdException w:name="Grid Table 1 Light Accent 3" w:uiPriority="46"/>
-    <w:lsdException w:name="Grid Table 2 Accent 3" w:uiPriority="47"/>
-    <w:lsdException w:name="Grid Table 3 Accent 3" w:uiPriority="48"/>
-    <w:lsdException w:name="Grid Table 4 Accent 3" w:uiPriority="49"/>
-    <w:lsdException w:name="Grid Table 5 Dark Accent 3" w:uiPriority="50"/>
-    <w:lsdException w:name="Grid Table 6 Colorful Accent 3" w:uiPriority="51"/>
-    <w:lsdException w:name="Grid Table 7 Colorful Accent 3" w:uiPriority="52"/>
-    <w:lsdException w:name="Grid Table 1 Light Accent 4" w:uiPriority="46"/>
-    <w:lsdException w:name="Grid Table 2 Accent 4" w:uiPriority="47"/>
-    <w:lsdException w:name="Grid Table 3 Accent 4" w:uiPriority="48"/>
-    <w:lsdException w:name="Grid Table 4 Accent 4" w:uiPriority="49"/>
-    <w:lsdException w:name="Grid Table 5 Dark Accent 4" w:uiPriority="50"/>
-    <w:lsdException w:name="Grid Table 6 Colorful Accent 4" w:uiPriority="51"/>
-    <w:lsdException w:name="Grid Table 7 Colorful Accent 4" w:uiPriority="52"/>
-    <w:lsdException w:name="Grid Table 1 Light Accent 5" w:uiPriority="46"/>
-    <w:lsdException w:name="Grid Table 2 Accent 5" w:uiPriority="47"/>
-    <w:lsdException w:name="Grid Table 3 Accent 5" w:uiPriority="48"/>
-    <w:lsdException w:name="Grid Table 4 Accent 5" w:uiPriority="49"/>
-    <w:lsdException w:name="Grid Table 5 Dark Accent 5" w:uiPriority="50"/>
-    <w:lsdException w:name="Grid Table 6 Colorful Accent 5" w:uiPriority="51"/>
-    <w:lsdException w:name="Grid Table 7 Colorful Accent 5" w:uiPriority="52"/>
-    <w:lsdException w:name="Grid Table 1 Light Accent 6" w:uiPriority="46"/>
-    <w:lsdException w:name="Grid Table 2 Accent 6" w:uiPriority="47"/>
-    <w:lsdException w:name="Grid Table 3 Accent 6" w:uiPriority="48"/>
-    <w:lsdException w:name="Grid Table 4 Accent 6" w:uiPriority="49"/>
-    <w:lsdException w:name="Grid Table 5 Dark Accent 6" w:uiPriority="50"/>
-    <w:lsdException w:name="Grid Table 6 Colorful Accent 6" w:uiPriority="51"/>
-    <w:lsdException w:name="Grid Table 7 Colorful Accent 6" w:uiPriority="52"/>
-    <w:lsdException w:name="List Table 1 Light" w:uiPriority="46"/>
-    <w:lsdException w:name="List Table 2" w:uiPriority="47"/>
-    <w:lsdException w:name="List Table 3" w:uiPriority="48"/>
-    <w:lsdException w:name="List Table 4" w:uiPriority="49"/>
-    <w:lsdException w:name="List Table 5 Dark" w:uiPriority="50"/>
-    <w:lsdException w:name="List Table 6 Colorful" w:uiPriority="51"/>
-    <w:lsdException w:name="List Table 7 Colorful" w:uiPriority="52"/>
-    <w:lsdException w:name="List Table 1 Light Accent 1" w:uiPriority="46"/>
-    <w:lsdException w:name="List Table 2 Accent 1" w:uiPriority="47"/>
-    <w:lsdException w:name="List Table 3 Accent 1" w:uiPriority="48"/>
-    <w:lsdException w:name="List Table 4 Accent 1" w:uiPriority="49"/>
-    <w:lsdException w:name="List Table 5 Dark Accent 1" w:uiPriority="50"/>
-    <w:lsdException w:name="List Table 6 Colorful Accent 1" w:uiPriority="51"/>
-    <w:lsdException w:name="List Table 7 Colorful Accent 1" w:uiPriority="52"/>
-    <w:lsdException w:name="List Table 1 Light Accent 2" w:uiPriority="46"/>
-    <w:lsdException w:name="List Table 2 Accent 2" w:uiPriority="47"/>
-    <w:lsdException w:name="List Table 3 Accent 2" w:uiPriority="48"/>
-    <w:lsdException w:name="List Table 4 Accent 2" w:uiPriority="49"/>
-    <w:lsdException w:name="List Table 5 Dark Accent 2" w:uiPriority="50"/>
-    <w:lsdException w:name="List Table 6 Colorful Accent 2" w:uiPriority="51"/>
-    <w:lsdException w:name="List Table 7 Colorful Accent 2" w:uiPriority="52"/>
-    <w:lsdException w:name="List Table 1 Light Accent 3" w:uiPriority="46"/>
-    <w:lsdException w:name="List Table 2 Accent 3" w:uiPriority="47"/>
-    <w:lsdException w:name="List Table 3 Accent 3" w:uiPriority="48"/>
-    <w:lsdException w:name="List Table 4 Accent 3" w:uiPriority="49"/>
-    <w:lsdException w:name="List Table 5 Dark Accent 3" w:uiPriority="50"/>
-    <w:lsdException w:name="List Table 6 Colorful Accent 3" w:uiPriority="51"/>
-    <w:lsdException w:name="List Table 7 Colorful Accent 3" w:uiPriority="52"/>
-    <w:lsdException w:name="List Table 1 Light Accent 4" w:uiPriority="46"/>
-    <w:lsdException w:name="List Table 2 Accent 4" w:uiPriority="47"/>
-    <w:lsdException w:name="List Table 3 Accent 4" w:uiPriority="48"/>
-    <w:lsdException w:name="List Table 4 Accent 4" w:uiPriority="49"/>
-    <w:lsdException w:name="List Table 5 Dark Accent 4" w:uiPriority="50"/>
-    <w:lsdException w:name="List Table 6 Colorful Accent 4" w:uiPriority="51"/>
-    <w:lsdException w:name="List Table 7 Colorful Accent 4" w:uiPriority="52"/>
-    <w:lsdException w:name="List Table 1 Light Accent 5" w:uiPriority="46"/>
-    <w:lsdException w:name="List Table 2 Accent 5" w:uiPriority="47"/>
-    <w:lsdException w:name="List Table 3 Accent 5" w:uiPriority="48"/>
-    <w:lsdException w:name="List Table 4 Accent 5" w:uiPriority="49"/>
-    <w:lsdException w:name="List Table 5 Dark Accent 5" w:uiPriority="50"/>
-    <w:lsdException w:name="List Table 6 Colorful Accent 5" w:uiPriority="51"/>
-    <w:lsdException w:name="List Table 7 Colorful Accent 5" w:uiPriority="52"/>
-    <w:lsdException w:name="List Table 1 Light Accent 6" w:uiPriority="46"/>
-    <w:lsdException w:name="List Table 2 Accent 6" w:uiPriority="47"/>
-    <w:lsdException w:name="List Table 3 Accent 6" w:uiPriority="48"/>
-    <w:lsdException w:name="List Table 4 Accent 6" w:uiPriority="49"/>
-    <w:lsdException w:name="List Table 5 Dark Accent 6" w:uiPriority="50"/>
-    <w:lsdException w:name="List Table 6 Colorful Accent 6" w:uiPriority="51"/>
-    <w:lsdException w:name="List Table 7 Colorful Accent 6" w:uiPriority="52"/>
-    <w:lsdException w:name="Mention" w:semiHidden="1" w:unhideWhenUsed="1"/>
-    <w:lsdException w:name="Smart Hyperlink" w:semiHidden="1" w:unhideWhenUsed="1"/>
+  <w:latentStyles w:defLockedState="0" w:defUIPriority="99" w:defSemiHidden="1" w:defUnhideWhenUsed="1" w:defQFormat="0" w:count="276">
+    <w:lsdException w:name="Normal" w:semiHidden="0" w:uiPriority="0" w:unhideWhenUsed="0" w:qFormat="1"/>
+    <w:lsdException w:name="heading 1" w:semiHidden="0" w:uiPriority="9" w:unhideWhenUsed="0" w:qFormat="1"/>
+    <w:lsdException w:name="heading 2" w:uiPriority="9" w:qFormat="1"/>
+    <w:lsdException w:name="heading 3" w:uiPriority="9" w:qFormat="1"/>
+    <w:lsdException w:name="heading 4" w:uiPriority="9" w:qFormat="1"/>
+    <w:lsdException w:name="heading 5" w:uiPriority="9" w:qFormat="1"/>
+    <w:lsdException w:name="heading 6" w:uiPriority="9" w:qFormat="1"/>
+    <w:lsdException w:name="heading 7" w:uiPriority="9" w:qFormat="1"/>
+    <w:lsdException w:name="heading 8" w:uiPriority="9" w:qFormat="1"/>
+    <w:lsdException w:name="heading 9" w:uiPriority="9" w:qFormat="1"/>
+    <w:lsdException w:name="toc 1" w:uiPriority="39"/>
+    <w:lsdException w:name="toc 2" w:uiPriority="39"/>
+    <w:lsdException w:name="toc 3" w:uiPriority="39"/>
+    <w:lsdException w:name="toc 4" w:uiPriority="39"/>
+    <w:lsdException w:name="toc 5" w:uiPriority="39"/>
+    <w:lsdException w:name="toc 6" w:uiPriority="39"/>
+    <w:lsdException w:name="toc 7" w:uiPriority="39"/>
+    <w:lsdException w:name="toc 8" w:uiPriority="39"/>
+    <w:lsdException w:name="toc 9" w:uiPriority="39"/>
+    <w:lsdException w:name="caption" w:uiPriority="35" w:qFormat="1"/>
+    <w:lsdException w:name="Title" w:semiHidden="0" w:uiPriority="10" w:unhideWhenUsed="0" w:qFormat="1"/>
+    <w:lsdException w:name="Default Paragraph Font" w:uiPriority="1"/>
+    <w:lsdException w:name="Subtitle" w:semiHidden="0" w:uiPriority="11" w:unhideWhenUsed="0" w:qFormat="1"/>
+    <w:lsdException w:name="Strong" w:semiHidden="0" w:uiPriority="22" w:unhideWhenUsed="0" w:qFormat="1"/>
+    <w:lsdException w:name="Emphasis" w:semiHidden="0" w:uiPriority="20" w:unhideWhenUsed="0" w:qFormat="1"/>
+    <w:lsdException w:name="Normal Table" w:semiHidden="0" w:unhideWhenUsed="0"/>
+    <w:lsdException w:name="Table Web 3" w:semiHidden="0" w:unhideWhenUsed="0"/>
+    <w:lsdException w:name="Table Grid" w:semiHidden="0" w:uiPriority="59" w:unhideWhenUsed="0"/>
+    <w:lsdException w:name="Table Theme" w:semiHidden="0" w:unhideWhenUsed="0"/>
+    <w:lsdException w:name="Note Level 1" w:semiHidden="0" w:unhideWhenUsed="0"/>
+    <w:lsdException w:name="Note Level 2" w:semiHidden="0" w:unhideWhenUsed="0"/>
+    <w:lsdException w:name="Note Level 3" w:semiHidden="0" w:unhideWhenUsed="0"/>
+    <w:lsdException w:name="Note Level 4" w:semiHidden="0" w:unhideWhenUsed="0"/>
+    <w:lsdException w:name="Note Level 5" w:semiHidden="0" w:unhideWhenUsed="0"/>
+    <w:lsdException w:name="Note Level 6" w:semiHidden="0" w:unhideWhenUsed="0"/>
+    <w:lsdException w:name="Note Level 7" w:semiHidden="0" w:unhideWhenUsed="0"/>
+    <w:lsdException w:name="Note Level 8" w:semiHidden="0" w:unhideWhenUsed="0"/>
+    <w:lsdException w:name="Note Level 9" w:semiHidden="0" w:unhideWhenUsed="0"/>
+    <w:lsdException w:name="Placeholder Text" w:unhideWhenUsed="0"/>
+    <w:lsdException w:name="No Spacing" w:semiHidden="0" w:uiPriority="1" w:unhideWhenUsed="0" w:qFormat="1"/>
+    <w:lsdException w:name="Light Shading" w:semiHidden="0" w:uiPriority="60" w:unhideWhenUsed="0"/>
+    <w:lsdException w:name="Light List" w:semiHidden="0" w:uiPriority="61" w:unhideWhenUsed="0"/>
+    <w:lsdException w:name="Light Grid" w:semiHidden="0" w:uiPriority="62" w:unhideWhenUsed="0"/>
+    <w:lsdException w:name="Medium Shading 1" w:semiHidden="0" w:uiPriority="63" w:unhideWhenUsed="0"/>
+    <w:lsdException w:name="Medium Shading 2" w:semiHidden="0" w:uiPriority="64" w:unhideWhenUsed="0"/>
+    <w:lsdException w:name="Medium List 1" w:semiHidden="0" w:uiPriority="65" w:unhideWhenUsed="0"/>
+    <w:lsdException w:name="Medium List 2" w:semiHidden="0" w:uiPriority="66" w:unhideWhenUsed="0"/>
+    <w:lsdException w:name="Medium Grid 1" w:semiHidden="0" w:uiPriority="67" w:unhideWhenUsed="0"/>
+    <w:lsdException w:name="Medium Grid 2" w:semiHidden="0" w:uiPriority="68" w:unhideWhenUsed="0"/>
+    <w:lsdException w:name="Medium Grid 3" w:semiHidden="0" w:uiPriority="69" w:unhideWhenUsed="0"/>
+    <w:lsdException w:name="Dark List" w:semiHidden="0" w:uiPriority="70" w:unhideWhenUsed="0"/>
+    <w:lsdException w:name="Colorful Shading" w:semiHidden="0" w:uiPriority="71" w:unhideWhenUsed="0"/>
+    <w:lsdException w:name="Colorful List" w:semiHidden="0" w:uiPriority="72" w:unhideWhenUsed="0"/>
+    <w:lsdException w:name="Colorful Grid" w:semiHidden="0" w:uiPriority="73" w:unhideWhenUsed="0"/>
+    <w:lsdException w:name="Light Shading Accent 1" w:semiHidden="0" w:uiPriority="60" w:unhideWhenUsed="0"/>
+    <w:lsdException w:name="Light List Accent 1" w:semiHidden="0" w:uiPriority="61" w:unhideWhenUsed="0"/>
+    <w:lsdException w:name="Light Grid Accent 1" w:semiHidden="0" w:uiPriority="62" w:unhideWhenUsed="0"/>
+    <w:lsdException w:name="Medium Shading 1 Accent 1" w:semiHidden="0" w:uiPriority="63" w:unhideWhenUsed="0"/>
+    <w:lsdException w:name="Medium Shading 2 Accent 1" w:semiHidden="0" w:uiPriority="64" w:unhideWhenUsed="0"/>
+    <w:lsdException w:name="Medium List 1 Accent 1" w:semiHidden="0" w:uiPriority="65" w:unhideWhenUsed="0"/>
+    <w:lsdException w:name="Revision" w:unhideWhenUsed="0"/>
+    <w:lsdException w:name="List Paragraph" w:semiHidden="0" w:uiPriority="34" w:unhideWhenUsed="0" w:qFormat="1"/>
+    <w:lsdException w:name="Quote" w:semiHidden="0" w:uiPriority="29" w:unhideWhenUsed="0" w:qFormat="1"/>
+    <w:lsdException w:name="Intense Quote" w:semiHidden="0" w:uiPriority="30" w:unhideWhenUsed="0" w:qFormat="1"/>
+    <w:lsdException w:name="Medium List 2 Accent 1" w:semiHidden="0" w:uiPriority="66" w:unhideWhenUsed="0"/>
+    <w:lsdException w:name="Medium Grid 1 Accent 1" w:semiHidden="0" w:uiPriority="67" w:unhideWhenUsed="0"/>
+    <w:lsdException w:name="Medium Grid 2 Accent 1" w:semiHidden="0" w:uiPriority="68" w:unhideWhenUsed="0"/>
+    <w:lsdException w:name="Medium Grid 3 Accent 1" w:semiHidden="0" w:uiPriority="69" w:unhideWhenUsed="0"/>
+    <w:lsdException w:name="Dark List Accent 1" w:semiHidden="0" w:uiPriority="70" w:unhideWhenUsed="0"/>
+    <w:lsdException w:name="Colorful Shading Accent 1" w:semiHidden="0" w:uiPriority="71" w:unhideWhenUsed="0"/>
+    <w:lsdException w:name="Colorful List Accent 1" w:semiHidden="0" w:uiPriority="72" w:unhideWhenUsed="0"/>
+    <w:lsdException w:name="Colorful Grid Accent 1" w:semiHidden="0" w:uiPriority="73" w:unhideWhenUsed="0"/>
+    <w:lsdException w:name="Light Shading Accent 2" w:semiHidden="0" w:uiPriority="60" w:unhideWhenUsed="0"/>
+    <w:lsdException w:name="Light List Accent 2" w:semiHidden="0" w:uiPriority="61" w:unhideWhenUsed="0"/>
+    <w:lsdException w:name="Light Grid Accent 2" w:semiHidden="0" w:uiPriority="62" w:unhideWhenUsed="0"/>
+    <w:lsdException w:name="Medium Shading 1 Accent 2" w:semiHidden="0" w:uiPriority="63" w:unhideWhenUsed="0"/>
+    <w:lsdException w:name="Medium Shading 2 Accent 2" w:semiHidden="0" w:uiPriority="64" w:unhideWhenUsed="0"/>
+    <w:lsdException w:name="Medium List 1 Accent 2" w:semiHidden="0" w:uiPriority="65" w:unhideWhenUsed="0"/>
+    <w:lsdException w:name="Medium List 2 Accent 2" w:semiHidden="0" w:uiPriority="66" w:unhideWhenUsed="0"/>
+    <w:lsdException w:name="Medium Grid 1 Accent 2" w:semiHidden="0" w:uiPriority="67" w:unhideWhenUsed="0"/>
+    <w:lsdException w:name="Medium Grid 2 Accent 2" w:semiHidden="0" w:uiPriority="68" w:unhideWhenUsed="0"/>
+    <w:lsdException w:name="Medium Grid 3 Accent 2" w:semiHidden="0" w:uiPriority="69" w:unhideWhenUsed="0"/>
+    <w:lsdException w:name="Dark List Accent 2" w:semiHidden="0" w:uiPriority="70" w:unhideWhenUsed="0"/>
+    <w:lsdException w:name="Colorful Shading Accent 2" w:semiHidden="0" w:uiPriority="71" w:unhideWhenUsed="0"/>
+    <w:lsdException w:name="Colorful List Accent 2" w:semiHidden="0" w:uiPriority="72" w:unhideWhenUsed="0"/>
+    <w:lsdException w:name="Colorful Grid Accent 2" w:semiHidden="0" w:uiPriority="73" w:unhideWhenUsed="0"/>
+    <w:lsdException w:name="Light Shading Accent 3" w:semiHidden="0" w:uiPriority="60" w:unhideWhenUsed="0"/>
+    <w:lsdException w:name="Light List Accent 3" w:semiHidden="0" w:uiPriority="61" w:unhideWhenUsed="0"/>
+    <w:lsdException w:name="Light Grid Accent 3" w:semiHidden="0" w:uiPriority="62" w:unhideWhenUsed="0"/>
+    <w:lsdException w:name="Medium Shading 1 Accent 3" w:semiHidden="0" w:uiPriority="63" w:unhideWhenUsed="0"/>
+    <w:lsdException w:name="Medium Shading 2 Accent 3" w:semiHidden="0" w:uiPriority="64" w:unhideWhenUsed="0"/>
+    <w:lsdException w:name="Medium List 1 Accent 3" w:semiHidden="0" w:uiPriority="65" w:unhideWhenUsed="0"/>
+    <w:lsdException w:name="Medium List 2 Accent 3" w:semiHidden="0" w:uiPriority="66" w:unhideWhenUsed="0"/>
+    <w:lsdException w:name="Medium Grid 1 Accent 3" w:semiHidden="0" w:uiPriority="67" w:unhideWhenUsed="0"/>
+    <w:lsdException w:name="Medium Grid 2 Accent 3" w:semiHidden="0" w:uiPriority="68" w:unhideWhenUsed="0"/>
+    <w:lsdException w:name="Medium Grid 3 Accent 3" w:semiHidden="0" w:uiPriority="69" w:unhideWhenUsed="0"/>
+    <w:lsdException w:name="Dark List Accent 3" w:semiHidden="0" w:uiPriority="70" w:unhideWhenUsed="0"/>
+    <w:lsdException w:name="Colorful Shading Accent 3" w:semiHidden="0" w:uiPriority="71" w:unhideWhenUsed="0"/>
+    <w:lsdException w:name="Colorful List Accent 3" w:semiHidden="0" w:uiPriority="72" w:unhideWhenUsed="0"/>
+    <w:lsdException w:name="Colorful Grid Accent 3" w:semiHidden="0" w:uiPriority="73" w:unhideWhenUsed="0"/>
+    <w:lsdException w:name="Light Shading Accent 4" w:semiHidden="0" w:uiPriority="60" w:unhideWhenUsed="0"/>
+    <w:lsdException w:name="Light List Accent 4" w:semiHidden="0" w:uiPriority="61" w:unhideWhenUsed="0"/>
+    <w:lsdException w:name="Light Grid Accent 4" w:semiHidden="0" w:uiPriority="62" w:unhideWhenUsed="0"/>
+    <w:lsdException w:name="Medium Shading 1 Accent 4" w:semiHidden="0" w:uiPriority="63" w:unhideWhenUsed="0"/>
+    <w:lsdException w:name="Medium Shading 2 Accent 4" w:semiHidden="0" w:uiPriority="64" w:unhideWhenUsed="0"/>
+    <w:lsdException w:name="Medium List 1 Accent 4" w:semiHidden="0" w:uiPriority="65" w:unhideWhenUsed="0"/>
+    <w:lsdException w:name="Medium List 2 Accent 4" w:semiHidden="0" w:uiPriority="66" w:unhideWhenUsed="0"/>
+    <w:lsdException w:name="Medium Grid 1 Accent 4" w:semiHidden="0" w:uiPriority="67" w:unhideWhenUsed="0"/>
+    <w:lsdException w:name="Medium Grid 2 Accent 4" w:semiHidden="0" w:uiPriority="68" w:unhideWhenUsed="0"/>
+    <w:lsdException w:name="Medium Grid 3 Accent 4" w:semiHidden="0" w:uiPriority="69" w:unhideWhenUsed="0"/>
+    <w:lsdException w:name="Dark List Accent 4" w:semiHidden="0" w:uiPriority="70" w:unhideWhenUsed="0"/>
+    <w:lsdException w:name="Colorful Shading Accent 4" w:semiHidden="0" w:uiPriority="71" w:unhideWhenUsed="0"/>
+    <w:lsdException w:name="Colorful List Accent 4" w:semiHidden="0" w:uiPriority="72" w:unhideWhenUsed="0"/>
+    <w:lsdException w:name="Colorful Grid Accent 4" w:semiHidden="0" w:uiPriority="73" w:unhideWhenUsed="0"/>
+    <w:lsdException w:name="Light Shading Accent 5" w:semiHidden="0" w:uiPriority="60" w:unhideWhenUsed="0"/>
+    <w:lsdException w:name="Light List Accent 5" w:semiHidden="0" w:uiPriority="61" w:unhideWhenUsed="0"/>
+    <w:lsdException w:name="Light Grid Accent 5" w:semiHidden="0" w:uiPriority="62" w:unhideWhenUsed="0"/>
+    <w:lsdException w:name="Medium Shading 1 Accent 5" w:semiHidden="0" w:uiPriority="63" w:unhideWhenUsed="0"/>
+    <w:lsdException w:name="Medium Shading 2 Accent 5" w:semiHidden="0" w:uiPriority="64" w:unhideWhenUsed="0"/>
+    <w:lsdException w:name="Medium List 1 Accent 5" w:semiHidden="0" w:uiPriority="65" w:unhideWhenUsed="0"/>
+    <w:lsdException w:name="Medium List 2 Accent 5" w:semiHidden="0" w:uiPriority="66" w:unhideWhenUsed="0"/>
+    <w:lsdException w:name="Medium Grid 1 Accent 5" w:semiHidden="0" w:uiPriority="67" w:unhideWhenUsed="0"/>
+    <w:lsdException w:name="Medium Grid 2 Accent 5" w:semiHidden="0" w:uiPriority="68" w:unhideWhenUsed="0"/>
+    <w:lsdException w:name="Medium Grid 3 Accent 5" w:semiHidden="0" w:uiPriority="69" w:unhideWhenUsed="0"/>
+    <w:lsdException w:name="Dark List Accent 5" w:semiHidden="0" w:uiPriority="70" w:unhideWhenUsed="0"/>
+    <w:lsdException w:name="Colorful Shading Accent 5" w:semiHidden="0" w:uiPriority="71" w:unhideWhenUsed="0"/>
+    <w:lsdException w:name="Colorful List Accent 5" w:semiHidden="0" w:uiPriority="72" w:unhideWhenUsed="0"/>
+    <w:lsdException w:name="Colorful Grid Accent 5" w:semiHidden="0" w:uiPriority="73" w:unhideWhenUsed="0"/>
+    <w:lsdException w:name="Light Shading Accent 6" w:semiHidden="0" w:uiPriority="60" w:unhideWhenUsed="0"/>
+    <w:lsdException w:name="Light List Accent 6" w:semiHidden="0" w:uiPriority="61" w:unhideWhenUsed="0"/>
+    <w:lsdException w:name="Light Grid Accent 6" w:semiHidden="0" w:uiPriority="62" w:unhideWhenUsed="0"/>
+    <w:lsdException w:name="Medium Shading 1 Accent 6" w:semiHidden="0" w:uiPriority="63" w:unhideWhenUsed="0"/>
+    <w:lsdException w:name="Medium Shading 2 Accent 6" w:semiHidden="0" w:uiPriority="64" w:unhideWhenUsed="0"/>
+    <w:lsdException w:name="Medium List 1 Accent 6" w:semiHidden="0" w:uiPriority="65" w:unhideWhenUsed="0"/>
+    <w:lsdException w:name="Medium List 2 Accent 6" w:semiHidden="0" w:uiPriority="66" w:unhideWhenUsed="0"/>
+    <w:lsdException w:name="Medium Grid 1 Accent 6" w:semiHidden="0" w:uiPriority="67" w:unhideWhenUsed="0"/>
+    <w:lsdException w:name="Medium Grid 2 Accent 6" w:semiHidden="0" w:uiPriority="68" w:unhideWhenUsed="0"/>
+    <w:lsdException w:name="Medium Grid 3 Accent 6" w:semiHidden="0" w:uiPriority="69" w:unhideWhenUsed="0"/>
+    <w:lsdException w:name="Dark List Accent 6" w:semiHidden="0" w:uiPriority="70" w:unhideWhenUsed="0"/>
+    <w:lsdException w:name="Colorful Shading Accent 6" w:semiHidden="0" w:uiPriority="71" w:unhideWhenUsed="0"/>
+    <w:lsdException w:name="Colorful List Accent 6" w:semiHidden="0" w:uiPriority="72" w:unhideWhenUsed="0"/>
+    <w:lsdException w:name="Colorful Grid Accent 6" w:semiHidden="0" w:uiPriority="73" w:unhideWhenUsed="0"/>
+    <w:lsdException w:name="Subtle Emphasis" w:semiHidden="0" w:uiPriority="19" w:unhideWhenUsed="0" w:qFormat="1"/>
+    <w:lsdException w:name="Intense Emphasis" w:semiHidden="0" w:uiPriority="21" w:unhideWhenUsed="0" w:qFormat="1"/>
+    <w:lsdException w:name="Subtle Reference" w:semiHidden="0" w:uiPriority="31" w:unhideWhenUsed="0" w:qFormat="1"/>
+    <w:lsdException w:name="Intense Reference" w:semiHidden="0" w:uiPriority="32" w:unhideWhenUsed="0" w:qFormat="1"/>
+    <w:lsdException w:name="Book Title" w:semiHidden="0" w:uiPriority="33" w:unhideWhenUsed="0" w:qFormat="1"/>
+    <w:lsdException w:name="Bibliography" w:uiPriority="37"/>
+    <w:lsdException w:name="TOC Heading" w:uiPriority="39" w:qFormat="1"/>
+  </w:latentStyles>
+  <w:style w:type="paragraph" w:default="1" w:styleId="Normal">
+    <w:name w:val="Normal"/>
+    <w:qFormat/>
+  </w:style>
+  <w:style w:type="character" w:default="1" w:styleId="DefaultParagraphFont">
+    <w:name w:val="Default Paragraph Font"/>
+    <w:uiPriority w:val="1"/>
+    <w:semiHidden/>
+    <w:unhideWhenUsed/>
+  </w:style>
+  <w:style w:type="table" w:default="1" w:styleId="TableNormal">
+    <w:name w:val="Normal Table"/>
+    <w:uiPriority w:val="99"/>
+    <w:semiHidden/>
+    <w:unhideWhenUsed/>
+    <w:tblPr>
+      <w:tblInd w:w="0" w:type="dxa"/>
+      <w:tblCellMar>
+        <w:top w:w="0" w:type="dxa"/>
+        <w:left w:w="108" w:type="dxa"/>
+        <w:bottom w:w="0" w:type="dxa"/>
+        <w:right w:w="108" w:type="dxa"/>
+      </w:tblCellMar>
+    </w:tblPr>
+  </w:style>
+  <w:style w:type="numbering" w:default="1" w:styleId="NoList">
+    <w:name w:val="No List"/>
+    <w:uiPriority w:val="99"/>
+    <w:semiHidden/>
+    <w:unhideWhenUsed/>
+  </w:style>
+  <w:style w:type="paragraph" w:styleId="BalloonText">
+    <w:name w:val="Balloon Text"/>
+    <w:basedOn w:val="Normal"/>
+    <w:link w:val="BalloonTextChar"/>
+    <w:uiPriority w:val="99"/>
+    <w:semiHidden/>
+    <w:unhideWhenUsed/>
+    <w:rsid w:val="00043D0C"/>
+    <w:rPr>
+      <w:rFonts w:ascii="Segoe UI" w:hAnsi="Segoe UI" w:cs="Segoe UI"/>
+      <w:sz w:val="18"/>
+      <w:szCs w:val="18"/>
+    </w:rPr>
+  </w:style>
+  <w:style w:type="character" w:customStyle="1" w:styleId="BalloonTextChar">
+    <w:name w:val="Balloon Text Char"/>
+    <w:basedOn w:val="DefaultParagraphFont"/>
+    <w:link w:val="BalloonText"/>
+    <w:uiPriority w:val="99"/>
+    <w:semiHidden/>
+    <w:rsid w:val="00043D0C"/>
+    <w:rPr>
+      <w:rFonts w:ascii="Segoe UI" w:hAnsi="Segoe UI" w:cs="Segoe UI"/>
+      <w:sz w:val="18"/>
+      <w:szCs w:val="18"/>
+    </w:rPr>
+  </w:style>
+  <w:style w:type="paragraph" w:styleId="Header">
+    <w:name w:val="header"/>
+    <w:basedOn w:val="Normal"/>
+    <w:link w:val="HeaderChar"/>
+    <w:uiPriority w:val="99"/>
+    <w:unhideWhenUsed/>
+    <w:rsid w:val="00C76A2A"/>
+    <w:pPr>
+      <w:tabs>
+        <w:tab w:val="center" w:pos="4680"/>
+        <w:tab w:val="right" w:pos="9360"/>
+      </w:tabs>
+    </w:pPr>
+  </w:style>
+  <w:style w:type="character" w:customStyle="1" w:styleId="HeaderChar">
+    <w:name w:val="Header Char"/>
+    <w:basedOn w:val="DefaultParagraphFont"/>
+    <w:link w:val="Header"/>
+    <w:uiPriority w:val="99"/>
+    <w:rsid w:val="00C76A2A"/>
+  </w:style>
+  <w:style w:type="paragraph" w:styleId="Footer">
+    <w:name w:val="footer"/>
+    <w:basedOn w:val="Normal"/>
+    <w:link w:val="FooterChar"/>
+    <w:uiPriority w:val="99"/>
+    <w:unhideWhenUsed/>
+    <w:rsid w:val="00C76A2A"/>
+    <w:pPr>
+      <w:tabs>
+        <w:tab w:val="center" w:pos="4680"/>
+        <w:tab w:val="right" w:pos="9360"/>
+      </w:tabs>
+    </w:pPr>
+  </w:style>
+  <w:style w:type="character" w:customStyle="1" w:styleId="FooterChar">
+    <w:name w:val="Footer Char"/>
+    <w:basedOn w:val="DefaultParagraphFont"/>
+    <w:link w:val="Footer"/>
+    <w:uiPriority w:val="99"/>
+    <w:rsid w:val="00C76A2A"/>
+  </w:style>
+</w:styles>
+</file>
+
+<file path=word/stylesWithEffects.xml><?xml version="1.0" encoding="utf-8"?>
+<w:styles xmlns:wpc="http://schemas.microsoft.com/office/word/2010/wordprocessingCanvas" xmlns:mo="http://schemas.microsoft.com/office/mac/office/2008/main" xmlns:mc="http://schemas.openxmlformats.org/markup-compatibility/2006" xmlns:mv="urn:schemas-microsoft-com:mac:vml" xmlns:o="urn:schemas-microsoft-com:office:office" xmlns:r="http://schemas.openxmlformats.org/officeDocument/2006/relationships" xmlns:m="http://schemas.openxmlformats.org/officeDocument/2006/math" xmlns:v="urn:schemas-microsoft-com:vml" xmlns:wp14="http://schemas.microsoft.com/office/word/2010/wordprocessingDrawing" xmlns:wp="http://schemas.openxmlformats.org/drawingml/2006/wordprocessingDrawing" xmlns:w10="urn:schemas-microsoft-com:office:word" xmlns:w="http://schemas.openxmlformats.org/wordprocessingml/2006/main" xmlns:w14="http://schemas.microsoft.com/office/word/2010/wordml" xmlns:wpg="http://schemas.microsoft.com/office/word/2010/wordprocessingGroup" xmlns:wpi="http://schemas.microsoft.com/office/word/2010/wordprocessingInk" xmlns:wne="http://schemas.microsoft.com/office/word/2006/wordml" xmlns:wps="http://schemas.microsoft.com/office/word/2010/wordprocessingShape" mc:Ignorable="w14 wp14">
+  <w:docDefaults>
+    <w:rPrDefault>
+      <w:rPr>
+        <w:rFonts w:asciiTheme="minorHAnsi" w:eastAsiaTheme="minorEastAsia" w:hAnsiTheme="minorHAnsi" w:cstheme="minorBidi"/>
+        <w:sz w:val="24"/>
+        <w:szCs w:val="24"/>
+        <w:lang w:val="en-US" w:eastAsia="en-US" w:bidi="ar-SA"/>
+      </w:rPr>
+    </w:rPrDefault>
+    <w:pPrDefault/>
+  </w:docDefaults>
+  <w:latentStyles w:defLockedState="0" w:defUIPriority="99" w:defSemiHidden="1" w:defUnhideWhenUsed="1" w:defQFormat="0" w:count="276">
+    <w:lsdException w:name="Normal" w:semiHidden="0" w:uiPriority="0" w:unhideWhenUsed="0" w:qFormat="1"/>
+    <w:lsdException w:name="heading 1" w:semiHidden="0" w:uiPriority="9" w:unhideWhenUsed="0" w:qFormat="1"/>
+    <w:lsdException w:name="heading 2" w:uiPriority="9" w:qFormat="1"/>
+    <w:lsdException w:name="heading 3" w:uiPriority="9" w:qFormat="1"/>
+    <w:lsdException w:name="heading 4" w:uiPriority="9" w:qFormat="1"/>
+    <w:lsdException w:name="heading 5" w:uiPriority="9" w:qFormat="1"/>
+    <w:lsdException w:name="heading 6" w:uiPriority="9" w:qFormat="1"/>
+    <w:lsdException w:name="heading 7" w:uiPriority="9" w:qFormat="1"/>
+    <w:lsdException w:name="heading 8" w:uiPriority="9" w:qFormat="1"/>
+    <w:lsdException w:name="heading 9" w:uiPriority="9" w:qFormat="1"/>
+    <w:lsdException w:name="toc 1" w:uiPriority="39"/>
+    <w:lsdException w:name="toc 2" w:uiPriority="39"/>
+    <w:lsdException w:name="toc 3" w:uiPriority="39"/>
+    <w:lsdException w:name="toc 4" w:uiPriority="39"/>
+    <w:lsdException w:name="toc 5" w:uiPriority="39"/>
+    <w:lsdException w:name="toc 6" w:uiPriority="39"/>
+    <w:lsdException w:name="toc 7" w:uiPriority="39"/>
+    <w:lsdException w:name="toc 8" w:uiPriority="39"/>
+    <w:lsdException w:name="toc 9" w:uiPriority="39"/>
+    <w:lsdException w:name="caption" w:uiPriority="35" w:qFormat="1"/>
+    <w:lsdException w:name="Title" w:semiHidden="0" w:uiPriority="10" w:unhideWhenUsed="0" w:qFormat="1"/>
+    <w:lsdException w:name="Default Paragraph Font" w:uiPriority="1"/>
+    <w:lsdException w:name="Subtitle" w:semiHidden="0" w:uiPriority="11" w:unhideWhenUsed="0" w:qFormat="1"/>
+    <w:lsdException w:name="Strong" w:semiHidden="0" w:uiPriority="22" w:unhideWhenUsed="0" w:qFormat="1"/>
+    <w:lsdException w:name="Emphasis" w:semiHidden="0" w:uiPriority="20" w:unhideWhenUsed="0" w:qFormat="1"/>
+    <w:lsdException w:name="Normal Table" w:semiHidden="0" w:unhideWhenUsed="0"/>
+    <w:lsdException w:name="Table Web 3" w:semiHidden="0" w:unhideWhenUsed="0"/>
+    <w:lsdException w:name="Table Grid" w:semiHidden="0" w:uiPriority="59" w:unhideWhenUsed="0"/>
+    <w:lsdException w:name="Table Theme" w:semiHidden="0" w:unhideWhenUsed="0"/>
+    <w:lsdException w:name="Note Level 1" w:semiHidden="0" w:unhideWhenUsed="0"/>
+    <w:lsdException w:name="Note Level 2" w:semiHidden="0" w:unhideWhenUsed="0"/>
+    <w:lsdException w:name="Note Level 3" w:semiHidden="0" w:unhideWhenUsed="0"/>
+    <w:lsdException w:name="Note Level 4" w:semiHidden="0" w:unhideWhenUsed="0"/>
+    <w:lsdException w:name="Note Level 5" w:semiHidden="0" w:unhideWhenUsed="0"/>
+    <w:lsdException w:name="Note Level 6" w:semiHidden="0" w:unhideWhenUsed="0"/>
+    <w:lsdException w:name="Note Level 7" w:semiHidden="0" w:unhideWhenUsed="0"/>
+    <w:lsdException w:name="Note Level 8" w:semiHidden="0" w:unhideWhenUsed="0"/>
+    <w:lsdException w:name="Note Level 9" w:semiHidden="0" w:unhideWhenUsed="0"/>
+    <w:lsdException w:name="Placeholder Text" w:unhideWhenUsed="0"/>
+    <w:lsdException w:name="No Spacing" w:semiHidden="0" w:uiPriority="1" w:unhideWhenUsed="0" w:qFormat="1"/>
+    <w:lsdException w:name="Light Shading" w:semiHidden="0" w:uiPriority="60" w:unhideWhenUsed="0"/>
+    <w:lsdException w:name="Light List" w:semiHidden="0" w:uiPriority="61" w:unhideWhenUsed="0"/>
+    <w:lsdException w:name="Light Grid" w:semiHidden="0" w:uiPriority="62" w:unhideWhenUsed="0"/>
+    <w:lsdException w:name="Medium Shading 1" w:semiHidden="0" w:uiPriority="63" w:unhideWhenUsed="0"/>
+    <w:lsdException w:name="Medium Shading 2" w:semiHidden="0" w:uiPriority="64" w:unhideWhenUsed="0"/>
+    <w:lsdException w:name="Medium List 1" w:semiHidden="0" w:uiPriority="65" w:unhideWhenUsed="0"/>
+    <w:lsdException w:name="Medium List 2" w:semiHidden="0" w:uiPriority="66" w:unhideWhenUsed="0"/>
+    <w:lsdException w:name="Medium Grid 1" w:semiHidden="0" w:uiPriority="67" w:unhideWhenUsed="0"/>
+    <w:lsdException w:name="Medium Grid 2" w:semiHidden="0" w:uiPriority="68" w:unhideWhenUsed="0"/>
+    <w:lsdException w:name="Medium Grid 3" w:semiHidden="0" w:uiPriority="69" w:unhideWhenUsed="0"/>
+    <w:lsdException w:name="Dark List" w:semiHidden="0" w:uiPriority="70" w:unhideWhenUsed="0"/>
+    <w:lsdException w:name="Colorful Shading" w:semiHidden="0" w:uiPriority="71" w:unhideWhenUsed="0"/>
+    <w:lsdException w:name="Colorful List" w:semiHidden="0" w:uiPriority="72" w:unhideWhenUsed="0"/>
+    <w:lsdException w:name="Colorful Grid" w:semiHidden="0" w:uiPriority="73" w:unhideWhenUsed="0"/>
+    <w:lsdException w:name="Light Shading Accent 1" w:semiHidden="0" w:uiPriority="60" w:unhideWhenUsed="0"/>
+    <w:lsdException w:name="Light List Accent 1" w:semiHidden="0" w:uiPriority="61" w:unhideWhenUsed="0"/>
+    <w:lsdException w:name="Light Grid Accent 1" w:semiHidden="0" w:uiPriority="62" w:unhideWhenUsed="0"/>
+    <w:lsdException w:name="Medium Shading 1 Accent 1" w:semiHidden="0" w:uiPriority="63" w:unhideWhenUsed="0"/>
+    <w:lsdException w:name="Medium Shading 2 Accent 1" w:semiHidden="0" w:uiPriority="64" w:unhideWhenUsed="0"/>
+    <w:lsdException w:name="Medium List 1 Accent 1" w:semiHidden="0" w:uiPriority="65" w:unhideWhenUsed="0"/>
+    <w:lsdException w:name="Revision" w:unhideWhenUsed="0"/>
+    <w:lsdException w:name="List Paragraph" w:semiHidden="0" w:uiPriority="34" w:unhideWhenUsed="0" w:qFormat="1"/>
+    <w:lsdException w:name="Quote" w:semiHidden="0" w:uiPriority="29" w:unhideWhenUsed="0" w:qFormat="1"/>
+    <w:lsdException w:name="Intense Quote" w:semiHidden="0" w:uiPriority="30" w:unhideWhenUsed="0" w:qFormat="1"/>
+    <w:lsdException w:name="Medium List 2 Accent 1" w:semiHidden="0" w:uiPriority="66" w:unhideWhenUsed="0"/>
+    <w:lsdException w:name="Medium Grid 1 Accent 1" w:semiHidden="0" w:uiPriority="67" w:unhideWhenUsed="0"/>
+    <w:lsdException w:name="Medium Grid 2 Accent 1" w:semiHidden="0" w:uiPriority="68" w:unhideWhenUsed="0"/>
+    <w:lsdException w:name="Medium Grid 3 Accent 1" w:semiHidden="0" w:uiPriority="69" w:unhideWhenUsed="0"/>
+    <w:lsdException w:name="Dark List Accent 1" w:semiHidden="0" w:uiPriority="70" w:unhideWhenUsed="0"/>
+    <w:lsdException w:name="Colorful Shading Accent 1" w:semiHidden="0" w:uiPriority="71" w:unhideWhenUsed="0"/>
+    <w:lsdException w:name="Colorful List Accent 1" w:semiHidden="0" w:uiPriority="72" w:unhideWhenUsed="0"/>
+    <w:lsdException w:name="Colorful Grid Accent 1" w:semiHidden="0" w:uiPriority="73" w:unhideWhenUsed="0"/>
+    <w:lsdException w:name="Light Shading Accent 2" w:semiHidden="0" w:uiPriority="60" w:unhideWhenUsed="0"/>
+    <w:lsdException w:name="Light List Accent 2" w:semiHidden="0" w:uiPriority="61" w:unhideWhenUsed="0"/>
+    <w:lsdException w:name="Light Grid Accent 2" w:semiHidden="0" w:uiPriority="62" w:unhideWhenUsed="0"/>
+    <w:lsdException w:name="Medium Shading 1 Accent 2" w:semiHidden="0" w:uiPriority="63" w:unhideWhenUsed="0"/>
+    <w:lsdException w:name="Medium Shading 2 Accent 2" w:semiHidden="0" w:uiPriority="64" w:unhideWhenUsed="0"/>
+    <w:lsdException w:name="Medium List 1 Accent 2" w:semiHidden="0" w:uiPriority="65" w:unhideWhenUsed="0"/>
+    <w:lsdException w:name="Medium List 2 Accent 2" w:semiHidden="0" w:uiPriority="66" w:unhideWhenUsed="0"/>
+    <w:lsdException w:name="Medium Grid 1 Accent 2" w:semiHidden="0" w:uiPriority="67" w:unhideWhenUsed="0"/>
+    <w:lsdException w:name="Medium Grid 2 Accent 2" w:semiHidden="0" w:uiPriority="68" w:unhideWhenUsed="0"/>
+    <w:lsdException w:name="Medium Grid 3 Accent 2" w:semiHidden="0" w:uiPriority="69" w:unhideWhenUsed="0"/>
+    <w:lsdException w:name="Dark List Accent 2" w:semiHidden="0" w:uiPriority="70" w:unhideWhenUsed="0"/>
+    <w:lsdException w:name="Colorful Shading Accent 2" w:semiHidden="0" w:uiPriority="71" w:unhideWhenUsed="0"/>
+    <w:lsdException w:name="Colorful List Accent 2" w:semiHidden="0" w:uiPriority="72" w:unhideWhenUsed="0"/>
+    <w:lsdException w:name="Colorful Grid Accent 2" w:semiHidden="0" w:uiPriority="73" w:unhideWhenUsed="0"/>
+    <w:lsdException w:name="Light Shading Accent 3" w:semiHidden="0" w:uiPriority="60" w:unhideWhenUsed="0"/>
+    <w:lsdException w:name="Light List Accent 3" w:semiHidden="0" w:uiPriority="61" w:unhideWhenUsed="0"/>
+    <w:lsdException w:name="Light Grid Accent 3" w:semiHidden="0" w:uiPriority="62" w:unhideWhenUsed="0"/>
+    <w:lsdException w:name="Medium Shading 1 Accent 3" w:semiHidden="0" w:uiPriority="63" w:unhideWhenUsed="0"/>
+    <w:lsdException w:name="Medium Shading 2 Accent 3" w:semiHidden="0" w:uiPriority="64" w:unhideWhenUsed="0"/>
+    <w:lsdException w:name="Medium List 1 Accent 3" w:semiHidden="0" w:uiPriority="65" w:unhideWhenUsed="0"/>
+    <w:lsdException w:name="Medium List 2 Accent 3" w:semiHidden="0" w:uiPriority="66" w:unhideWhenUsed="0"/>
+    <w:lsdException w:name="Medium Grid 1 Accent 3" w:semiHidden="0" w:uiPriority="67" w:unhideWhenUsed="0"/>
+    <w:lsdException w:name="Medium Grid 2 Accent 3" w:semiHidden="0" w:uiPriority="68" w:unhideWhenUsed="0"/>
+    <w:lsdException w:name="Medium Grid 3 Accent 3" w:semiHidden="0" w:uiPriority="69" w:unhideWhenUsed="0"/>
+    <w:lsdException w:name="Dark List Accent 3" w:semiHidden="0" w:uiPriority="70" w:unhideWhenUsed="0"/>
+    <w:lsdException w:name="Colorful Shading Accent 3" w:semiHidden="0" w:uiPriority="71" w:unhideWhenUsed="0"/>
+    <w:lsdException w:name="Colorful List Accent 3" w:semiHidden="0" w:uiPriority="72" w:unhideWhenUsed="0"/>
+    <w:lsdException w:name="Colorful Grid Accent 3" w:semiHidden="0" w:uiPriority="73" w:unhideWhenUsed="0"/>
+    <w:lsdException w:name="Light Shading Accent 4" w:semiHidden="0" w:uiPriority="60" w:unhideWhenUsed="0"/>
+    <w:lsdException w:name="Light List Accent 4" w:semiHidden="0" w:uiPriority="61" w:unhideWhenUsed="0"/>
+    <w:lsdException w:name="Light Grid Accent 4" w:semiHidden="0" w:uiPriority="62" w:unhideWhenUsed="0"/>
+    <w:lsdException w:name="Medium Shading 1 Accent 4" w:semiHidden="0" w:uiPriority="63" w:unhideWhenUsed="0"/>
+    <w:lsdException w:name="Medium Shading 2 Accent 4" w:semiHidden="0" w:uiPriority="64" w:unhideWhenUsed="0"/>
+    <w:lsdException w:name="Medium List 1 Accent 4" w:semiHidden="0" w:uiPriority="65" w:unhideWhenUsed="0"/>
+    <w:lsdException w:name="Medium List 2 Accent 4" w:semiHidden="0" w:uiPriority="66" w:unhideWhenUsed="0"/>
+    <w:lsdException w:name="Medium Grid 1 Accent 4" w:semiHidden="0" w:uiPriority="67" w:unhideWhenUsed="0"/>
+    <w:lsdException w:name="Medium Grid 2 Accent 4" w:semiHidden="0" w:uiPriority="68" w:unhideWhenUsed="0"/>
+    <w:lsdException w:name="Medium Grid 3 Accent 4" w:semiHidden="0" w:uiPriority="69" w:unhideWhenUsed="0"/>
+    <w:lsdException w:name="Dark List Accent 4" w:semiHidden="0" w:uiPriority="70" w:unhideWhenUsed="0"/>
+    <w:lsdException w:name="Colorful Shading Accent 4" w:semiHidden="0" w:uiPriority="71" w:unhideWhenUsed="0"/>
+    <w:lsdException w:name="Colorful List Accent 4" w:semiHidden="0" w:uiPriority="72" w:unhideWhenUsed="0"/>
+    <w:lsdException w:name="Colorful Grid Accent 4" w:semiHidden="0" w:uiPriority="73" w:unhideWhenUsed="0"/>
+    <w:lsdException w:name="Light Shading Accent 5" w:semiHidden="0" w:uiPriority="60" w:unhideWhenUsed="0"/>
+    <w:lsdException w:name="Light List Accent 5" w:semiHidden="0" w:uiPriority="61" w:unhideWhenUsed="0"/>
+    <w:lsdException w:name="Light Grid Accent 5" w:semiHidden="0" w:uiPriority="62" w:unhideWhenUsed="0"/>
+    <w:lsdException w:name="Medium Shading 1 Accent 5" w:semiHidden="0" w:uiPriority="63" w:unhideWhenUsed="0"/>
+    <w:lsdException w:name="Medium Shading 2 Accent 5" w:semiHidden="0" w:uiPriority="64" w:unhideWhenUsed="0"/>
+    <w:lsdException w:name="Medium List 1 Accent 5" w:semiHidden="0" w:uiPriority="65" w:unhideWhenUsed="0"/>
+    <w:lsdException w:name="Medium List 2 Accent 5" w:semiHidden="0" w:uiPriority="66" w:unhideWhenUsed="0"/>
+    <w:lsdException w:name="Medium Grid 1 Accent 5" w:semiHidden="0" w:uiPriority="67" w:unhideWhenUsed="0"/>
+    <w:lsdException w:name="Medium Grid 2 Accent 5" w:semiHidden="0" w:uiPriority="68" w:unhideWhenUsed="0"/>
+    <w:lsdException w:name="Medium Grid 3 Accent 5" w:semiHidden="0" w:uiPriority="69" w:unhideWhenUsed="0"/>
+    <w:lsdException w:name="Dark List Accent 5" w:semiHidden="0" w:uiPriority="70" w:unhideWhenUsed="0"/>
+    <w:lsdException w:name="Colorful Shading Accent 5" w:semiHidden="0" w:uiPriority="71" w:unhideWhenUsed="0"/>
+    <w:lsdException w:name="Colorful List Accent 5" w:semiHidden="0" w:uiPriority="72" w:unhideWhenUsed="0"/>
+    <w:lsdException w:name="Colorful Grid Accent 5" w:semiHidden="0" w:uiPriority="73" w:unhideWhenUsed="0"/>
+    <w:lsdException w:name="Light Shading Accent 6" w:semiHidden="0" w:uiPriority="60" w:unhideWhenUsed="0"/>
+    <w:lsdException w:name="Light List Accent 6" w:semiHidden="0" w:uiPriority="61" w:unhideWhenUsed="0"/>
+    <w:lsdException w:name="Light Grid Accent 6" w:semiHidden="0" w:uiPriority="62" w:unhideWhenUsed="0"/>
+    <w:lsdException w:name="Medium Shading 1 Accent 6" w:semiHidden="0" w:uiPriority="63" w:unhideWhenUsed="0"/>
+    <w:lsdException w:name="Medium Shading 2 Accent 6" w:semiHidden="0" w:uiPriority="64" w:unhideWhenUsed="0"/>
+    <w:lsdException w:name="Medium List 1 Accent 6" w:semiHidden="0" w:uiPriority="65" w:unhideWhenUsed="0"/>
+    <w:lsdException w:name="Medium List 2 Accent 6" w:semiHidden="0" w:uiPriority="66" w:unhideWhenUsed="0"/>
+    <w:lsdException w:name="Medium Grid 1 Accent 6" w:semiHidden="0" w:uiPriority="67" w:unhideWhenUsed="0"/>
+    <w:lsdException w:name="Medium Grid 2 Accent 6" w:semiHidden="0" w:uiPriority="68" w:unhideWhenUsed="0"/>
+    <w:lsdException w:name="Medium Grid 3 Accent 6" w:semiHidden="0" w:uiPriority="69" w:unhideWhenUsed="0"/>
+    <w:lsdException w:name="Dark List Accent 6" w:semiHidden="0" w:uiPriority="70" w:unhideWhenUsed="0"/>
+    <w:lsdException w:name="Colorful Shading Accent 6" w:semiHidden="0" w:uiPriority="71" w:unhideWhenUsed="0"/>
+    <w:lsdException w:name="Colorful List Accent 6" w:semiHidden="0" w:uiPriority="72" w:unhideWhenUsed="0"/>
+    <w:lsdException w:name="Colorful Grid Accent 6" w:semiHidden="0" w:uiPriority="73" w:unhideWhenUsed="0"/>
+    <w:lsdException w:name="Subtle Emphasis" w:semiHidden="0" w:uiPriority="19" w:unhideWhenUsed="0" w:qFormat="1"/>
+    <w:lsdException w:name="Intense Emphasis" w:semiHidden="0" w:uiPriority="21" w:unhideWhenUsed="0" w:qFormat="1"/>
+    <w:lsdException w:name="Subtle Reference" w:semiHidden="0" w:uiPriority="31" w:unhideWhenUsed="0" w:qFormat="1"/>
+    <w:lsdException w:name="Intense Reference" w:semiHidden="0" w:uiPriority="32" w:unhideWhenUsed="0" w:qFormat="1"/>
+    <w:lsdException w:name="Book Title" w:semiHidden="0" w:uiPriority="33" w:unhideWhenUsed="0" w:qFormat="1"/>
+    <w:lsdException w:name="Bibliography" w:uiPriority="37"/>
+    <w:lsdException w:name="TOC Heading" w:uiPriority="39" w:qFormat="1"/>
   </w:latentStyles>
   <w:style w:type="paragraph" w:default="1" w:styleId="Normal">
     <w:name w:val="Normal"/>
@@ -2424,7 +2529,7 @@
 </file>
 
 <file path=word/charts/chart1.xml><?xml version="1.0" encoding="utf-8"?>
-<c:chartSpace xmlns:c="http://schemas.openxmlformats.org/drawingml/2006/chart" xmlns:a="http://schemas.openxmlformats.org/drawingml/2006/main" xmlns:r="http://schemas.openxmlformats.org/officeDocument/2006/relationships" xmlns:c16r2="http://schemas.microsoft.com/office/drawing/2015/06/chart">
+<c:chartSpace xmlns:c="http://schemas.openxmlformats.org/drawingml/2006/chart" xmlns:a="http://schemas.openxmlformats.org/drawingml/2006/main" xmlns:r="http://schemas.openxmlformats.org/officeDocument/2006/relationships">
   <c:date1904 val="0"/>
   <c:lang val="en-US"/>
   <c:roundedCorners val="0"/>
@@ -2467,7 +2572,17 @@
           </a:p>
           <a:p>
             <a:pPr>
-              <a:defRPr/>
+              <a:defRPr sz="1600" b="1" i="0" u="none" strike="noStrike" kern="1200" cap="all" spc="120" normalizeH="0" baseline="0">
+                <a:solidFill>
+                  <a:schemeClr val="tx1">
+                    <a:lumMod val="65000"/>
+                    <a:lumOff val="35000"/>
+                  </a:schemeClr>
+                </a:solidFill>
+                <a:latin typeface="+mn-lt"/>
+                <a:ea typeface="+mn-ea"/>
+                <a:cs typeface="+mn-cs"/>
+              </a:defRPr>
             </a:pPr>
             <a:r>
               <a:rPr lang="en-US" sz="1400" b="1" i="0" u="none" strike="noStrike" cap="all" normalizeH="0" baseline="0">
@@ -2483,8 +2598,8 @@
         <c:manualLayout>
           <c:xMode val="edge"/>
           <c:yMode val="edge"/>
-          <c:x val="0.19443102945465099"/>
-          <c:y val="1.22303769844615E-2"/>
+          <c:x val="0.194431029454651"/>
+          <c:y val="0.0122303769844615"/>
         </c:manualLayout>
       </c:layout>
       <c:overlay val="0"/>
@@ -2495,26 +2610,6 @@
         </a:ln>
         <a:effectLst/>
       </c:spPr>
-      <c:txPr>
-        <a:bodyPr rot="0" spcFirstLastPara="1" vertOverflow="ellipsis" vert="horz" wrap="square" anchor="ctr" anchorCtr="1"/>
-        <a:lstStyle/>
-        <a:p>
-          <a:pPr>
-            <a:defRPr sz="1600" b="1" i="0" u="none" strike="noStrike" kern="1200" cap="all" spc="120" normalizeH="0" baseline="0">
-              <a:solidFill>
-                <a:schemeClr val="tx1">
-                  <a:lumMod val="65000"/>
-                  <a:lumOff val="35000"/>
-                </a:schemeClr>
-              </a:solidFill>
-              <a:latin typeface="+mn-lt"/>
-              <a:ea typeface="+mn-ea"/>
-              <a:cs typeface="+mn-cs"/>
-            </a:defRPr>
-          </a:pPr>
-          <a:endParaRPr lang="en-US"/>
-        </a:p>
-      </c:txPr>
     </c:title>
     <c:autoTitleDeleted val="0"/>
     <c:plotArea>
@@ -2587,7 +2682,7 @@
             <c:showPercent val="0"/>
             <c:showBubbleSize val="0"/>
             <c:showLeaderLines val="0"/>
-            <c:extLst>
+            <c:extLst xmlns:c16r2="http://schemas.microsoft.com/office/drawing/2015/06/chart">
               <c:ext xmlns:c15="http://schemas.microsoft.com/office/drawing/2012/chart" uri="{CE6537A1-D6FC-4f65-9D91-7224C49458BB}">
                 <c15:showLeaderLines val="1"/>
                 <c15:leaderLines>
@@ -2651,39 +2746,39 @@
                 <c:formatCode>General</c:formatCode>
                 <c:ptCount val="10"/>
                 <c:pt idx="0">
-                  <c:v>94</c:v>
+                  <c:v>94.0</c:v>
                 </c:pt>
                 <c:pt idx="1">
-                  <c:v>95</c:v>
+                  <c:v>95.0</c:v>
                 </c:pt>
                 <c:pt idx="2">
-                  <c:v>97</c:v>
+                  <c:v>97.0</c:v>
                 </c:pt>
                 <c:pt idx="3">
-                  <c:v>84</c:v>
+                  <c:v>84.0</c:v>
                 </c:pt>
                 <c:pt idx="4">
-                  <c:v>84</c:v>
+                  <c:v>84.0</c:v>
                 </c:pt>
                 <c:pt idx="5">
-                  <c:v>79</c:v>
+                  <c:v>79.0</c:v>
                 </c:pt>
                 <c:pt idx="6">
-                  <c:v>84</c:v>
+                  <c:v>84.0</c:v>
                 </c:pt>
                 <c:pt idx="7">
-                  <c:v>82</c:v>
+                  <c:v>82.0</c:v>
                 </c:pt>
                 <c:pt idx="8">
-                  <c:v>78</c:v>
+                  <c:v>78.0</c:v>
                 </c:pt>
                 <c:pt idx="9">
-                  <c:v>94</c:v>
+                  <c:v>94.0</c:v>
                 </c:pt>
               </c:numCache>
             </c:numRef>
           </c:val>
-          <c:extLst>
+          <c:extLst xmlns:c16r2="http://schemas.microsoft.com/office/drawing/2015/06/chart">
             <c:ext xmlns:c16="http://schemas.microsoft.com/office/drawing/2014/chart" uri="{C3380CC4-5D6E-409C-BE32-E72D297353CC}">
               <c16:uniqueId val="{00000000-926E-47F1-A335-1CE685068949}"/>
             </c:ext>
@@ -2753,7 +2848,7 @@
             <c:showPercent val="0"/>
             <c:showBubbleSize val="0"/>
             <c:showLeaderLines val="0"/>
-            <c:extLst>
+            <c:extLst xmlns:c16r2="http://schemas.microsoft.com/office/drawing/2015/06/chart">
               <c:ext xmlns:c15="http://schemas.microsoft.com/office/drawing/2012/chart" uri="{CE6537A1-D6FC-4f65-9D91-7224C49458BB}">
                 <c15:showLeaderLines val="1"/>
                 <c15:leaderLines>
@@ -2817,39 +2912,39 @@
                 <c:formatCode>General</c:formatCode>
                 <c:ptCount val="10"/>
                 <c:pt idx="0">
-                  <c:v>81</c:v>
+                  <c:v>81.0</c:v>
                 </c:pt>
                 <c:pt idx="1">
-                  <c:v>82</c:v>
+                  <c:v>82.0</c:v>
                 </c:pt>
                 <c:pt idx="2">
-                  <c:v>88</c:v>
+                  <c:v>88.0</c:v>
                 </c:pt>
                 <c:pt idx="3">
-                  <c:v>60</c:v>
+                  <c:v>60.0</c:v>
                 </c:pt>
                 <c:pt idx="4">
-                  <c:v>58</c:v>
+                  <c:v>58.0</c:v>
                 </c:pt>
                 <c:pt idx="5">
-                  <c:v>50</c:v>
+                  <c:v>50.0</c:v>
                 </c:pt>
                 <c:pt idx="6">
-                  <c:v>60</c:v>
+                  <c:v>60.0</c:v>
                 </c:pt>
                 <c:pt idx="7">
-                  <c:v>53</c:v>
+                  <c:v>53.0</c:v>
                 </c:pt>
                 <c:pt idx="8">
-                  <c:v>49</c:v>
+                  <c:v>49.0</c:v>
                 </c:pt>
                 <c:pt idx="9">
-                  <c:v>79</c:v>
+                  <c:v>79.0</c:v>
                 </c:pt>
               </c:numCache>
             </c:numRef>
           </c:val>
-          <c:extLst>
+          <c:extLst xmlns:c16r2="http://schemas.microsoft.com/office/drawing/2015/06/chart">
             <c:ext xmlns:c16="http://schemas.microsoft.com/office/drawing/2014/chart" uri="{C3380CC4-5D6E-409C-BE32-E72D297353CC}">
               <c16:uniqueId val="{00000001-926E-47F1-A335-1CE685068949}"/>
             </c:ext>
@@ -2919,7 +3014,7 @@
             <c:showPercent val="0"/>
             <c:showBubbleSize val="0"/>
             <c:showLeaderLines val="0"/>
-            <c:extLst>
+            <c:extLst xmlns:c16r2="http://schemas.microsoft.com/office/drawing/2015/06/chart">
               <c:ext xmlns:c15="http://schemas.microsoft.com/office/drawing/2012/chart" uri="{CE6537A1-D6FC-4f65-9D91-7224C49458BB}">
                 <c15:showLeaderLines val="1"/>
                 <c15:leaderLines>
@@ -2983,39 +3078,39 @@
                 <c:formatCode>General</c:formatCode>
                 <c:ptCount val="10"/>
                 <c:pt idx="0">
-                  <c:v>75</c:v>
+                  <c:v>75.0</c:v>
                 </c:pt>
                 <c:pt idx="1">
-                  <c:v>77</c:v>
+                  <c:v>77.0</c:v>
                 </c:pt>
                 <c:pt idx="2">
-                  <c:v>84</c:v>
+                  <c:v>84.0</c:v>
                 </c:pt>
                 <c:pt idx="3">
-                  <c:v>52</c:v>
+                  <c:v>52.0</c:v>
                 </c:pt>
                 <c:pt idx="4">
-                  <c:v>50</c:v>
+                  <c:v>50.0</c:v>
                 </c:pt>
                 <c:pt idx="5">
-                  <c:v>42</c:v>
+                  <c:v>42.0</c:v>
                 </c:pt>
                 <c:pt idx="6">
-                  <c:v>53</c:v>
+                  <c:v>53.0</c:v>
                 </c:pt>
                 <c:pt idx="7">
-                  <c:v>45</c:v>
+                  <c:v>45.0</c:v>
                 </c:pt>
                 <c:pt idx="8">
-                  <c:v>41</c:v>
+                  <c:v>41.0</c:v>
                 </c:pt>
                 <c:pt idx="9">
-                  <c:v>73</c:v>
+                  <c:v>73.0</c:v>
                 </c:pt>
               </c:numCache>
             </c:numRef>
           </c:val>
-          <c:extLst>
+          <c:extLst xmlns:c16r2="http://schemas.microsoft.com/office/drawing/2015/06/chart">
             <c:ext xmlns:c16="http://schemas.microsoft.com/office/drawing/2014/chart" uri="{C3380CC4-5D6E-409C-BE32-E72D297353CC}">
               <c16:uniqueId val="{00000002-926E-47F1-A335-1CE685068949}"/>
             </c:ext>
@@ -3023,7 +3118,7 @@
         </c:ser>
         <c:ser>
           <c:idx val="1"/>
-          <c:order val="4"/>
+          <c:order val="3"/>
           <c:tx>
             <c:strRef>
               <c:f>'[STAR graphs.xlsx]Sheet2'!$A$7</c:f>
@@ -3085,7 +3180,7 @@
             <c:showPercent val="0"/>
             <c:showBubbleSize val="0"/>
             <c:showLeaderLines val="0"/>
-            <c:extLst xmlns:c15="http://schemas.microsoft.com/office/drawing/2012/chart">
+            <c:extLst xmlns:c15="http://schemas.microsoft.com/office/drawing/2012/chart" xmlns:c16r2="http://schemas.microsoft.com/office/drawing/2015/06/chart">
               <c:ext xmlns:c15="http://schemas.microsoft.com/office/drawing/2012/chart" uri="{CE6537A1-D6FC-4f65-9D91-7224C49458BB}">
                 <c15:showLeaderLines val="1"/>
                 <c15:leaderLines>
@@ -3140,7 +3235,7 @@
                   <c:v>EN</c:v>
                 </c:pt>
               </c:strCache>
-              <c:extLst xmlns:c15="http://schemas.microsoft.com/office/drawing/2012/chart"/>
+              <c:extLst xmlns:c15="http://schemas.microsoft.com/office/drawing/2012/chart" xmlns:c16r2="http://schemas.microsoft.com/office/drawing/2015/06/chart"/>
             </c:strRef>
           </c:cat>
           <c:val>
@@ -3150,39 +3245,39 @@
                 <c:formatCode>General</c:formatCode>
                 <c:ptCount val="10"/>
                 <c:pt idx="0">
-                  <c:v>94</c:v>
+                  <c:v>94.0</c:v>
                 </c:pt>
                 <c:pt idx="1">
-                  <c:v>95</c:v>
+                  <c:v>95.0</c:v>
                 </c:pt>
                 <c:pt idx="2">
-                  <c:v>97</c:v>
+                  <c:v>97.0</c:v>
                 </c:pt>
                 <c:pt idx="3">
-                  <c:v>84</c:v>
+                  <c:v>84.0</c:v>
                 </c:pt>
                 <c:pt idx="4">
-                  <c:v>84</c:v>
+                  <c:v>84.0</c:v>
                 </c:pt>
                 <c:pt idx="5">
-                  <c:v>79</c:v>
+                  <c:v>79.0</c:v>
                 </c:pt>
                 <c:pt idx="6">
-                  <c:v>84</c:v>
+                  <c:v>84.0</c:v>
                 </c:pt>
                 <c:pt idx="7">
-                  <c:v>82</c:v>
+                  <c:v>82.0</c:v>
                 </c:pt>
                 <c:pt idx="8">
-                  <c:v>78</c:v>
+                  <c:v>78.0</c:v>
                 </c:pt>
                 <c:pt idx="9">
-                  <c:v>94</c:v>
+                  <c:v>94.0</c:v>
                 </c:pt>
               </c:numCache>
             </c:numRef>
           </c:val>
-          <c:extLst xmlns:c15="http://schemas.microsoft.com/office/drawing/2012/chart">
+          <c:extLst xmlns:c15="http://schemas.microsoft.com/office/drawing/2012/chart" xmlns:c16r2="http://schemas.microsoft.com/office/drawing/2015/06/chart">
             <c:ext xmlns:c16="http://schemas.microsoft.com/office/drawing/2014/chart" uri="{C3380CC4-5D6E-409C-BE32-E72D297353CC}">
               <c16:uniqueId val="{00000003-926E-47F1-A335-1CE685068949}"/>
             </c:ext>
@@ -3199,9 +3294,9 @@
         </c:dLbls>
         <c:gapWidth val="444"/>
         <c:overlap val="-90"/>
-        <c:axId val="2115001960"/>
-        <c:axId val="2129843896"/>
-        <c:extLst>
+        <c:axId val="2132913640"/>
+        <c:axId val="2132809288"/>
+        <c:extLst xmlns:c16r2="http://schemas.microsoft.com/office/drawing/2015/06/chart">
           <c:ext xmlns:c15="http://schemas.microsoft.com/office/drawing/2012/chart" uri="{02D57815-91ED-43cb-92C2-25804820EDAC}">
             <c15:filteredBarSeries>
               <c15:ser>
@@ -3393,7 +3488,7 @@
         </c:extLst>
       </c:barChart>
       <c:catAx>
-        <c:axId val="2115001960"/>
+        <c:axId val="2132913640"/>
         <c:scaling>
           <c:orientation val="minMax"/>
         </c:scaling>
@@ -3450,7 +3545,7 @@
             <a:endParaRPr lang="en-US"/>
           </a:p>
         </c:txPr>
-        <c:crossAx val="2129843896"/>
+        <c:crossAx val="2132809288"/>
         <c:crosses val="autoZero"/>
         <c:auto val="1"/>
         <c:lblAlgn val="ctr"/>
@@ -3458,11 +3553,11 @@
         <c:noMultiLvlLbl val="0"/>
       </c:catAx>
       <c:valAx>
-        <c:axId val="2129843896"/>
+        <c:axId val="2132809288"/>
         <c:scaling>
           <c:orientation val="minMax"/>
-          <c:max val="100"/>
-          <c:min val="0"/>
+          <c:max val="100.0"/>
+          <c:min val="0.0"/>
         </c:scaling>
         <c:delete val="0"/>
         <c:axPos val="l"/>
@@ -3503,10 +3598,10 @@
             <a:endParaRPr lang="en-US"/>
           </a:p>
         </c:txPr>
-        <c:crossAx val="2115001960"/>
+        <c:crossAx val="2132913640"/>
         <c:crosses val="autoZero"/>
         <c:crossBetween val="between"/>
-        <c:majorUnit val="20"/>
+        <c:majorUnit val="20.0"/>
       </c:valAx>
       <c:spPr>
         <a:noFill/>
@@ -3522,10 +3617,10 @@
         <c:manualLayout>
           <c:xMode val="edge"/>
           <c:yMode val="edge"/>
-          <c:x val="0.25731948089822099"/>
-          <c:y val="0.22201111370714599"/>
-          <c:w val="0.47716243802857999"/>
-          <c:h val="4.7369911329233703E-2"/>
+          <c:x val="0.257319480898221"/>
+          <c:y val="0.222011113707146"/>
+          <c:w val="0.47716243802858"/>
+          <c:h val="0.0473699113292337"/>
         </c:manualLayout>
       </c:layout>
       <c:overlay val="0"/>
@@ -3586,7 +3681,7 @@
       <a:endParaRPr lang="en-US"/>
     </a:p>
   </c:txPr>
-  <c:externalData r:id="rId3">
+  <c:externalData r:id="rId1">
     <c:autoUpdate val="0"/>
   </c:externalData>
 </c:chartSpace>

</xml_diff>

<commit_message>
update chart title and stage variable in star test report
</commit_message>
<xml_diff>
--- a/app/assets/SATR_testing/STAR_template.docx
+++ b/app/assets/SATR_testing/STAR_template.docx
@@ -105,7 +105,6 @@
         </w:rPr>
         <w:t xml:space="preserve">Your child has taken this assessment </w:t>
       </w:r>
-      <w:proofErr w:type="spellStart"/>
       <w:r>
         <w:rPr>
           <w:rFonts w:asciiTheme="majorHAnsi" w:eastAsia="Times New Roman" w:hAnsiTheme="majorHAnsi" w:cs="Times New Roman"/>
@@ -115,7 +114,6 @@
         </w:rPr>
         <w:t>n_tests</w:t>
       </w:r>
-      <w:proofErr w:type="spellEnd"/>
       <w:r>
         <w:rPr>
           <w:rFonts w:asciiTheme="majorHAnsi" w:eastAsia="Times New Roman" w:hAnsiTheme="majorHAnsi" w:cs="Times New Roman"/>
@@ -176,7 +174,6 @@
         </w:rPr>
         <w:t xml:space="preserve">Scaled Score: </w:t>
       </w:r>
-      <w:proofErr w:type="spellStart"/>
       <w:r>
         <w:rPr>
           <w:rFonts w:asciiTheme="majorHAnsi" w:hAnsiTheme="majorHAnsi"/>
@@ -187,7 +184,6 @@
         </w:rPr>
         <w:t>latest_ss</w:t>
       </w:r>
-      <w:proofErr w:type="spellEnd"/>
       <w:r>
         <w:rPr>
           <w:rFonts w:asciiTheme="majorHAnsi" w:hAnsiTheme="majorHAnsi"/>
@@ -281,8 +277,6 @@
         </w:rPr>
         <w:t xml:space="preserve"> in STAR Early Literacy range from 300 to 900 and span the grades Pre-K through 3. </w:t>
       </w:r>
-      <w:bookmarkStart w:id="0" w:name="_GoBack"/>
-      <w:bookmarkEnd w:id="0"/>
     </w:p>
     <w:p>
       <w:pPr>
@@ -326,7 +320,6 @@
         </w:rPr>
         <w:t xml:space="preserve">obtained a Scale Score of </w:t>
       </w:r>
-      <w:proofErr w:type="spellStart"/>
       <w:r>
         <w:rPr>
           <w:rFonts w:asciiTheme="majorHAnsi" w:hAnsiTheme="majorHAnsi"/>
@@ -336,214 +329,190 @@
         </w:rPr>
         <w:t>latest_ss</w:t>
       </w:r>
-      <w:proofErr w:type="spellEnd"/>
-      <w:r>
-        <w:rPr>
-          <w:rFonts w:asciiTheme="majorHAnsi" w:hAnsiTheme="majorHAnsi"/>
-          <w:sz w:val="20"/>
-          <w:szCs w:val="20"/>
-        </w:rPr>
-        <w:t xml:space="preserve">. This is </w:t>
-      </w:r>
-      <w:proofErr w:type="gramStart"/>
-      <w:r>
-        <w:rPr>
-          <w:rFonts w:asciiTheme="majorHAnsi" w:hAnsiTheme="majorHAnsi"/>
-          <w:sz w:val="20"/>
-          <w:szCs w:val="20"/>
-        </w:rPr>
-        <w:t>a</w:t>
-      </w:r>
-      <w:proofErr w:type="gramEnd"/>
-      <w:r>
-        <w:rPr>
-          <w:rFonts w:asciiTheme="majorHAnsi" w:hAnsiTheme="majorHAnsi"/>
+      <w:r>
+        <w:rPr>
+          <w:rFonts w:asciiTheme="majorHAnsi" w:hAnsiTheme="majorHAnsi"/>
+          <w:sz w:val="20"/>
+          <w:szCs w:val="20"/>
+        </w:rPr>
+        <w:t xml:space="preserve">. This is a </w:t>
+      </w:r>
+      <w:r>
+        <w:rPr>
+          <w:rFonts w:asciiTheme="majorHAnsi" w:hAnsiTheme="majorHAnsi"/>
+          <w:sz w:val="20"/>
+          <w:szCs w:val="20"/>
+          <w:highlight w:val="yellow"/>
+        </w:rPr>
+        <w:t>ss_cg</w:t>
+      </w:r>
+      <w:r>
+        <w:rPr>
+          <w:rFonts w:asciiTheme="majorHAnsi" w:hAnsiTheme="majorHAnsi"/>
+          <w:sz w:val="20"/>
+          <w:szCs w:val="20"/>
+        </w:rPr>
+        <w:t xml:space="preserve"> of </w:t>
+      </w:r>
+      <w:r>
+        <w:rPr>
+          <w:rFonts w:asciiTheme="majorHAnsi" w:hAnsiTheme="majorHAnsi"/>
+          <w:sz w:val="20"/>
+          <w:szCs w:val="20"/>
+          <w:highlight w:val="yellow"/>
+        </w:rPr>
+        <w:t>ss_diff</w:t>
+      </w:r>
+      <w:r>
+        <w:rPr>
+          <w:rFonts w:asciiTheme="majorHAnsi" w:hAnsiTheme="majorHAnsi"/>
+          <w:sz w:val="20"/>
+          <w:szCs w:val="20"/>
+        </w:rPr>
+        <w:t xml:space="preserve"> from the Scale Score of </w:t>
+      </w:r>
+      <w:r>
+        <w:rPr>
+          <w:rFonts w:asciiTheme="majorHAnsi" w:hAnsiTheme="majorHAnsi"/>
+          <w:sz w:val="20"/>
+          <w:szCs w:val="20"/>
+          <w:highlight w:val="yellow"/>
+        </w:rPr>
+        <w:t>old_ss</w:t>
+      </w:r>
+      <w:r>
+        <w:rPr>
+          <w:rFonts w:asciiTheme="majorHAnsi" w:hAnsiTheme="majorHAnsi"/>
+          <w:sz w:val="20"/>
+          <w:szCs w:val="20"/>
+        </w:rPr>
+        <w:t xml:space="preserve"> that </w:t>
+      </w:r>
+      <w:r>
+        <w:rPr>
+          <w:rFonts w:asciiTheme="majorHAnsi" w:eastAsia="Times New Roman" w:hAnsiTheme="majorHAnsi" w:cs="Times New Roman"/>
+          <w:sz w:val="20"/>
+          <w:szCs w:val="20"/>
+          <w:highlight w:val="yellow"/>
+        </w:rPr>
+        <w:t>Child name</w:t>
+      </w:r>
+      <w:r>
+        <w:rPr>
+          <w:rFonts w:asciiTheme="majorHAnsi" w:eastAsia="Times New Roman" w:hAnsiTheme="majorHAnsi" w:cs="Times New Roman"/>
           <w:sz w:val="20"/>
           <w:szCs w:val="20"/>
         </w:rPr>
         <w:t xml:space="preserve"> </w:t>
       </w:r>
-      <w:proofErr w:type="spellStart"/>
-      <w:r>
-        <w:rPr>
-          <w:rFonts w:asciiTheme="majorHAnsi" w:hAnsiTheme="majorHAnsi"/>
+      <w:r>
+        <w:rPr>
+          <w:rFonts w:asciiTheme="majorHAnsi" w:hAnsiTheme="majorHAnsi"/>
+          <w:sz w:val="20"/>
+          <w:szCs w:val="20"/>
+        </w:rPr>
+        <w:t xml:space="preserve">obtained on his initial assessment. Scaled Scores relate to three developmental stages: Emergent Reader (300-674), Transitional Reader (675-774), and </w:t>
+      </w:r>
+      <w:r>
+        <w:rPr>
+          <w:rFonts w:asciiTheme="majorHAnsi" w:hAnsiTheme="majorHAnsi"/>
+          <w:sz w:val="20"/>
+          <w:szCs w:val="20"/>
+        </w:rPr>
+        <w:t>Probable Reader (775-900).</w:t>
+      </w:r>
+      <w:r>
+        <w:rPr>
+          <w:rFonts w:asciiTheme="majorHAnsi" w:hAnsiTheme="majorHAnsi"/>
+          <w:sz w:val="20"/>
+          <w:szCs w:val="20"/>
+        </w:rPr>
+        <w:t xml:space="preserve"> </w:t>
+      </w:r>
+      <w:r>
+        <w:rPr>
+          <w:rFonts w:asciiTheme="majorHAnsi" w:hAnsiTheme="majorHAnsi"/>
+          <w:b/>
+          <w:sz w:val="20"/>
+          <w:szCs w:val="20"/>
+        </w:rPr>
+        <w:t xml:space="preserve">A Scaled Score of </w:t>
+      </w:r>
+      <w:r>
+        <w:rPr>
+          <w:rFonts w:asciiTheme="majorHAnsi" w:hAnsiTheme="majorHAnsi"/>
+          <w:b/>
           <w:sz w:val="20"/>
           <w:szCs w:val="20"/>
           <w:highlight w:val="yellow"/>
         </w:rPr>
-        <w:t>ss_cg</w:t>
-      </w:r>
-      <w:proofErr w:type="spellEnd"/>
-      <w:r>
-        <w:rPr>
-          <w:rFonts w:asciiTheme="majorHAnsi" w:hAnsiTheme="majorHAnsi"/>
-          <w:sz w:val="20"/>
-          <w:szCs w:val="20"/>
-        </w:rPr>
-        <w:t xml:space="preserve"> of </w:t>
-      </w:r>
-      <w:proofErr w:type="spellStart"/>
-      <w:r>
-        <w:rPr>
-          <w:rFonts w:asciiTheme="majorHAnsi" w:hAnsiTheme="majorHAnsi"/>
+        <w:t>latest_ss</w:t>
+      </w:r>
+      <w:r>
+        <w:rPr>
+          <w:rFonts w:asciiTheme="majorHAnsi" w:hAnsiTheme="majorHAnsi"/>
+          <w:b/>
+          <w:sz w:val="20"/>
+          <w:szCs w:val="20"/>
+        </w:rPr>
+        <w:t xml:space="preserve"> means </w:t>
+      </w:r>
+      <w:r>
+        <w:rPr>
+          <w:rFonts w:asciiTheme="majorHAnsi" w:hAnsiTheme="majorHAnsi"/>
+          <w:b/>
+          <w:sz w:val="20"/>
+          <w:szCs w:val="20"/>
+        </w:rPr>
+        <w:t xml:space="preserve">that </w:t>
+      </w:r>
+      <w:r>
+        <w:rPr>
+          <w:rFonts w:asciiTheme="majorHAnsi" w:eastAsia="Times New Roman" w:hAnsiTheme="majorHAnsi" w:cs="Times New Roman"/>
+          <w:b/>
           <w:sz w:val="20"/>
           <w:szCs w:val="20"/>
           <w:highlight w:val="yellow"/>
         </w:rPr>
-        <w:t>ss_diff</w:t>
-      </w:r>
-      <w:proofErr w:type="spellEnd"/>
-      <w:r>
-        <w:rPr>
-          <w:rFonts w:asciiTheme="majorHAnsi" w:hAnsiTheme="majorHAnsi"/>
-          <w:sz w:val="20"/>
-          <w:szCs w:val="20"/>
-        </w:rPr>
-        <w:t xml:space="preserve"> from the Scale Score of </w:t>
-      </w:r>
-      <w:proofErr w:type="spellStart"/>
-      <w:r>
-        <w:rPr>
-          <w:rFonts w:asciiTheme="majorHAnsi" w:hAnsiTheme="majorHAnsi"/>
+        <w:t>Child name</w:t>
+      </w:r>
+      <w:r>
+        <w:rPr>
+          <w:rFonts w:asciiTheme="majorHAnsi" w:eastAsia="Times New Roman" w:hAnsiTheme="majorHAnsi" w:cs="Times New Roman"/>
+          <w:sz w:val="20"/>
+          <w:szCs w:val="20"/>
+        </w:rPr>
+        <w:t xml:space="preserve"> </w:t>
+      </w:r>
+      <w:r>
+        <w:rPr>
+          <w:rFonts w:asciiTheme="majorHAnsi" w:hAnsiTheme="majorHAnsi"/>
+          <w:b/>
+          <w:sz w:val="20"/>
+          <w:szCs w:val="20"/>
+        </w:rPr>
+        <w:t xml:space="preserve">is at the </w:t>
+      </w:r>
+      <w:r>
+        <w:rPr>
+          <w:rFonts w:asciiTheme="majorHAnsi" w:eastAsia="Times New Roman" w:hAnsiTheme="majorHAnsi" w:cs="Times New Roman"/>
+          <w:b/>
           <w:sz w:val="20"/>
           <w:szCs w:val="20"/>
           <w:highlight w:val="yellow"/>
         </w:rPr>
-        <w:t>old_ss</w:t>
-      </w:r>
-      <w:proofErr w:type="spellEnd"/>
-      <w:r>
-        <w:rPr>
-          <w:rFonts w:asciiTheme="majorHAnsi" w:hAnsiTheme="majorHAnsi"/>
-          <w:sz w:val="20"/>
-          <w:szCs w:val="20"/>
-        </w:rPr>
-        <w:t xml:space="preserve"> that </w:t>
-      </w:r>
-      <w:r>
-        <w:rPr>
-          <w:rFonts w:asciiTheme="majorHAnsi" w:eastAsia="Times New Roman" w:hAnsiTheme="majorHAnsi" w:cs="Times New Roman"/>
-          <w:sz w:val="20"/>
-          <w:szCs w:val="20"/>
-          <w:highlight w:val="yellow"/>
-        </w:rPr>
-        <w:t>Child name</w:t>
-      </w:r>
-      <w:r>
-        <w:rPr>
-          <w:rFonts w:asciiTheme="majorHAnsi" w:eastAsia="Times New Roman" w:hAnsiTheme="majorHAnsi" w:cs="Times New Roman"/>
-          <w:sz w:val="20"/>
-          <w:szCs w:val="20"/>
-        </w:rPr>
-        <w:t xml:space="preserve"> </w:t>
-      </w:r>
-      <w:r>
-        <w:rPr>
-          <w:rFonts w:asciiTheme="majorHAnsi" w:hAnsiTheme="majorHAnsi"/>
-          <w:sz w:val="20"/>
-          <w:szCs w:val="20"/>
-        </w:rPr>
-        <w:t xml:space="preserve">obtained on his initial assessment. Scaled Scores relate to three developmental stages: Emergent Reader (300-674), Transitional Reader (675-774), and </w:t>
-      </w:r>
-      <w:r>
-        <w:rPr>
-          <w:rFonts w:asciiTheme="majorHAnsi" w:hAnsiTheme="majorHAnsi"/>
-          <w:sz w:val="20"/>
-          <w:szCs w:val="20"/>
-        </w:rPr>
-        <w:t>Probable Reader (775-900).</w:t>
-      </w:r>
-      <w:r>
-        <w:rPr>
-          <w:rFonts w:asciiTheme="majorHAnsi" w:hAnsiTheme="majorHAnsi"/>
-          <w:sz w:val="20"/>
-          <w:szCs w:val="20"/>
-        </w:rPr>
-        <w:t xml:space="preserve"> </w:t>
-      </w:r>
-      <w:r>
-        <w:rPr>
-          <w:rFonts w:asciiTheme="majorHAnsi" w:hAnsiTheme="majorHAnsi"/>
+        <w:t>v_stage</w:t>
+      </w:r>
+      <w:bookmarkStart w:id="0" w:name="_GoBack"/>
+      <w:bookmarkEnd w:id="0"/>
+      <w:r>
+        <w:rPr>
+          <w:rFonts w:asciiTheme="majorHAnsi" w:eastAsia="Times New Roman" w:hAnsiTheme="majorHAnsi" w:cs="Times New Roman"/>
           <w:b/>
           <w:sz w:val="20"/>
           <w:szCs w:val="20"/>
         </w:rPr>
-        <w:t xml:space="preserve">A Scaled Score of </w:t>
-      </w:r>
-      <w:proofErr w:type="spellStart"/>
-      <w:r>
-        <w:rPr>
-          <w:rFonts w:asciiTheme="majorHAnsi" w:hAnsiTheme="majorHAnsi"/>
-          <w:b/>
-          <w:sz w:val="20"/>
-          <w:szCs w:val="20"/>
-          <w:highlight w:val="yellow"/>
-        </w:rPr>
-        <w:t>latest_ss</w:t>
-      </w:r>
-      <w:proofErr w:type="spellEnd"/>
-      <w:r>
-        <w:rPr>
-          <w:rFonts w:asciiTheme="majorHAnsi" w:hAnsiTheme="majorHAnsi"/>
-          <w:b/>
-          <w:sz w:val="20"/>
-          <w:szCs w:val="20"/>
-        </w:rPr>
-        <w:t xml:space="preserve"> means </w:t>
-      </w:r>
-      <w:r>
-        <w:rPr>
-          <w:rFonts w:asciiTheme="majorHAnsi" w:hAnsiTheme="majorHAnsi"/>
-          <w:b/>
-          <w:sz w:val="20"/>
-          <w:szCs w:val="20"/>
-        </w:rPr>
-        <w:t xml:space="preserve">that </w:t>
-      </w:r>
-      <w:r>
-        <w:rPr>
-          <w:rFonts w:asciiTheme="majorHAnsi" w:eastAsia="Times New Roman" w:hAnsiTheme="majorHAnsi" w:cs="Times New Roman"/>
-          <w:b/>
-          <w:sz w:val="20"/>
-          <w:szCs w:val="20"/>
-          <w:highlight w:val="yellow"/>
-        </w:rPr>
-        <w:t>Child name</w:t>
-      </w:r>
-      <w:r>
-        <w:rPr>
-          <w:rFonts w:asciiTheme="majorHAnsi" w:eastAsia="Times New Roman" w:hAnsiTheme="majorHAnsi" w:cs="Times New Roman"/>
-          <w:sz w:val="20"/>
-          <w:szCs w:val="20"/>
-        </w:rPr>
-        <w:t xml:space="preserve"> </w:t>
-      </w:r>
-      <w:r>
-        <w:rPr>
-          <w:rFonts w:asciiTheme="majorHAnsi" w:hAnsiTheme="majorHAnsi"/>
-          <w:b/>
-          <w:sz w:val="20"/>
-          <w:szCs w:val="20"/>
-        </w:rPr>
-        <w:t xml:space="preserve">is at the </w:t>
-      </w:r>
-      <w:r>
-        <w:rPr>
-          <w:rFonts w:asciiTheme="majorHAnsi" w:eastAsia="Times New Roman" w:hAnsiTheme="majorHAnsi" w:cs="Times New Roman"/>
-          <w:b/>
-          <w:sz w:val="20"/>
-          <w:szCs w:val="20"/>
-        </w:rPr>
-        <w:t>Emergent Reader</w:t>
-      </w:r>
-      <w:r>
-        <w:rPr>
-          <w:rFonts w:asciiTheme="majorHAnsi" w:eastAsia="Times New Roman" w:hAnsiTheme="majorHAnsi" w:cs="Times New Roman"/>
-          <w:b/>
-          <w:sz w:val="20"/>
-          <w:szCs w:val="20"/>
-        </w:rPr>
-        <w:t xml:space="preserve"> stage.</w:t>
+        <w:t>.</w:t>
       </w:r>
     </w:p>
     <w:p>
@@ -1372,25 +1341,7 @@
           <w:sz w:val="20"/>
           <w:szCs w:val="20"/>
         </w:rPr>
-        <w:t xml:space="preserve">to voice </w:t>
-      </w:r>
-      <w:proofErr w:type="gramStart"/>
-      <w:r>
-        <w:rPr>
-          <w:rFonts w:asciiTheme="majorHAnsi" w:eastAsia="Times New Roman" w:hAnsiTheme="majorHAnsi" w:cs="Times New Roman"/>
-          <w:sz w:val="20"/>
-          <w:szCs w:val="20"/>
-        </w:rPr>
-        <w:t>his own</w:t>
-      </w:r>
-      <w:proofErr w:type="gramEnd"/>
-      <w:r>
-        <w:rPr>
-          <w:rFonts w:asciiTheme="majorHAnsi" w:eastAsia="Times New Roman" w:hAnsiTheme="majorHAnsi" w:cs="Times New Roman"/>
-          <w:sz w:val="20"/>
-          <w:szCs w:val="20"/>
-        </w:rPr>
-        <w:t xml:space="preserve"> ideas, talk with </w:t>
+        <w:t xml:space="preserve">to voice his own ideas, talk with </w:t>
       </w:r>
       <w:r>
         <w:rPr>
@@ -3294,8 +3245,8 @@
         </c:dLbls>
         <c:gapWidth val="444"/>
         <c:overlap val="-90"/>
-        <c:axId val="2132913640"/>
-        <c:axId val="2132809288"/>
+        <c:axId val="2134534472"/>
+        <c:axId val="2134531512"/>
         <c:extLst xmlns:c16r2="http://schemas.microsoft.com/office/drawing/2015/06/chart">
           <c:ext xmlns:c15="http://schemas.microsoft.com/office/drawing/2012/chart" uri="{02D57815-91ED-43cb-92C2-25804820EDAC}">
             <c15:filteredBarSeries>
@@ -3488,7 +3439,7 @@
         </c:extLst>
       </c:barChart>
       <c:catAx>
-        <c:axId val="2132913640"/>
+        <c:axId val="2134534472"/>
         <c:scaling>
           <c:orientation val="minMax"/>
         </c:scaling>
@@ -3545,7 +3496,7 @@
             <a:endParaRPr lang="en-US"/>
           </a:p>
         </c:txPr>
-        <c:crossAx val="2132809288"/>
+        <c:crossAx val="2134531512"/>
         <c:crosses val="autoZero"/>
         <c:auto val="1"/>
         <c:lblAlgn val="ctr"/>
@@ -3553,7 +3504,7 @@
         <c:noMultiLvlLbl val="0"/>
       </c:catAx>
       <c:valAx>
-        <c:axId val="2132809288"/>
+        <c:axId val="2134531512"/>
         <c:scaling>
           <c:orientation val="minMax"/>
           <c:max val="100.0"/>
@@ -3598,7 +3549,7 @@
             <a:endParaRPr lang="en-US"/>
           </a:p>
         </c:txPr>
-        <c:crossAx val="2132913640"/>
+        <c:crossAx val="2134534472"/>
         <c:crosses val="autoZero"/>
         <c:crossBetween val="between"/>
         <c:majorUnit val="20.0"/>

</xml_diff>

<commit_message>
update star test reader stage text variable
</commit_message>
<xml_diff>
--- a/app/assets/SATR_testing/STAR_template.docx
+++ b/app/assets/SATR_testing/STAR_template.docx
@@ -28,8 +28,20 @@
           <w:szCs w:val="20"/>
           <w:highlight w:val="yellow"/>
         </w:rPr>
-        <w:t>Child name</w:t>
-      </w:r>
+        <w:t>Child_</w:t>
+      </w:r>
+      <w:r>
+        <w:rPr>
+          <w:rFonts w:asciiTheme="majorHAnsi" w:eastAsia="Times New Roman" w:hAnsiTheme="majorHAnsi" w:cs="Times New Roman"/>
+          <w:b/>
+          <w:sz w:val="20"/>
+          <w:szCs w:val="20"/>
+          <w:highlight w:val="yellow"/>
+        </w:rPr>
+        <w:t>name_full</w:t>
+      </w:r>
+      <w:bookmarkStart w:id="0" w:name="_GoBack"/>
+      <w:bookmarkEnd w:id="0"/>
       <w:r>
         <w:rPr>
           <w:rFonts w:asciiTheme="majorHAnsi" w:hAnsiTheme="majorHAnsi"/>
@@ -195,12 +207,13 @@
       </w:r>
       <w:r>
         <w:rPr>
-          <w:rFonts w:asciiTheme="majorHAnsi" w:hAnsiTheme="majorHAnsi"/>
+          <w:rFonts w:asciiTheme="majorHAnsi" w:eastAsia="Times New Roman" w:hAnsiTheme="majorHAnsi" w:cs="Times New Roman"/>
           <w:b/>
           <w:sz w:val="20"/>
           <w:szCs w:val="20"/>
-        </w:rPr>
-        <w:t>Emergent Reader</w:t>
+          <w:highlight w:val="yellow"/>
+        </w:rPr>
+        <w:t>v_reader</w:t>
       </w:r>
     </w:p>
     <w:p>
@@ -302,7 +315,16 @@
           <w:szCs w:val="20"/>
           <w:highlight w:val="yellow"/>
         </w:rPr>
-        <w:t>Child name</w:t>
+        <w:t>Child_</w:t>
+      </w:r>
+      <w:r>
+        <w:rPr>
+          <w:rFonts w:asciiTheme="majorHAnsi" w:eastAsia="Times New Roman" w:hAnsiTheme="majorHAnsi" w:cs="Times New Roman"/>
+          <w:sz w:val="20"/>
+          <w:szCs w:val="20"/>
+          <w:highlight w:val="yellow"/>
+        </w:rPr>
+        <w:t>name</w:t>
       </w:r>
       <w:r>
         <w:rPr>
@@ -395,7 +417,16 @@
           <w:szCs w:val="20"/>
           <w:highlight w:val="yellow"/>
         </w:rPr>
-        <w:t>Child name</w:t>
+        <w:t>Child_</w:t>
+      </w:r>
+      <w:r>
+        <w:rPr>
+          <w:rFonts w:asciiTheme="majorHAnsi" w:eastAsia="Times New Roman" w:hAnsiTheme="majorHAnsi" w:cs="Times New Roman"/>
+          <w:sz w:val="20"/>
+          <w:szCs w:val="20"/>
+          <w:highlight w:val="yellow"/>
+        </w:rPr>
+        <w:t>name</w:t>
       </w:r>
       <w:r>
         <w:rPr>
@@ -474,7 +505,17 @@
           <w:szCs w:val="20"/>
           <w:highlight w:val="yellow"/>
         </w:rPr>
-        <w:t>Child name</w:t>
+        <w:t>Child_</w:t>
+      </w:r>
+      <w:r>
+        <w:rPr>
+          <w:rFonts w:asciiTheme="majorHAnsi" w:eastAsia="Times New Roman" w:hAnsiTheme="majorHAnsi" w:cs="Times New Roman"/>
+          <w:b/>
+          <w:sz w:val="20"/>
+          <w:szCs w:val="20"/>
+          <w:highlight w:val="yellow"/>
+        </w:rPr>
+        <w:t>name</w:t>
       </w:r>
       <w:r>
         <w:rPr>
@@ -491,7 +532,7 @@
           <w:sz w:val="20"/>
           <w:szCs w:val="20"/>
         </w:rPr>
-        <w:t xml:space="preserve">is at the </w:t>
+        <w:t>is at the</w:t>
       </w:r>
       <w:r>
         <w:rPr>
@@ -501,10 +542,18 @@
           <w:szCs w:val="20"/>
           <w:highlight w:val="yellow"/>
         </w:rPr>
+        <w:t xml:space="preserve"> </w:t>
+      </w:r>
+      <w:r>
+        <w:rPr>
+          <w:rFonts w:asciiTheme="majorHAnsi" w:eastAsia="Times New Roman" w:hAnsiTheme="majorHAnsi" w:cs="Times New Roman"/>
+          <w:b/>
+          <w:sz w:val="20"/>
+          <w:szCs w:val="20"/>
+          <w:highlight w:val="yellow"/>
+        </w:rPr>
         <w:t>v_stage</w:t>
       </w:r>
-      <w:bookmarkStart w:id="0" w:name="_GoBack"/>
-      <w:bookmarkEnd w:id="0"/>
       <w:r>
         <w:rPr>
           <w:rFonts w:asciiTheme="majorHAnsi" w:eastAsia="Times New Roman" w:hAnsiTheme="majorHAnsi" w:cs="Times New Roman"/>
@@ -1207,6 +1256,42 @@
         </w:rPr>
         <w:t xml:space="preserve">, children can rapidly identify the letters of the alphabet and can match most of the letters to their sounds. They are beginning to “read” picture books and familiar words around their home. Through repeated reading of favorite books with an adult, children at this stage are building their vocabularies, listening skills, and understandings of print. </w:t>
       </w:r>
+      <w:r>
+        <w:rPr>
+          <w:rFonts w:asciiTheme="majorHAnsi" w:eastAsia="Times New Roman" w:hAnsiTheme="majorHAnsi" w:cs="Times New Roman"/>
+          <w:sz w:val="20"/>
+          <w:szCs w:val="20"/>
+          <w:highlight w:val="yellow"/>
+        </w:rPr>
+        <w:t>Emergent_R</w:t>
+      </w:r>
+      <w:r>
+        <w:rPr>
+          <w:rFonts w:asciiTheme="majorHAnsi" w:eastAsia="Times New Roman" w:hAnsiTheme="majorHAnsi" w:cs="Times New Roman"/>
+          <w:sz w:val="20"/>
+          <w:szCs w:val="20"/>
+          <w:highlight w:val="yellow"/>
+        </w:rPr>
+        <w:t>eader</w:t>
+      </w:r>
+      <w:r>
+        <w:rPr>
+          <w:rFonts w:asciiTheme="majorHAnsi" w:eastAsia="Times New Roman" w:hAnsiTheme="majorHAnsi" w:cs="Times New Roman"/>
+          <w:sz w:val="20"/>
+          <w:szCs w:val="20"/>
+          <w:highlight w:val="yellow"/>
+        </w:rPr>
+        <w:t>_Stage</w:t>
+      </w:r>
+      <w:r>
+        <w:rPr>
+          <w:rFonts w:asciiTheme="majorHAnsi" w:eastAsia="Times New Roman" w:hAnsiTheme="majorHAnsi" w:cs="Times New Roman"/>
+          <w:sz w:val="20"/>
+          <w:szCs w:val="20"/>
+          <w:highlight w:val="yellow"/>
+        </w:rPr>
+        <w:t>_p</w:t>
+      </w:r>
     </w:p>
     <w:p>
       <w:pPr>
@@ -1232,7 +1317,16 @@
           <w:szCs w:val="20"/>
           <w:highlight w:val="yellow"/>
         </w:rPr>
-        <w:t>Child name</w:t>
+        <w:t>Child_</w:t>
+      </w:r>
+      <w:r>
+        <w:rPr>
+          <w:rFonts w:asciiTheme="majorHAnsi" w:eastAsia="Times New Roman" w:hAnsiTheme="majorHAnsi" w:cs="Times New Roman"/>
+          <w:sz w:val="20"/>
+          <w:szCs w:val="20"/>
+          <w:highlight w:val="yellow"/>
+        </w:rPr>
+        <w:t>name</w:t>
       </w:r>
       <w:r>
         <w:rPr>
@@ -1249,7 +1343,16 @@
           <w:szCs w:val="20"/>
           <w:highlight w:val="yellow"/>
         </w:rPr>
-        <w:t>Child name</w:t>
+        <w:t>Child_</w:t>
+      </w:r>
+      <w:r>
+        <w:rPr>
+          <w:rFonts w:asciiTheme="majorHAnsi" w:eastAsia="Times New Roman" w:hAnsiTheme="majorHAnsi" w:cs="Times New Roman"/>
+          <w:sz w:val="20"/>
+          <w:szCs w:val="20"/>
+          <w:highlight w:val="yellow"/>
+        </w:rPr>
+        <w:t>name</w:t>
       </w:r>
       <w:r>
         <w:rPr>
@@ -1274,7 +1377,16 @@
           <w:szCs w:val="20"/>
           <w:highlight w:val="yellow"/>
         </w:rPr>
-        <w:t>Child name</w:t>
+        <w:t>Child_</w:t>
+      </w:r>
+      <w:r>
+        <w:rPr>
+          <w:rFonts w:asciiTheme="majorHAnsi" w:eastAsia="Times New Roman" w:hAnsiTheme="majorHAnsi" w:cs="Times New Roman"/>
+          <w:sz w:val="20"/>
+          <w:szCs w:val="20"/>
+          <w:highlight w:val="yellow"/>
+        </w:rPr>
+        <w:t>name</w:t>
       </w:r>
       <w:r>
         <w:rPr>
@@ -1291,6 +1403,42 @@
           <w:szCs w:val="20"/>
         </w:rPr>
         <w:t xml:space="preserve">is starting to get meaning from text. </w:t>
+      </w:r>
+      <w:r>
+        <w:rPr>
+          <w:rFonts w:asciiTheme="majorHAnsi" w:eastAsia="Times New Roman" w:hAnsiTheme="majorHAnsi" w:cs="Times New Roman"/>
+          <w:sz w:val="20"/>
+          <w:szCs w:val="20"/>
+          <w:highlight w:val="yellow"/>
+        </w:rPr>
+        <w:t>Emergent_R</w:t>
+      </w:r>
+      <w:r>
+        <w:rPr>
+          <w:rFonts w:asciiTheme="majorHAnsi" w:eastAsia="Times New Roman" w:hAnsiTheme="majorHAnsi" w:cs="Times New Roman"/>
+          <w:sz w:val="20"/>
+          <w:szCs w:val="20"/>
+          <w:highlight w:val="yellow"/>
+        </w:rPr>
+        <w:t>eader</w:t>
+      </w:r>
+      <w:r>
+        <w:rPr>
+          <w:rFonts w:asciiTheme="majorHAnsi" w:eastAsia="Times New Roman" w:hAnsiTheme="majorHAnsi" w:cs="Times New Roman"/>
+          <w:sz w:val="20"/>
+          <w:szCs w:val="20"/>
+          <w:highlight w:val="yellow"/>
+        </w:rPr>
+        <w:t>_Stage</w:t>
+      </w:r>
+      <w:r>
+        <w:rPr>
+          <w:rFonts w:asciiTheme="majorHAnsi" w:eastAsia="Times New Roman" w:hAnsiTheme="majorHAnsi" w:cs="Times New Roman"/>
+          <w:sz w:val="20"/>
+          <w:szCs w:val="20"/>
+          <w:highlight w:val="yellow"/>
+        </w:rPr>
+        <w:t>_p</w:t>
       </w:r>
     </w:p>
     <w:p>
@@ -1325,7 +1473,16 @@
           <w:szCs w:val="20"/>
           <w:highlight w:val="yellow"/>
         </w:rPr>
-        <w:t>Child name</w:t>
+        <w:t>Child_</w:t>
+      </w:r>
+      <w:r>
+        <w:rPr>
+          <w:rFonts w:asciiTheme="majorHAnsi" w:eastAsia="Times New Roman" w:hAnsiTheme="majorHAnsi" w:cs="Times New Roman"/>
+          <w:sz w:val="20"/>
+          <w:szCs w:val="20"/>
+          <w:highlight w:val="yellow"/>
+        </w:rPr>
+        <w:t>name</w:t>
       </w:r>
       <w:r>
         <w:rPr>
@@ -1350,7 +1507,16 @@
           <w:szCs w:val="20"/>
           <w:highlight w:val="yellow"/>
         </w:rPr>
-        <w:t>Child name</w:t>
+        <w:t>Child_</w:t>
+      </w:r>
+      <w:r>
+        <w:rPr>
+          <w:rFonts w:asciiTheme="majorHAnsi" w:eastAsia="Times New Roman" w:hAnsiTheme="majorHAnsi" w:cs="Times New Roman"/>
+          <w:sz w:val="20"/>
+          <w:szCs w:val="20"/>
+          <w:highlight w:val="yellow"/>
+        </w:rPr>
+        <w:t>name</w:t>
       </w:r>
       <w:r>
         <w:rPr>
@@ -1375,7 +1541,16 @@
           <w:szCs w:val="20"/>
           <w:highlight w:val="yellow"/>
         </w:rPr>
-        <w:t>Child name</w:t>
+        <w:t>Child_</w:t>
+      </w:r>
+      <w:r>
+        <w:rPr>
+          <w:rFonts w:asciiTheme="majorHAnsi" w:eastAsia="Times New Roman" w:hAnsiTheme="majorHAnsi" w:cs="Times New Roman"/>
+          <w:sz w:val="20"/>
+          <w:szCs w:val="20"/>
+          <w:highlight w:val="yellow"/>
+        </w:rPr>
+        <w:t>name</w:t>
       </w:r>
       <w:r>
         <w:rPr>
@@ -1392,6 +1567,880 @@
           <w:szCs w:val="20"/>
         </w:rPr>
         <w:t>would also benefit from games that build an awareness of sounds and letters, such as rhyming games or games that involve sorting words by first letter, last letter, or sound.</w:t>
+      </w:r>
+      <w:r>
+        <w:rPr>
+          <w:rFonts w:asciiTheme="majorHAnsi" w:eastAsia="Times New Roman" w:hAnsiTheme="majorHAnsi" w:cs="Times New Roman"/>
+          <w:sz w:val="20"/>
+          <w:szCs w:val="20"/>
+        </w:rPr>
+        <w:t xml:space="preserve"> </w:t>
+      </w:r>
+      <w:r>
+        <w:rPr>
+          <w:rFonts w:asciiTheme="majorHAnsi" w:eastAsia="Times New Roman" w:hAnsiTheme="majorHAnsi" w:cs="Times New Roman"/>
+          <w:sz w:val="20"/>
+          <w:szCs w:val="20"/>
+          <w:highlight w:val="yellow"/>
+        </w:rPr>
+        <w:t>Emergent_R</w:t>
+      </w:r>
+      <w:r>
+        <w:rPr>
+          <w:rFonts w:asciiTheme="majorHAnsi" w:eastAsia="Times New Roman" w:hAnsiTheme="majorHAnsi" w:cs="Times New Roman"/>
+          <w:sz w:val="20"/>
+          <w:szCs w:val="20"/>
+          <w:highlight w:val="yellow"/>
+        </w:rPr>
+        <w:t>eader</w:t>
+      </w:r>
+      <w:r>
+        <w:rPr>
+          <w:rFonts w:asciiTheme="majorHAnsi" w:eastAsia="Times New Roman" w:hAnsiTheme="majorHAnsi" w:cs="Times New Roman"/>
+          <w:sz w:val="20"/>
+          <w:szCs w:val="20"/>
+          <w:highlight w:val="yellow"/>
+        </w:rPr>
+        <w:t>_Stage</w:t>
+      </w:r>
+      <w:r>
+        <w:rPr>
+          <w:rFonts w:asciiTheme="majorHAnsi" w:eastAsia="Times New Roman" w:hAnsiTheme="majorHAnsi" w:cs="Times New Roman"/>
+          <w:sz w:val="20"/>
+          <w:szCs w:val="20"/>
+          <w:highlight w:val="yellow"/>
+        </w:rPr>
+        <w:t>_p</w:t>
+      </w:r>
+    </w:p>
+    <w:p>
+      <w:pPr>
+        <w:rPr>
+          <w:rFonts w:asciiTheme="majorHAnsi" w:eastAsia="Times New Roman" w:hAnsiTheme="majorHAnsi" w:cs="Times New Roman"/>
+          <w:sz w:val="20"/>
+          <w:szCs w:val="20"/>
+        </w:rPr>
+      </w:pPr>
+    </w:p>
+    <w:p>
+      <w:pPr>
+        <w:rPr>
+          <w:rFonts w:asciiTheme="majorHAnsi" w:eastAsia="Times New Roman" w:hAnsiTheme="majorHAnsi" w:cs="Times New Roman"/>
+          <w:sz w:val="20"/>
+          <w:szCs w:val="20"/>
+        </w:rPr>
+      </w:pPr>
+      <w:r>
+        <w:rPr>
+          <w:rFonts w:asciiTheme="majorHAnsi" w:eastAsia="Times New Roman" w:hAnsiTheme="majorHAnsi" w:cs="Times New Roman"/>
+          <w:sz w:val="20"/>
+          <w:szCs w:val="20"/>
+        </w:rPr>
+        <w:lastRenderedPageBreak/>
+        <w:t xml:space="preserve">Children at the </w:t>
+      </w:r>
+      <w:r>
+        <w:rPr>
+          <w:rFonts w:asciiTheme="majorHAnsi" w:eastAsia="Times New Roman" w:hAnsiTheme="majorHAnsi" w:cs="Times New Roman"/>
+          <w:b/>
+          <w:sz w:val="20"/>
+          <w:szCs w:val="20"/>
+        </w:rPr>
+        <w:t>Probable Reader stage</w:t>
+      </w:r>
+      <w:r>
+        <w:rPr>
+          <w:rFonts w:asciiTheme="majorHAnsi" w:eastAsia="Times New Roman" w:hAnsiTheme="majorHAnsi" w:cs="Times New Roman"/>
+          <w:sz w:val="20"/>
+          <w:szCs w:val="20"/>
+        </w:rPr>
+        <w:t xml:space="preserve"> are becoming proficient at recognizing many words, both in and out of context. They spend less time identifying and sounding out words and more time understanding what they have read. They can blend sounds and word parts to read words and sentences more quickly, smoothly, and independently. </w:t>
+      </w:r>
+      <w:r>
+        <w:rPr>
+          <w:rFonts w:asciiTheme="majorHAnsi" w:eastAsia="Times New Roman" w:hAnsiTheme="majorHAnsi" w:cs="Times New Roman"/>
+          <w:sz w:val="20"/>
+          <w:szCs w:val="20"/>
+          <w:highlight w:val="yellow"/>
+        </w:rPr>
+        <w:t>Probable_</w:t>
+      </w:r>
+      <w:r>
+        <w:rPr>
+          <w:rFonts w:asciiTheme="majorHAnsi" w:eastAsia="Times New Roman" w:hAnsiTheme="majorHAnsi" w:cs="Times New Roman"/>
+          <w:sz w:val="20"/>
+          <w:szCs w:val="20"/>
+          <w:highlight w:val="yellow"/>
+        </w:rPr>
+        <w:t>R</w:t>
+      </w:r>
+      <w:r>
+        <w:rPr>
+          <w:rFonts w:asciiTheme="majorHAnsi" w:eastAsia="Times New Roman" w:hAnsiTheme="majorHAnsi" w:cs="Times New Roman"/>
+          <w:sz w:val="20"/>
+          <w:szCs w:val="20"/>
+          <w:highlight w:val="yellow"/>
+        </w:rPr>
+        <w:t>eader</w:t>
+      </w:r>
+      <w:r>
+        <w:rPr>
+          <w:rFonts w:asciiTheme="majorHAnsi" w:eastAsia="Times New Roman" w:hAnsiTheme="majorHAnsi" w:cs="Times New Roman"/>
+          <w:sz w:val="20"/>
+          <w:szCs w:val="20"/>
+          <w:highlight w:val="yellow"/>
+        </w:rPr>
+        <w:t>_Stage</w:t>
+      </w:r>
+      <w:r>
+        <w:rPr>
+          <w:rFonts w:asciiTheme="majorHAnsi" w:eastAsia="Times New Roman" w:hAnsiTheme="majorHAnsi" w:cs="Times New Roman"/>
+          <w:sz w:val="20"/>
+          <w:szCs w:val="20"/>
+          <w:highlight w:val="yellow"/>
+        </w:rPr>
+        <w:t>_p</w:t>
+      </w:r>
+    </w:p>
+    <w:p>
+      <w:pPr>
+        <w:rPr>
+          <w:rFonts w:asciiTheme="majorHAnsi" w:eastAsia="Times New Roman" w:hAnsiTheme="majorHAnsi" w:cs="Times New Roman"/>
+          <w:sz w:val="10"/>
+          <w:szCs w:val="10"/>
+        </w:rPr>
+      </w:pPr>
+    </w:p>
+    <w:p>
+      <w:pPr>
+        <w:rPr>
+          <w:rFonts w:asciiTheme="majorHAnsi" w:eastAsia="Times New Roman" w:hAnsiTheme="majorHAnsi" w:cs="Times New Roman"/>
+          <w:sz w:val="20"/>
+          <w:szCs w:val="20"/>
+        </w:rPr>
+      </w:pPr>
+      <w:r>
+        <w:rPr>
+          <w:rFonts w:asciiTheme="majorHAnsi" w:eastAsia="Times New Roman" w:hAnsiTheme="majorHAnsi" w:cs="Times New Roman"/>
+          <w:sz w:val="20"/>
+          <w:szCs w:val="20"/>
+          <w:highlight w:val="yellow"/>
+        </w:rPr>
+        <w:t>Child_</w:t>
+      </w:r>
+      <w:r>
+        <w:rPr>
+          <w:rFonts w:asciiTheme="majorHAnsi" w:eastAsia="Times New Roman" w:hAnsiTheme="majorHAnsi" w:cs="Times New Roman"/>
+          <w:sz w:val="20"/>
+          <w:szCs w:val="20"/>
+          <w:highlight w:val="yellow"/>
+        </w:rPr>
+        <w:t>name</w:t>
+      </w:r>
+      <w:r>
+        <w:rPr>
+          <w:rFonts w:asciiTheme="majorHAnsi" w:eastAsia="Times New Roman" w:hAnsiTheme="majorHAnsi" w:cs="Times New Roman"/>
+          <w:sz w:val="20"/>
+          <w:szCs w:val="20"/>
+        </w:rPr>
+        <w:t xml:space="preserve"> </w:t>
+      </w:r>
+      <w:r>
+        <w:rPr>
+          <w:rFonts w:asciiTheme="majorHAnsi" w:eastAsia="Times New Roman" w:hAnsiTheme="majorHAnsi" w:cs="Times New Roman"/>
+          <w:sz w:val="20"/>
+          <w:szCs w:val="20"/>
+        </w:rPr>
+        <w:t xml:space="preserve">is using more complex strategies to decode words and access the meaning of grade-appropriate text. He understands that many grade-level words can have similar or opposite meanings. He understands that words have different functions. He is increasingly able to select books that interest him, to monitor his own reading, and to self-correct as needed. </w:t>
+      </w:r>
+      <w:r>
+        <w:rPr>
+          <w:rFonts w:asciiTheme="majorHAnsi" w:eastAsia="Times New Roman" w:hAnsiTheme="majorHAnsi" w:cs="Times New Roman"/>
+          <w:sz w:val="20"/>
+          <w:szCs w:val="20"/>
+          <w:highlight w:val="yellow"/>
+        </w:rPr>
+        <w:t>Child_</w:t>
+      </w:r>
+      <w:r>
+        <w:rPr>
+          <w:rFonts w:asciiTheme="majorHAnsi" w:eastAsia="Times New Roman" w:hAnsiTheme="majorHAnsi" w:cs="Times New Roman"/>
+          <w:sz w:val="20"/>
+          <w:szCs w:val="20"/>
+          <w:highlight w:val="yellow"/>
+        </w:rPr>
+        <w:t>name</w:t>
+      </w:r>
+      <w:r>
+        <w:rPr>
+          <w:rFonts w:asciiTheme="majorHAnsi" w:eastAsia="Times New Roman" w:hAnsiTheme="majorHAnsi" w:cs="Times New Roman"/>
+          <w:sz w:val="20"/>
+          <w:szCs w:val="20"/>
+        </w:rPr>
+        <w:t xml:space="preserve"> </w:t>
+      </w:r>
+      <w:r>
+        <w:rPr>
+          <w:rFonts w:asciiTheme="majorHAnsi" w:eastAsia="Times New Roman" w:hAnsiTheme="majorHAnsi" w:cs="Times New Roman"/>
+          <w:sz w:val="20"/>
+          <w:szCs w:val="20"/>
+        </w:rPr>
+        <w:t xml:space="preserve">is probably able to locate key details in text to answer literal and inferential questions. Also, he is probably able to read aloud some easy texts with accuracy, fluency, and expression. </w:t>
+      </w:r>
+      <w:r>
+        <w:rPr>
+          <w:rFonts w:asciiTheme="majorHAnsi" w:eastAsia="Times New Roman" w:hAnsiTheme="majorHAnsi" w:cs="Times New Roman"/>
+          <w:sz w:val="20"/>
+          <w:szCs w:val="20"/>
+          <w:highlight w:val="yellow"/>
+        </w:rPr>
+        <w:t>Probable_</w:t>
+      </w:r>
+      <w:r>
+        <w:rPr>
+          <w:rFonts w:asciiTheme="majorHAnsi" w:eastAsia="Times New Roman" w:hAnsiTheme="majorHAnsi" w:cs="Times New Roman"/>
+          <w:sz w:val="20"/>
+          <w:szCs w:val="20"/>
+          <w:highlight w:val="yellow"/>
+        </w:rPr>
+        <w:t>R</w:t>
+      </w:r>
+      <w:r>
+        <w:rPr>
+          <w:rFonts w:asciiTheme="majorHAnsi" w:eastAsia="Times New Roman" w:hAnsiTheme="majorHAnsi" w:cs="Times New Roman"/>
+          <w:sz w:val="20"/>
+          <w:szCs w:val="20"/>
+          <w:highlight w:val="yellow"/>
+        </w:rPr>
+        <w:t>eader</w:t>
+      </w:r>
+      <w:r>
+        <w:rPr>
+          <w:rFonts w:asciiTheme="majorHAnsi" w:eastAsia="Times New Roman" w:hAnsiTheme="majorHAnsi" w:cs="Times New Roman"/>
+          <w:sz w:val="20"/>
+          <w:szCs w:val="20"/>
+          <w:highlight w:val="yellow"/>
+        </w:rPr>
+        <w:t>_Stage</w:t>
+      </w:r>
+      <w:r>
+        <w:rPr>
+          <w:rFonts w:asciiTheme="majorHAnsi" w:eastAsia="Times New Roman" w:hAnsiTheme="majorHAnsi" w:cs="Times New Roman"/>
+          <w:sz w:val="20"/>
+          <w:szCs w:val="20"/>
+          <w:highlight w:val="yellow"/>
+        </w:rPr>
+        <w:t>_p</w:t>
+      </w:r>
+    </w:p>
+    <w:p>
+      <w:pPr>
+        <w:rPr>
+          <w:rFonts w:asciiTheme="majorHAnsi" w:eastAsia="Times New Roman" w:hAnsiTheme="majorHAnsi" w:cs="Times New Roman"/>
+          <w:sz w:val="10"/>
+          <w:szCs w:val="10"/>
+        </w:rPr>
+      </w:pPr>
+    </w:p>
+    <w:p>
+      <w:pPr>
+        <w:rPr>
+          <w:rFonts w:asciiTheme="majorHAnsi" w:eastAsia="Times New Roman" w:hAnsiTheme="majorHAnsi" w:cs="Times New Roman"/>
+          <w:sz w:val="20"/>
+          <w:szCs w:val="20"/>
+        </w:rPr>
+      </w:pPr>
+      <w:r>
+        <w:rPr>
+          <w:rFonts w:asciiTheme="majorHAnsi" w:eastAsia="Times New Roman" w:hAnsiTheme="majorHAnsi" w:cs="Times New Roman"/>
+          <w:sz w:val="20"/>
+          <w:szCs w:val="20"/>
+        </w:rPr>
+        <w:t xml:space="preserve">You can encourage your child's growth in reading skills by providing opportunities to read and discuss a variety of books at home. </w:t>
+      </w:r>
+      <w:r>
+        <w:rPr>
+          <w:rFonts w:asciiTheme="majorHAnsi" w:eastAsia="Times New Roman" w:hAnsiTheme="majorHAnsi" w:cs="Times New Roman"/>
+          <w:sz w:val="20"/>
+          <w:szCs w:val="20"/>
+          <w:highlight w:val="yellow"/>
+        </w:rPr>
+        <w:t>Child_</w:t>
+      </w:r>
+      <w:r>
+        <w:rPr>
+          <w:rFonts w:asciiTheme="majorHAnsi" w:eastAsia="Times New Roman" w:hAnsiTheme="majorHAnsi" w:cs="Times New Roman"/>
+          <w:sz w:val="20"/>
+          <w:szCs w:val="20"/>
+          <w:highlight w:val="yellow"/>
+        </w:rPr>
+        <w:t>name</w:t>
+      </w:r>
+      <w:r>
+        <w:rPr>
+          <w:rFonts w:asciiTheme="majorHAnsi" w:eastAsia="Times New Roman" w:hAnsiTheme="majorHAnsi" w:cs="Times New Roman"/>
+          <w:sz w:val="20"/>
+          <w:szCs w:val="20"/>
+        </w:rPr>
+        <w:t xml:space="preserve"> </w:t>
+      </w:r>
+      <w:r>
+        <w:rPr>
+          <w:rFonts w:asciiTheme="majorHAnsi" w:eastAsia="Times New Roman" w:hAnsiTheme="majorHAnsi" w:cs="Times New Roman"/>
+          <w:sz w:val="20"/>
+          <w:szCs w:val="20"/>
+        </w:rPr>
+        <w:t>would also benefit from fun activities, such as playing word games or asking questions that require voicing an opinion or idea.</w:t>
+      </w:r>
+      <w:r>
+        <w:rPr>
+          <w:rFonts w:asciiTheme="majorHAnsi" w:eastAsia="Times New Roman" w:hAnsiTheme="majorHAnsi" w:cs="Times New Roman"/>
+          <w:sz w:val="20"/>
+          <w:szCs w:val="20"/>
+          <w:highlight w:val="yellow"/>
+        </w:rPr>
+        <w:t xml:space="preserve"> </w:t>
+      </w:r>
+      <w:r>
+        <w:rPr>
+          <w:rFonts w:asciiTheme="majorHAnsi" w:eastAsia="Times New Roman" w:hAnsiTheme="majorHAnsi" w:cs="Times New Roman"/>
+          <w:sz w:val="20"/>
+          <w:szCs w:val="20"/>
+          <w:highlight w:val="yellow"/>
+        </w:rPr>
+        <w:t>Probable_</w:t>
+      </w:r>
+      <w:r>
+        <w:rPr>
+          <w:rFonts w:asciiTheme="majorHAnsi" w:eastAsia="Times New Roman" w:hAnsiTheme="majorHAnsi" w:cs="Times New Roman"/>
+          <w:sz w:val="20"/>
+          <w:szCs w:val="20"/>
+          <w:highlight w:val="yellow"/>
+        </w:rPr>
+        <w:t>R</w:t>
+      </w:r>
+      <w:r>
+        <w:rPr>
+          <w:rFonts w:asciiTheme="majorHAnsi" w:eastAsia="Times New Roman" w:hAnsiTheme="majorHAnsi" w:cs="Times New Roman"/>
+          <w:sz w:val="20"/>
+          <w:szCs w:val="20"/>
+          <w:highlight w:val="yellow"/>
+        </w:rPr>
+        <w:t>eader</w:t>
+      </w:r>
+      <w:r>
+        <w:rPr>
+          <w:rFonts w:asciiTheme="majorHAnsi" w:eastAsia="Times New Roman" w:hAnsiTheme="majorHAnsi" w:cs="Times New Roman"/>
+          <w:sz w:val="20"/>
+          <w:szCs w:val="20"/>
+          <w:highlight w:val="yellow"/>
+        </w:rPr>
+        <w:t>_Stage</w:t>
+      </w:r>
+      <w:r>
+        <w:rPr>
+          <w:rFonts w:asciiTheme="majorHAnsi" w:eastAsia="Times New Roman" w:hAnsiTheme="majorHAnsi" w:cs="Times New Roman"/>
+          <w:sz w:val="20"/>
+          <w:szCs w:val="20"/>
+          <w:highlight w:val="yellow"/>
+        </w:rPr>
+        <w:t>_p</w:t>
+      </w:r>
+    </w:p>
+    <w:p>
+      <w:pPr>
+        <w:rPr>
+          <w:rFonts w:asciiTheme="majorHAnsi" w:eastAsia="Times New Roman" w:hAnsiTheme="majorHAnsi" w:cs="Times New Roman"/>
+          <w:sz w:val="20"/>
+          <w:szCs w:val="20"/>
+        </w:rPr>
+      </w:pPr>
+    </w:p>
+    <w:p>
+      <w:pPr>
+        <w:rPr>
+          <w:rFonts w:asciiTheme="majorHAnsi" w:eastAsia="Times New Roman" w:hAnsiTheme="majorHAnsi" w:cs="Times New Roman"/>
+          <w:sz w:val="20"/>
+          <w:szCs w:val="20"/>
+        </w:rPr>
+      </w:pPr>
+      <w:r>
+        <w:rPr>
+          <w:rFonts w:asciiTheme="majorHAnsi" w:eastAsia="Times New Roman" w:hAnsiTheme="majorHAnsi" w:cs="Times New Roman"/>
+          <w:sz w:val="20"/>
+          <w:szCs w:val="20"/>
+        </w:rPr>
+        <w:t xml:space="preserve">Children at the </w:t>
+      </w:r>
+      <w:r>
+        <w:rPr>
+          <w:rFonts w:asciiTheme="majorHAnsi" w:eastAsia="Times New Roman" w:hAnsiTheme="majorHAnsi" w:cs="Times New Roman"/>
+          <w:b/>
+          <w:sz w:val="20"/>
+          <w:szCs w:val="20"/>
+        </w:rPr>
+        <w:t>Transitional Reader</w:t>
+      </w:r>
+      <w:r>
+        <w:rPr>
+          <w:rFonts w:asciiTheme="majorHAnsi" w:eastAsia="Times New Roman" w:hAnsiTheme="majorHAnsi" w:cs="Times New Roman"/>
+          <w:sz w:val="20"/>
+          <w:szCs w:val="20"/>
+        </w:rPr>
+        <w:t xml:space="preserve"> stage have mastered their alphabet skills and letter-sound relationships. They can identify beginning and ending consonant sounds and long and short vow</w:t>
+      </w:r>
+      <w:r>
+        <w:rPr>
+          <w:rFonts w:asciiTheme="majorHAnsi" w:eastAsia="Times New Roman" w:hAnsiTheme="majorHAnsi" w:cs="Times New Roman"/>
+          <w:sz w:val="20"/>
+          <w:szCs w:val="20"/>
+        </w:rPr>
+        <w:t xml:space="preserve">el sounds. At this stage, </w:t>
+      </w:r>
+      <w:r>
+        <w:rPr>
+          <w:rFonts w:asciiTheme="majorHAnsi" w:eastAsia="Times New Roman" w:hAnsiTheme="majorHAnsi" w:cs="Times New Roman"/>
+          <w:sz w:val="20"/>
+          <w:szCs w:val="20"/>
+          <w:highlight w:val="yellow"/>
+        </w:rPr>
+        <w:t>Child_</w:t>
+      </w:r>
+      <w:r>
+        <w:rPr>
+          <w:rFonts w:asciiTheme="majorHAnsi" w:eastAsia="Times New Roman" w:hAnsiTheme="majorHAnsi" w:cs="Times New Roman"/>
+          <w:sz w:val="20"/>
+          <w:szCs w:val="20"/>
+          <w:highlight w:val="yellow"/>
+        </w:rPr>
+        <w:t>name</w:t>
+      </w:r>
+      <w:r>
+        <w:rPr>
+          <w:rFonts w:asciiTheme="majorHAnsi" w:eastAsia="Times New Roman" w:hAnsiTheme="majorHAnsi" w:cs="Times New Roman"/>
+          <w:sz w:val="20"/>
+          <w:szCs w:val="20"/>
+        </w:rPr>
+        <w:t xml:space="preserve"> </w:t>
+      </w:r>
+      <w:r>
+        <w:rPr>
+          <w:rFonts w:asciiTheme="majorHAnsi" w:eastAsia="Times New Roman" w:hAnsiTheme="majorHAnsi" w:cs="Times New Roman"/>
+          <w:sz w:val="20"/>
+          <w:szCs w:val="20"/>
+        </w:rPr>
+        <w:t>is able to blend sounds and word</w:t>
+      </w:r>
+      <w:r>
+        <w:rPr>
+          <w:rFonts w:asciiTheme="majorHAnsi" w:eastAsia="Times New Roman" w:hAnsiTheme="majorHAnsi" w:cs="Times New Roman"/>
+          <w:sz w:val="20"/>
+          <w:szCs w:val="20"/>
+        </w:rPr>
+        <w:t xml:space="preserve"> parts to read simple words. He</w:t>
+      </w:r>
+      <w:r>
+        <w:rPr>
+          <w:rFonts w:asciiTheme="majorHAnsi" w:eastAsia="Times New Roman" w:hAnsiTheme="majorHAnsi" w:cs="Times New Roman"/>
+          <w:sz w:val="20"/>
+          <w:szCs w:val="20"/>
+        </w:rPr>
+        <w:t xml:space="preserve"> is likely using a variety of strategies to figure out words, such as pictures, story patterns, and phonics. </w:t>
+      </w:r>
+      <w:r>
+        <w:rPr>
+          <w:rFonts w:asciiTheme="majorHAnsi" w:eastAsia="Times New Roman" w:hAnsiTheme="majorHAnsi" w:cs="Times New Roman"/>
+          <w:sz w:val="20"/>
+          <w:szCs w:val="20"/>
+          <w:highlight w:val="yellow"/>
+        </w:rPr>
+        <w:t>Transitional_R</w:t>
+      </w:r>
+      <w:r>
+        <w:rPr>
+          <w:rFonts w:asciiTheme="majorHAnsi" w:eastAsia="Times New Roman" w:hAnsiTheme="majorHAnsi" w:cs="Times New Roman"/>
+          <w:sz w:val="20"/>
+          <w:szCs w:val="20"/>
+          <w:highlight w:val="yellow"/>
+        </w:rPr>
+        <w:t>eader</w:t>
+      </w:r>
+      <w:r>
+        <w:rPr>
+          <w:rFonts w:asciiTheme="majorHAnsi" w:eastAsia="Times New Roman" w:hAnsiTheme="majorHAnsi" w:cs="Times New Roman"/>
+          <w:sz w:val="20"/>
+          <w:szCs w:val="20"/>
+          <w:highlight w:val="yellow"/>
+        </w:rPr>
+        <w:t>_Stage</w:t>
+      </w:r>
+      <w:r>
+        <w:rPr>
+          <w:rFonts w:asciiTheme="majorHAnsi" w:eastAsia="Times New Roman" w:hAnsiTheme="majorHAnsi" w:cs="Times New Roman"/>
+          <w:sz w:val="20"/>
+          <w:szCs w:val="20"/>
+          <w:highlight w:val="yellow"/>
+        </w:rPr>
+        <w:t>_p</w:t>
+      </w:r>
+    </w:p>
+    <w:p>
+      <w:pPr>
+        <w:rPr>
+          <w:rFonts w:asciiTheme="majorHAnsi" w:eastAsia="Times New Roman" w:hAnsiTheme="majorHAnsi" w:cs="Times New Roman"/>
+          <w:sz w:val="20"/>
+          <w:szCs w:val="20"/>
+        </w:rPr>
+      </w:pPr>
+    </w:p>
+    <w:p>
+      <w:pPr>
+        <w:rPr>
+          <w:rFonts w:asciiTheme="majorHAnsi" w:eastAsia="Times New Roman" w:hAnsiTheme="majorHAnsi" w:cs="Times New Roman"/>
+          <w:sz w:val="20"/>
+          <w:szCs w:val="20"/>
+        </w:rPr>
+      </w:pPr>
+      <w:r>
+        <w:rPr>
+          <w:rFonts w:asciiTheme="majorHAnsi" w:eastAsia="Times New Roman" w:hAnsiTheme="majorHAnsi" w:cs="Times New Roman"/>
+          <w:sz w:val="20"/>
+          <w:szCs w:val="20"/>
+          <w:highlight w:val="yellow"/>
+        </w:rPr>
+        <w:t>Child_</w:t>
+      </w:r>
+      <w:r>
+        <w:rPr>
+          <w:rFonts w:asciiTheme="majorHAnsi" w:eastAsia="Times New Roman" w:hAnsiTheme="majorHAnsi" w:cs="Times New Roman"/>
+          <w:sz w:val="20"/>
+          <w:szCs w:val="20"/>
+          <w:highlight w:val="yellow"/>
+        </w:rPr>
+        <w:t>name</w:t>
+      </w:r>
+      <w:r>
+        <w:rPr>
+          <w:rFonts w:asciiTheme="majorHAnsi" w:eastAsia="Times New Roman" w:hAnsiTheme="majorHAnsi" w:cs="Times New Roman"/>
+          <w:sz w:val="20"/>
+          <w:szCs w:val="20"/>
+        </w:rPr>
+        <w:t xml:space="preserve"> </w:t>
+      </w:r>
+      <w:r>
+        <w:rPr>
+          <w:rFonts w:asciiTheme="majorHAnsi" w:eastAsia="Times New Roman" w:hAnsiTheme="majorHAnsi" w:cs="Times New Roman"/>
+          <w:sz w:val="20"/>
+          <w:szCs w:val="20"/>
+        </w:rPr>
+        <w:t>is able to apply basic concepts about print a</w:t>
+      </w:r>
+      <w:r>
+        <w:rPr>
+          <w:rFonts w:asciiTheme="majorHAnsi" w:eastAsia="Times New Roman" w:hAnsiTheme="majorHAnsi" w:cs="Times New Roman"/>
+          <w:sz w:val="20"/>
+          <w:szCs w:val="20"/>
+        </w:rPr>
+        <w:t>nd books to unfamiliar text. He applies his</w:t>
+      </w:r>
+      <w:r>
+        <w:rPr>
+          <w:rFonts w:asciiTheme="majorHAnsi" w:eastAsia="Times New Roman" w:hAnsiTheme="majorHAnsi" w:cs="Times New Roman"/>
+          <w:sz w:val="20"/>
+          <w:szCs w:val="20"/>
+        </w:rPr>
+        <w:t xml:space="preserve"> knowledge of common letter</w:t>
+      </w:r>
+      <w:r>
+        <w:rPr>
+          <w:rFonts w:asciiTheme="majorHAnsi" w:eastAsia="Times New Roman" w:hAnsiTheme="majorHAnsi" w:cs="Times New Roman"/>
+          <w:sz w:val="20"/>
+          <w:szCs w:val="20"/>
+        </w:rPr>
+        <w:t xml:space="preserve"> combinations to read words. He</w:t>
+      </w:r>
+      <w:r>
+        <w:rPr>
+          <w:rFonts w:asciiTheme="majorHAnsi" w:eastAsia="Times New Roman" w:hAnsiTheme="majorHAnsi" w:cs="Times New Roman"/>
+          <w:sz w:val="20"/>
+          <w:szCs w:val="20"/>
+        </w:rPr>
+        <w:t xml:space="preserve"> uses awareness of context, such as illustrations or rhyming words in poems, to fig</w:t>
+      </w:r>
+      <w:r>
+        <w:rPr>
+          <w:rFonts w:asciiTheme="majorHAnsi" w:eastAsia="Times New Roman" w:hAnsiTheme="majorHAnsi" w:cs="Times New Roman"/>
+          <w:sz w:val="20"/>
+          <w:szCs w:val="20"/>
+        </w:rPr>
+        <w:t xml:space="preserve">ure out unfamiliar words. </w:t>
+      </w:r>
+      <w:r>
+        <w:rPr>
+          <w:rFonts w:asciiTheme="majorHAnsi" w:eastAsia="Times New Roman" w:hAnsiTheme="majorHAnsi" w:cs="Times New Roman"/>
+          <w:sz w:val="20"/>
+          <w:szCs w:val="20"/>
+          <w:highlight w:val="yellow"/>
+        </w:rPr>
+        <w:t>Child_</w:t>
+      </w:r>
+      <w:r>
+        <w:rPr>
+          <w:rFonts w:asciiTheme="majorHAnsi" w:eastAsia="Times New Roman" w:hAnsiTheme="majorHAnsi" w:cs="Times New Roman"/>
+          <w:sz w:val="20"/>
+          <w:szCs w:val="20"/>
+          <w:highlight w:val="yellow"/>
+        </w:rPr>
+        <w:t>name</w:t>
+      </w:r>
+      <w:r>
+        <w:rPr>
+          <w:rFonts w:asciiTheme="majorHAnsi" w:eastAsia="Times New Roman" w:hAnsiTheme="majorHAnsi" w:cs="Times New Roman"/>
+          <w:sz w:val="20"/>
+          <w:szCs w:val="20"/>
+        </w:rPr>
+        <w:t xml:space="preserve"> </w:t>
+      </w:r>
+      <w:r>
+        <w:rPr>
+          <w:rFonts w:asciiTheme="majorHAnsi" w:eastAsia="Times New Roman" w:hAnsiTheme="majorHAnsi" w:cs="Times New Roman"/>
+          <w:sz w:val="20"/>
+          <w:szCs w:val="20"/>
+        </w:rPr>
+        <w:t xml:space="preserve">is beginning to read easy-reader material, but is not yet a fluent, independent reader. </w:t>
+      </w:r>
+      <w:r>
+        <w:rPr>
+          <w:rFonts w:asciiTheme="majorHAnsi" w:eastAsia="Times New Roman" w:hAnsiTheme="majorHAnsi" w:cs="Times New Roman"/>
+          <w:sz w:val="20"/>
+          <w:szCs w:val="20"/>
+          <w:highlight w:val="yellow"/>
+        </w:rPr>
+        <w:t>Transitional_R</w:t>
+      </w:r>
+      <w:r>
+        <w:rPr>
+          <w:rFonts w:asciiTheme="majorHAnsi" w:eastAsia="Times New Roman" w:hAnsiTheme="majorHAnsi" w:cs="Times New Roman"/>
+          <w:sz w:val="20"/>
+          <w:szCs w:val="20"/>
+          <w:highlight w:val="yellow"/>
+        </w:rPr>
+        <w:t>eader</w:t>
+      </w:r>
+      <w:r>
+        <w:rPr>
+          <w:rFonts w:asciiTheme="majorHAnsi" w:eastAsia="Times New Roman" w:hAnsiTheme="majorHAnsi" w:cs="Times New Roman"/>
+          <w:sz w:val="20"/>
+          <w:szCs w:val="20"/>
+          <w:highlight w:val="yellow"/>
+        </w:rPr>
+        <w:t>_Stage</w:t>
+      </w:r>
+      <w:r>
+        <w:rPr>
+          <w:rFonts w:asciiTheme="majorHAnsi" w:eastAsia="Times New Roman" w:hAnsiTheme="majorHAnsi" w:cs="Times New Roman"/>
+          <w:sz w:val="20"/>
+          <w:szCs w:val="20"/>
+          <w:highlight w:val="yellow"/>
+        </w:rPr>
+        <w:t>_p</w:t>
+      </w:r>
+    </w:p>
+    <w:p>
+      <w:pPr>
+        <w:rPr>
+          <w:rFonts w:asciiTheme="majorHAnsi" w:eastAsia="Times New Roman" w:hAnsiTheme="majorHAnsi" w:cs="Times New Roman"/>
+          <w:sz w:val="20"/>
+          <w:szCs w:val="20"/>
+        </w:rPr>
+      </w:pPr>
+    </w:p>
+    <w:p>
+      <w:pPr>
+        <w:rPr>
+          <w:rFonts w:asciiTheme="majorHAnsi" w:eastAsia="Times New Roman" w:hAnsiTheme="majorHAnsi" w:cs="Times New Roman"/>
+          <w:sz w:val="20"/>
+          <w:szCs w:val="20"/>
+        </w:rPr>
+      </w:pPr>
+      <w:r>
+        <w:rPr>
+          <w:rFonts w:asciiTheme="majorHAnsi" w:eastAsia="Times New Roman" w:hAnsiTheme="majorHAnsi" w:cs="Times New Roman"/>
+          <w:sz w:val="20"/>
+          <w:szCs w:val="20"/>
+        </w:rPr>
+        <w:t>The most important</w:t>
+      </w:r>
+      <w:r>
+        <w:rPr>
+          <w:rFonts w:asciiTheme="majorHAnsi" w:eastAsia="Times New Roman" w:hAnsiTheme="majorHAnsi" w:cs="Times New Roman"/>
+          <w:sz w:val="20"/>
+          <w:szCs w:val="20"/>
+        </w:rPr>
+        <w:t xml:space="preserve"> thing you can do to help </w:t>
+      </w:r>
+      <w:r>
+        <w:rPr>
+          <w:rFonts w:asciiTheme="majorHAnsi" w:eastAsia="Times New Roman" w:hAnsiTheme="majorHAnsi" w:cs="Times New Roman"/>
+          <w:sz w:val="20"/>
+          <w:szCs w:val="20"/>
+          <w:highlight w:val="yellow"/>
+        </w:rPr>
+        <w:t>Child_</w:t>
+      </w:r>
+      <w:r>
+        <w:rPr>
+          <w:rFonts w:asciiTheme="majorHAnsi" w:eastAsia="Times New Roman" w:hAnsiTheme="majorHAnsi" w:cs="Times New Roman"/>
+          <w:sz w:val="20"/>
+          <w:szCs w:val="20"/>
+          <w:highlight w:val="yellow"/>
+        </w:rPr>
+        <w:t>name</w:t>
+      </w:r>
+      <w:r>
+        <w:rPr>
+          <w:rFonts w:asciiTheme="majorHAnsi" w:eastAsia="Times New Roman" w:hAnsiTheme="majorHAnsi" w:cs="Times New Roman"/>
+          <w:sz w:val="20"/>
+          <w:szCs w:val="20"/>
+        </w:rPr>
+        <w:t xml:space="preserve"> </w:t>
+      </w:r>
+      <w:r>
+        <w:rPr>
+          <w:rFonts w:asciiTheme="majorHAnsi" w:eastAsia="Times New Roman" w:hAnsiTheme="majorHAnsi" w:cs="Times New Roman"/>
+          <w:sz w:val="20"/>
+          <w:szCs w:val="20"/>
+        </w:rPr>
+        <w:t>become a fluent reader is to read sto</w:t>
+      </w:r>
+      <w:r>
+        <w:rPr>
+          <w:rFonts w:asciiTheme="majorHAnsi" w:eastAsia="Times New Roman" w:hAnsiTheme="majorHAnsi" w:cs="Times New Roman"/>
+          <w:sz w:val="20"/>
+          <w:szCs w:val="20"/>
+        </w:rPr>
+        <w:t xml:space="preserve">rybooks aloud to and with </w:t>
+      </w:r>
+      <w:r>
+        <w:rPr>
+          <w:rFonts w:asciiTheme="majorHAnsi" w:eastAsia="Times New Roman" w:hAnsiTheme="majorHAnsi" w:cs="Times New Roman"/>
+          <w:sz w:val="20"/>
+          <w:szCs w:val="20"/>
+          <w:highlight w:val="yellow"/>
+        </w:rPr>
+        <w:t>Child_</w:t>
+      </w:r>
+      <w:r>
+        <w:rPr>
+          <w:rFonts w:asciiTheme="majorHAnsi" w:eastAsia="Times New Roman" w:hAnsiTheme="majorHAnsi" w:cs="Times New Roman"/>
+          <w:sz w:val="20"/>
+          <w:szCs w:val="20"/>
+          <w:highlight w:val="yellow"/>
+        </w:rPr>
+        <w:t>name</w:t>
+      </w:r>
+      <w:r>
+        <w:rPr>
+          <w:rFonts w:asciiTheme="majorHAnsi" w:eastAsia="Times New Roman" w:hAnsiTheme="majorHAnsi" w:cs="Times New Roman"/>
+          <w:sz w:val="20"/>
+          <w:szCs w:val="20"/>
+        </w:rPr>
+        <w:t xml:space="preserve"> </w:t>
+      </w:r>
+      <w:r>
+        <w:rPr>
+          <w:rFonts w:asciiTheme="majorHAnsi" w:eastAsia="Times New Roman" w:hAnsiTheme="majorHAnsi" w:cs="Times New Roman"/>
+          <w:sz w:val="20"/>
+          <w:szCs w:val="20"/>
+        </w:rPr>
+        <w:t>at home. By reading aloud together, you will be modeling fluent reading fo</w:t>
+      </w:r>
+      <w:r>
+        <w:rPr>
+          <w:rFonts w:asciiTheme="majorHAnsi" w:eastAsia="Times New Roman" w:hAnsiTheme="majorHAnsi" w:cs="Times New Roman"/>
+          <w:sz w:val="20"/>
+          <w:szCs w:val="20"/>
+        </w:rPr>
+        <w:t xml:space="preserve">r your child. </w:t>
+      </w:r>
+      <w:r>
+        <w:rPr>
+          <w:rFonts w:asciiTheme="majorHAnsi" w:eastAsia="Times New Roman" w:hAnsiTheme="majorHAnsi" w:cs="Times New Roman"/>
+          <w:sz w:val="20"/>
+          <w:szCs w:val="20"/>
+          <w:highlight w:val="yellow"/>
+        </w:rPr>
+        <w:t>Child_</w:t>
+      </w:r>
+      <w:r>
+        <w:rPr>
+          <w:rFonts w:asciiTheme="majorHAnsi" w:eastAsia="Times New Roman" w:hAnsiTheme="majorHAnsi" w:cs="Times New Roman"/>
+          <w:sz w:val="20"/>
+          <w:szCs w:val="20"/>
+          <w:highlight w:val="yellow"/>
+        </w:rPr>
+        <w:t>name</w:t>
+      </w:r>
+      <w:r>
+        <w:rPr>
+          <w:rFonts w:asciiTheme="majorHAnsi" w:eastAsia="Times New Roman" w:hAnsiTheme="majorHAnsi" w:cs="Times New Roman"/>
+          <w:sz w:val="20"/>
+          <w:szCs w:val="20"/>
+        </w:rPr>
+        <w:t xml:space="preserve"> </w:t>
+      </w:r>
+      <w:r>
+        <w:rPr>
+          <w:rFonts w:asciiTheme="majorHAnsi" w:eastAsia="Times New Roman" w:hAnsiTheme="majorHAnsi" w:cs="Times New Roman"/>
+          <w:sz w:val="20"/>
+          <w:szCs w:val="20"/>
+        </w:rPr>
+        <w:t>would also benefit from games that require matching spoken words to printed words on the page.</w:t>
+      </w:r>
+      <w:r>
+        <w:rPr>
+          <w:rFonts w:asciiTheme="majorHAnsi" w:eastAsia="Times New Roman" w:hAnsiTheme="majorHAnsi" w:cs="Times New Roman"/>
+          <w:sz w:val="20"/>
+          <w:szCs w:val="20"/>
+          <w:highlight w:val="yellow"/>
+        </w:rPr>
+        <w:t xml:space="preserve"> </w:t>
+      </w:r>
+      <w:r>
+        <w:rPr>
+          <w:rFonts w:asciiTheme="majorHAnsi" w:eastAsia="Times New Roman" w:hAnsiTheme="majorHAnsi" w:cs="Times New Roman"/>
+          <w:sz w:val="20"/>
+          <w:szCs w:val="20"/>
+          <w:highlight w:val="yellow"/>
+        </w:rPr>
+        <w:t>Transitional_R</w:t>
+      </w:r>
+      <w:r>
+        <w:rPr>
+          <w:rFonts w:asciiTheme="majorHAnsi" w:eastAsia="Times New Roman" w:hAnsiTheme="majorHAnsi" w:cs="Times New Roman"/>
+          <w:sz w:val="20"/>
+          <w:szCs w:val="20"/>
+          <w:highlight w:val="yellow"/>
+        </w:rPr>
+        <w:t>eader</w:t>
+      </w:r>
+      <w:r>
+        <w:rPr>
+          <w:rFonts w:asciiTheme="majorHAnsi" w:eastAsia="Times New Roman" w:hAnsiTheme="majorHAnsi" w:cs="Times New Roman"/>
+          <w:sz w:val="20"/>
+          <w:szCs w:val="20"/>
+          <w:highlight w:val="yellow"/>
+        </w:rPr>
+        <w:t>_Stage</w:t>
+      </w:r>
+      <w:r>
+        <w:rPr>
+          <w:rFonts w:asciiTheme="majorHAnsi" w:eastAsia="Times New Roman" w:hAnsiTheme="majorHAnsi" w:cs="Times New Roman"/>
+          <w:sz w:val="20"/>
+          <w:szCs w:val="20"/>
+          <w:highlight w:val="yellow"/>
+        </w:rPr>
+        <w:t>_p</w:t>
       </w:r>
     </w:p>
     <w:p>
@@ -1758,7 +2807,7 @@
             </wp:anchor>
           </w:drawing>
         </mc:Choice>
-        <mc:Fallback xmlns:cx="http://schemas.microsoft.com/office/drawing/2014/chartex" xmlns:cx1="http://schemas.microsoft.com/office/drawing/2015/9/8/chartex" xmlns:cx2="http://schemas.microsoft.com/office/drawing/2015/10/21/chartex" xmlns:w15="http://schemas.microsoft.com/office/word/2012/wordml" xmlns:w16se="http://schemas.microsoft.com/office/word/2015/wordml/symex">
+        <mc:Fallback xmlns:w16se="http://schemas.microsoft.com/office/word/2015/wordml/symex" xmlns:w15="http://schemas.microsoft.com/office/word/2012/wordml" xmlns:cx2="http://schemas.microsoft.com/office/drawing/2015/10/21/chartex" xmlns:cx1="http://schemas.microsoft.com/office/drawing/2015/9/8/chartex" xmlns:cx="http://schemas.microsoft.com/office/drawing/2014/chartex">
           <w:pict>
             <v:group w14:anchorId="74C12973" id="Group 4" o:spid="_x0000_s1026" style="position:absolute;margin-left:66pt;margin-top:-18.5pt;width:399pt;height:32.5pt;z-index:251678208" coordorigin="3501,945" coordsize="7380,1230" o:gfxdata="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">
               <v:shapetype id="_x0000_t202" coordsize="21600,21600" o:spt="202" path="m,l,21600r21600,l21600,xe">
@@ -3131,7 +4180,7 @@
             <c:showPercent val="0"/>
             <c:showBubbleSize val="0"/>
             <c:showLeaderLines val="0"/>
-            <c:extLst xmlns:c15="http://schemas.microsoft.com/office/drawing/2012/chart" xmlns:c16r2="http://schemas.microsoft.com/office/drawing/2015/06/chart">
+            <c:extLst xmlns:c16r2="http://schemas.microsoft.com/office/drawing/2015/06/chart" xmlns:c15="http://schemas.microsoft.com/office/drawing/2012/chart">
               <c:ext xmlns:c15="http://schemas.microsoft.com/office/drawing/2012/chart" uri="{CE6537A1-D6FC-4f65-9D91-7224C49458BB}">
                 <c15:showLeaderLines val="1"/>
                 <c15:leaderLines>
@@ -3186,7 +4235,7 @@
                   <c:v>EN</c:v>
                 </c:pt>
               </c:strCache>
-              <c:extLst xmlns:c15="http://schemas.microsoft.com/office/drawing/2012/chart" xmlns:c16r2="http://schemas.microsoft.com/office/drawing/2015/06/chart"/>
+              <c:extLst xmlns:c16r2="http://schemas.microsoft.com/office/drawing/2015/06/chart" xmlns:c15="http://schemas.microsoft.com/office/drawing/2012/chart"/>
             </c:strRef>
           </c:cat>
           <c:val>
@@ -3228,7 +4277,7 @@
               </c:numCache>
             </c:numRef>
           </c:val>
-          <c:extLst xmlns:c15="http://schemas.microsoft.com/office/drawing/2012/chart" xmlns:c16r2="http://schemas.microsoft.com/office/drawing/2015/06/chart">
+          <c:extLst xmlns:c16r2="http://schemas.microsoft.com/office/drawing/2015/06/chart" xmlns:c15="http://schemas.microsoft.com/office/drawing/2012/chart">
             <c:ext xmlns:c16="http://schemas.microsoft.com/office/drawing/2014/chart" uri="{C3380CC4-5D6E-409C-BE32-E72D297353CC}">
               <c16:uniqueId val="{00000003-926E-47F1-A335-1CE685068949}"/>
             </c:ext>
@@ -3245,8 +4294,8 @@
         </c:dLbls>
         <c:gapWidth val="444"/>
         <c:overlap val="-90"/>
-        <c:axId val="2134534472"/>
-        <c:axId val="2134531512"/>
+        <c:axId val="2136069288"/>
+        <c:axId val="2136434520"/>
         <c:extLst xmlns:c16r2="http://schemas.microsoft.com/office/drawing/2015/06/chart">
           <c:ext xmlns:c15="http://schemas.microsoft.com/office/drawing/2012/chart" uri="{02D57815-91ED-43cb-92C2-25804820EDAC}">
             <c15:filteredBarSeries>
@@ -3439,7 +4488,7 @@
         </c:extLst>
       </c:barChart>
       <c:catAx>
-        <c:axId val="2134534472"/>
+        <c:axId val="2136069288"/>
         <c:scaling>
           <c:orientation val="minMax"/>
         </c:scaling>
@@ -3496,7 +4545,7 @@
             <a:endParaRPr lang="en-US"/>
           </a:p>
         </c:txPr>
-        <c:crossAx val="2134531512"/>
+        <c:crossAx val="2136434520"/>
         <c:crosses val="autoZero"/>
         <c:auto val="1"/>
         <c:lblAlgn val="ctr"/>
@@ -3504,7 +4553,7 @@
         <c:noMultiLvlLbl val="0"/>
       </c:catAx>
       <c:valAx>
-        <c:axId val="2134531512"/>
+        <c:axId val="2136434520"/>
         <c:scaling>
           <c:orientation val="minMax"/>
           <c:max val="100.0"/>
@@ -3549,7 +4598,7 @@
             <a:endParaRPr lang="en-US"/>
           </a:p>
         </c:txPr>
-        <c:crossAx val="2134534472"/>
+        <c:crossAx val="2136069288"/>
         <c:crosses val="autoZero"/>
         <c:crossBetween val="between"/>
         <c:majorUnit val="20.0"/>

</xml_diff>

<commit_message>
enable gender selection in star test
</commit_message>
<xml_diff>
--- a/app/assets/SATR_testing/STAR_template.docx
+++ b/app/assets/SATR_testing/STAR_template.docx
@@ -20,6 +20,7 @@
         </w:rPr>
         <w:t xml:space="preserve">Dear Parents of </w:t>
       </w:r>
+      <w:proofErr w:type="spellStart"/>
       <w:r>
         <w:rPr>
           <w:rFonts w:asciiTheme="majorHAnsi" w:eastAsia="Times New Roman" w:hAnsiTheme="majorHAnsi" w:cs="Times New Roman"/>
@@ -40,8 +41,7 @@
         </w:rPr>
         <w:t>name_full</w:t>
       </w:r>
-      <w:bookmarkStart w:id="0" w:name="_GoBack"/>
-      <w:bookmarkEnd w:id="0"/>
+      <w:proofErr w:type="spellEnd"/>
       <w:r>
         <w:rPr>
           <w:rFonts w:asciiTheme="majorHAnsi" w:hAnsiTheme="majorHAnsi"/>
@@ -117,6 +117,7 @@
         </w:rPr>
         <w:t xml:space="preserve">Your child has taken this assessment </w:t>
       </w:r>
+      <w:proofErr w:type="spellStart"/>
       <w:r>
         <w:rPr>
           <w:rFonts w:asciiTheme="majorHAnsi" w:eastAsia="Times New Roman" w:hAnsiTheme="majorHAnsi" w:cs="Times New Roman"/>
@@ -126,6 +127,7 @@
         </w:rPr>
         <w:t>n_tests</w:t>
       </w:r>
+      <w:proofErr w:type="spellEnd"/>
       <w:r>
         <w:rPr>
           <w:rFonts w:asciiTheme="majorHAnsi" w:eastAsia="Times New Roman" w:hAnsiTheme="majorHAnsi" w:cs="Times New Roman"/>
@@ -186,6 +188,7 @@
         </w:rPr>
         <w:t xml:space="preserve">Scaled Score: </w:t>
       </w:r>
+      <w:proofErr w:type="spellStart"/>
       <w:r>
         <w:rPr>
           <w:rFonts w:asciiTheme="majorHAnsi" w:hAnsiTheme="majorHAnsi"/>
@@ -196,6 +199,7 @@
         </w:rPr>
         <w:t>latest_ss</w:t>
       </w:r>
+      <w:proofErr w:type="spellEnd"/>
       <w:r>
         <w:rPr>
           <w:rFonts w:asciiTheme="majorHAnsi" w:hAnsiTheme="majorHAnsi"/>
@@ -205,6 +209,7 @@
         </w:rPr>
         <w:t xml:space="preserve">, </w:t>
       </w:r>
+      <w:proofErr w:type="spellStart"/>
       <w:r>
         <w:rPr>
           <w:rFonts w:asciiTheme="majorHAnsi" w:eastAsia="Times New Roman" w:hAnsiTheme="majorHAnsi" w:cs="Times New Roman"/>
@@ -215,6 +220,7 @@
         </w:rPr>
         <w:t>v_reader</w:t>
       </w:r>
+      <w:proofErr w:type="spellEnd"/>
     </w:p>
     <w:p>
       <w:pPr>
@@ -308,6 +314,7 @@
           <w:szCs w:val="20"/>
         </w:rPr>
       </w:pPr>
+      <w:proofErr w:type="spellStart"/>
       <w:r>
         <w:rPr>
           <w:rFonts w:asciiTheme="majorHAnsi" w:eastAsia="Times New Roman" w:hAnsiTheme="majorHAnsi" w:cs="Times New Roman"/>
@@ -326,6 +333,7 @@
         </w:rPr>
         <w:t>name</w:t>
       </w:r>
+      <w:proofErr w:type="spellEnd"/>
       <w:r>
         <w:rPr>
           <w:rFonts w:asciiTheme="majorHAnsi" w:eastAsia="Times New Roman" w:hAnsiTheme="majorHAnsi" w:cs="Times New Roman"/>
@@ -342,6 +350,7 @@
         </w:rPr>
         <w:t xml:space="preserve">obtained a Scale Score of </w:t>
       </w:r>
+      <w:proofErr w:type="spellStart"/>
       <w:r>
         <w:rPr>
           <w:rFonts w:asciiTheme="majorHAnsi" w:hAnsiTheme="majorHAnsi"/>
@@ -351,14 +360,34 @@
         </w:rPr>
         <w:t>latest_ss</w:t>
       </w:r>
-      <w:r>
-        <w:rPr>
-          <w:rFonts w:asciiTheme="majorHAnsi" w:hAnsiTheme="majorHAnsi"/>
-          <w:sz w:val="20"/>
-          <w:szCs w:val="20"/>
-        </w:rPr>
-        <w:t xml:space="preserve">. This is a </w:t>
-      </w:r>
+      <w:proofErr w:type="spellEnd"/>
+      <w:r>
+        <w:rPr>
+          <w:rFonts w:asciiTheme="majorHAnsi" w:hAnsiTheme="majorHAnsi"/>
+          <w:sz w:val="20"/>
+          <w:szCs w:val="20"/>
+        </w:rPr>
+        <w:t xml:space="preserve">. This is </w:t>
+      </w:r>
+      <w:proofErr w:type="gramStart"/>
+      <w:r>
+        <w:rPr>
+          <w:rFonts w:asciiTheme="majorHAnsi" w:hAnsiTheme="majorHAnsi"/>
+          <w:sz w:val="20"/>
+          <w:szCs w:val="20"/>
+        </w:rPr>
+        <w:t>a</w:t>
+      </w:r>
+      <w:proofErr w:type="gramEnd"/>
+      <w:r>
+        <w:rPr>
+          <w:rFonts w:asciiTheme="majorHAnsi" w:hAnsiTheme="majorHAnsi"/>
+          <w:sz w:val="20"/>
+          <w:szCs w:val="20"/>
+        </w:rPr>
+        <w:t xml:space="preserve"> </w:t>
+      </w:r>
+      <w:proofErr w:type="spellStart"/>
       <w:r>
         <w:rPr>
           <w:rFonts w:asciiTheme="majorHAnsi" w:hAnsiTheme="majorHAnsi"/>
@@ -368,6 +397,7 @@
         </w:rPr>
         <w:t>ss_cg</w:t>
       </w:r>
+      <w:proofErr w:type="spellEnd"/>
       <w:r>
         <w:rPr>
           <w:rFonts w:asciiTheme="majorHAnsi" w:hAnsiTheme="majorHAnsi"/>
@@ -376,6 +406,7 @@
         </w:rPr>
         <w:t xml:space="preserve"> of </w:t>
       </w:r>
+      <w:proofErr w:type="spellStart"/>
       <w:r>
         <w:rPr>
           <w:rFonts w:asciiTheme="majorHAnsi" w:hAnsiTheme="majorHAnsi"/>
@@ -385,6 +416,7 @@
         </w:rPr>
         <w:t>ss_diff</w:t>
       </w:r>
+      <w:proofErr w:type="spellEnd"/>
       <w:r>
         <w:rPr>
           <w:rFonts w:asciiTheme="majorHAnsi" w:hAnsiTheme="majorHAnsi"/>
@@ -393,6 +425,7 @@
         </w:rPr>
         <w:t xml:space="preserve"> from the Scale Score of </w:t>
       </w:r>
+      <w:proofErr w:type="spellStart"/>
       <w:r>
         <w:rPr>
           <w:rFonts w:asciiTheme="majorHAnsi" w:hAnsiTheme="majorHAnsi"/>
@@ -402,6 +435,7 @@
         </w:rPr>
         <w:t>old_ss</w:t>
       </w:r>
+      <w:proofErr w:type="spellEnd"/>
       <w:r>
         <w:rPr>
           <w:rFonts w:asciiTheme="majorHAnsi" w:hAnsiTheme="majorHAnsi"/>
@@ -410,6 +444,7 @@
         </w:rPr>
         <w:t xml:space="preserve"> that </w:t>
       </w:r>
+      <w:proofErr w:type="spellStart"/>
       <w:r>
         <w:rPr>
           <w:rFonts w:asciiTheme="majorHAnsi" w:eastAsia="Times New Roman" w:hAnsiTheme="majorHAnsi" w:cs="Times New Roman"/>
@@ -428,21 +463,58 @@
         </w:rPr>
         <w:t>name</w:t>
       </w:r>
-      <w:r>
-        <w:rPr>
-          <w:rFonts w:asciiTheme="majorHAnsi" w:eastAsia="Times New Roman" w:hAnsiTheme="majorHAnsi" w:cs="Times New Roman"/>
-          <w:sz w:val="20"/>
-          <w:szCs w:val="20"/>
-        </w:rPr>
-        <w:t xml:space="preserve"> </w:t>
-      </w:r>
-      <w:r>
-        <w:rPr>
-          <w:rFonts w:asciiTheme="majorHAnsi" w:hAnsiTheme="majorHAnsi"/>
-          <w:sz w:val="20"/>
-          <w:szCs w:val="20"/>
-        </w:rPr>
-        <w:t xml:space="preserve">obtained on his initial assessment. Scaled Scores relate to three developmental stages: Emergent Reader (300-674), Transitional Reader (675-774), and </w:t>
+      <w:proofErr w:type="spellEnd"/>
+      <w:r>
+        <w:rPr>
+          <w:rFonts w:asciiTheme="majorHAnsi" w:eastAsia="Times New Roman" w:hAnsiTheme="majorHAnsi" w:cs="Times New Roman"/>
+          <w:sz w:val="20"/>
+          <w:szCs w:val="20"/>
+        </w:rPr>
+        <w:t xml:space="preserve"> </w:t>
+      </w:r>
+      <w:r>
+        <w:rPr>
+          <w:rFonts w:asciiTheme="majorHAnsi" w:hAnsiTheme="majorHAnsi"/>
+          <w:sz w:val="20"/>
+          <w:szCs w:val="20"/>
+        </w:rPr>
+        <w:t>obtained on</w:t>
+      </w:r>
+      <w:r>
+        <w:rPr>
+          <w:rFonts w:asciiTheme="majorHAnsi" w:hAnsiTheme="majorHAnsi"/>
+          <w:sz w:val="20"/>
+          <w:szCs w:val="20"/>
+          <w:highlight w:val="yellow"/>
+        </w:rPr>
+        <w:t xml:space="preserve"> </w:t>
+      </w:r>
+      <w:proofErr w:type="spellStart"/>
+      <w:r>
+        <w:rPr>
+          <w:rFonts w:asciiTheme="majorHAnsi" w:hAnsiTheme="majorHAnsi"/>
+          <w:sz w:val="20"/>
+          <w:szCs w:val="20"/>
+          <w:highlight w:val="yellow"/>
+        </w:rPr>
+        <w:t>his_her</w:t>
+      </w:r>
+      <w:proofErr w:type="spellEnd"/>
+      <w:r>
+        <w:rPr>
+          <w:rFonts w:asciiTheme="majorHAnsi" w:hAnsiTheme="majorHAnsi"/>
+          <w:sz w:val="20"/>
+          <w:szCs w:val="20"/>
+        </w:rPr>
+        <w:t xml:space="preserve"> </w:t>
+      </w:r>
+      <w:r>
+        <w:rPr>
+          <w:rFonts w:asciiTheme="majorHAnsi" w:hAnsiTheme="majorHAnsi"/>
+          <w:sz w:val="20"/>
+          <w:szCs w:val="20"/>
+        </w:rPr>
+        <w:t xml:space="preserve">initial assessment. Scaled Scores relate to three developmental stages: Emergent Reader (300-674), Transitional Reader (675-774), and </w:t>
       </w:r>
       <w:r>
         <w:rPr>
@@ -469,6 +541,7 @@
         </w:rPr>
         <w:t xml:space="preserve">A Scaled Score of </w:t>
       </w:r>
+      <w:proofErr w:type="spellStart"/>
       <w:r>
         <w:rPr>
           <w:rFonts w:asciiTheme="majorHAnsi" w:hAnsiTheme="majorHAnsi"/>
@@ -479,6 +552,7 @@
         </w:rPr>
         <w:t>latest_ss</w:t>
       </w:r>
+      <w:proofErr w:type="spellEnd"/>
       <w:r>
         <w:rPr>
           <w:rFonts w:asciiTheme="majorHAnsi" w:hAnsiTheme="majorHAnsi"/>
@@ -497,6 +571,7 @@
         </w:rPr>
         <w:t xml:space="preserve">that </w:t>
       </w:r>
+      <w:proofErr w:type="spellStart"/>
       <w:r>
         <w:rPr>
           <w:rFonts w:asciiTheme="majorHAnsi" w:eastAsia="Times New Roman" w:hAnsiTheme="majorHAnsi" w:cs="Times New Roman"/>
@@ -517,6 +592,7 @@
         </w:rPr>
         <w:t>name</w:t>
       </w:r>
+      <w:proofErr w:type="spellEnd"/>
       <w:r>
         <w:rPr>
           <w:rFonts w:asciiTheme="majorHAnsi" w:eastAsia="Times New Roman" w:hAnsiTheme="majorHAnsi" w:cs="Times New Roman"/>
@@ -544,6 +620,7 @@
         </w:rPr>
         <w:t xml:space="preserve"> </w:t>
       </w:r>
+      <w:proofErr w:type="spellStart"/>
       <w:r>
         <w:rPr>
           <w:rFonts w:asciiTheme="majorHAnsi" w:eastAsia="Times New Roman" w:hAnsiTheme="majorHAnsi" w:cs="Times New Roman"/>
@@ -554,6 +631,7 @@
         </w:rPr>
         <w:t>v_stage</w:t>
       </w:r>
+      <w:proofErr w:type="spellEnd"/>
       <w:r>
         <w:rPr>
           <w:rFonts w:asciiTheme="majorHAnsi" w:eastAsia="Times New Roman" w:hAnsiTheme="majorHAnsi" w:cs="Times New Roman"/>
@@ -1256,6 +1334,7 @@
         </w:rPr>
         <w:t xml:space="preserve">, children can rapidly identify the letters of the alphabet and can match most of the letters to their sounds. They are beginning to “read” picture books and familiar words around their home. Through repeated reading of favorite books with an adult, children at this stage are building their vocabularies, listening skills, and understandings of print. </w:t>
       </w:r>
+      <w:proofErr w:type="spellStart"/>
       <w:r>
         <w:rPr>
           <w:rFonts w:asciiTheme="majorHAnsi" w:eastAsia="Times New Roman" w:hAnsiTheme="majorHAnsi" w:cs="Times New Roman"/>
@@ -1292,6 +1371,7 @@
         </w:rPr>
         <w:t>_p</w:t>
       </w:r>
+      <w:proofErr w:type="spellEnd"/>
     </w:p>
     <w:p>
       <w:pPr>
@@ -1310,6 +1390,7 @@
           <w:szCs w:val="20"/>
         </w:rPr>
       </w:pPr>
+      <w:proofErr w:type="spellStart"/>
       <w:r>
         <w:rPr>
           <w:rFonts w:asciiTheme="majorHAnsi" w:eastAsia="Times New Roman" w:hAnsiTheme="majorHAnsi" w:cs="Times New Roman"/>
@@ -1328,14 +1409,105 @@
         </w:rPr>
         <w:t>name</w:t>
       </w:r>
-      <w:r>
-        <w:rPr>
-          <w:rFonts w:asciiTheme="majorHAnsi" w:eastAsia="Times New Roman" w:hAnsiTheme="majorHAnsi" w:cs="Times New Roman"/>
-          <w:sz w:val="20"/>
-          <w:szCs w:val="20"/>
-        </w:rPr>
-        <w:t xml:space="preserve"> recognizes some printed words and can write his name. He is likely learning to separate spoken words into smaller parts, such as m - and - at for “mat” and then to blend the sounds together to say the words. </w:t>
-      </w:r>
+      <w:proofErr w:type="spellEnd"/>
+      <w:r>
+        <w:rPr>
+          <w:rFonts w:asciiTheme="majorHAnsi" w:eastAsia="Times New Roman" w:hAnsiTheme="majorHAnsi" w:cs="Times New Roman"/>
+          <w:sz w:val="20"/>
+          <w:szCs w:val="20"/>
+        </w:rPr>
+        <w:t xml:space="preserve"> recognizes some printe</w:t>
+      </w:r>
+      <w:r>
+        <w:rPr>
+          <w:rFonts w:asciiTheme="majorHAnsi" w:eastAsia="Times New Roman" w:hAnsiTheme="majorHAnsi" w:cs="Times New Roman"/>
+          <w:sz w:val="20"/>
+          <w:szCs w:val="20"/>
+        </w:rPr>
+        <w:t>d words and can write</w:t>
+      </w:r>
+      <w:r>
+        <w:rPr>
+          <w:rFonts w:asciiTheme="majorHAnsi" w:eastAsia="Times New Roman" w:hAnsiTheme="majorHAnsi" w:cs="Times New Roman"/>
+          <w:sz w:val="20"/>
+          <w:szCs w:val="20"/>
+        </w:rPr>
+        <w:t xml:space="preserve"> </w:t>
+      </w:r>
+      <w:proofErr w:type="spellStart"/>
+      <w:r>
+        <w:rPr>
+          <w:rFonts w:asciiTheme="majorHAnsi" w:eastAsia="Times New Roman" w:hAnsiTheme="majorHAnsi" w:cs="Times New Roman"/>
+          <w:sz w:val="20"/>
+          <w:szCs w:val="20"/>
+          <w:highlight w:val="yellow"/>
+        </w:rPr>
+        <w:t>his_her</w:t>
+      </w:r>
+      <w:proofErr w:type="spellEnd"/>
+      <w:r>
+        <w:rPr>
+          <w:rFonts w:asciiTheme="majorHAnsi" w:eastAsia="Times New Roman" w:hAnsiTheme="majorHAnsi" w:cs="Times New Roman"/>
+          <w:sz w:val="20"/>
+          <w:szCs w:val="20"/>
+        </w:rPr>
+        <w:t xml:space="preserve"> </w:t>
+      </w:r>
+      <w:r>
+        <w:rPr>
+          <w:rFonts w:asciiTheme="majorHAnsi" w:eastAsia="Times New Roman" w:hAnsiTheme="majorHAnsi" w:cs="Times New Roman"/>
+          <w:sz w:val="20"/>
+          <w:szCs w:val="20"/>
+        </w:rPr>
+        <w:t>name.</w:t>
+      </w:r>
+      <w:r>
+        <w:rPr>
+          <w:rFonts w:asciiTheme="majorHAnsi" w:eastAsia="Times New Roman" w:hAnsiTheme="majorHAnsi" w:cs="Times New Roman"/>
+          <w:sz w:val="20"/>
+          <w:szCs w:val="20"/>
+        </w:rPr>
+        <w:t xml:space="preserve"> </w:t>
+      </w:r>
+      <w:proofErr w:type="spellStart"/>
+      <w:proofErr w:type="gramStart"/>
+      <w:r>
+        <w:rPr>
+          <w:rFonts w:asciiTheme="majorHAnsi" w:eastAsia="Times New Roman" w:hAnsiTheme="majorHAnsi" w:cs="Times New Roman"/>
+          <w:sz w:val="20"/>
+          <w:szCs w:val="20"/>
+          <w:highlight w:val="yellow"/>
+        </w:rPr>
+        <w:t>he</w:t>
+      </w:r>
+      <w:proofErr w:type="gramEnd"/>
+      <w:r>
+        <w:rPr>
+          <w:rFonts w:asciiTheme="majorHAnsi" w:eastAsia="Times New Roman" w:hAnsiTheme="majorHAnsi" w:cs="Times New Roman"/>
+          <w:sz w:val="20"/>
+          <w:szCs w:val="20"/>
+          <w:highlight w:val="yellow"/>
+        </w:rPr>
+        <w:t>_she</w:t>
+      </w:r>
+      <w:proofErr w:type="spellEnd"/>
+      <w:r>
+        <w:rPr>
+          <w:rFonts w:asciiTheme="majorHAnsi" w:eastAsia="Times New Roman" w:hAnsiTheme="majorHAnsi" w:cs="Times New Roman"/>
+          <w:sz w:val="20"/>
+          <w:szCs w:val="20"/>
+        </w:rPr>
+        <w:t xml:space="preserve"> </w:t>
+      </w:r>
+      <w:r>
+        <w:rPr>
+          <w:rFonts w:asciiTheme="majorHAnsi" w:eastAsia="Times New Roman" w:hAnsiTheme="majorHAnsi" w:cs="Times New Roman"/>
+          <w:sz w:val="20"/>
+          <w:szCs w:val="20"/>
+        </w:rPr>
+        <w:t xml:space="preserve">is likely learning to separate spoken words into smaller parts, such as m - and - at for “mat” and then to blend the sounds together to say the words. </w:t>
+      </w:r>
+      <w:proofErr w:type="spellStart"/>
       <w:r>
         <w:rPr>
           <w:rFonts w:asciiTheme="majorHAnsi" w:eastAsia="Times New Roman" w:hAnsiTheme="majorHAnsi" w:cs="Times New Roman"/>
@@ -1354,22 +1526,61 @@
         </w:rPr>
         <w:t>name</w:t>
       </w:r>
-      <w:r>
-        <w:rPr>
-          <w:rFonts w:asciiTheme="majorHAnsi" w:eastAsia="Times New Roman" w:hAnsiTheme="majorHAnsi" w:cs="Times New Roman"/>
-          <w:sz w:val="20"/>
-          <w:szCs w:val="20"/>
-        </w:rPr>
-        <w:t xml:space="preserve"> </w:t>
-      </w:r>
-      <w:r>
-        <w:rPr>
-          <w:rFonts w:asciiTheme="majorHAnsi" w:eastAsia="Times New Roman" w:hAnsiTheme="majorHAnsi" w:cs="Times New Roman"/>
-          <w:sz w:val="20"/>
-          <w:szCs w:val="20"/>
-        </w:rPr>
-        <w:t xml:space="preserve">is probably also beginning to sound out simple printed words. With his growing knowledge of letter sounds and word structure, </w:t>
-      </w:r>
+      <w:proofErr w:type="spellEnd"/>
+      <w:r>
+        <w:rPr>
+          <w:rFonts w:asciiTheme="majorHAnsi" w:eastAsia="Times New Roman" w:hAnsiTheme="majorHAnsi" w:cs="Times New Roman"/>
+          <w:sz w:val="20"/>
+          <w:szCs w:val="20"/>
+        </w:rPr>
+        <w:t xml:space="preserve"> </w:t>
+      </w:r>
+      <w:r>
+        <w:rPr>
+          <w:rFonts w:asciiTheme="majorHAnsi" w:eastAsia="Times New Roman" w:hAnsiTheme="majorHAnsi" w:cs="Times New Roman"/>
+          <w:sz w:val="20"/>
+          <w:szCs w:val="20"/>
+        </w:rPr>
+        <w:t>is probably also beginning to sound out simple printed words. With</w:t>
+      </w:r>
+      <w:r>
+        <w:rPr>
+          <w:rFonts w:asciiTheme="majorHAnsi" w:eastAsia="Times New Roman" w:hAnsiTheme="majorHAnsi" w:cs="Times New Roman"/>
+          <w:sz w:val="20"/>
+          <w:szCs w:val="20"/>
+        </w:rPr>
+        <w:t xml:space="preserve"> </w:t>
+      </w:r>
+      <w:bookmarkStart w:id="0" w:name="_GoBack"/>
+      <w:bookmarkEnd w:id="0"/>
+      <w:proofErr w:type="spellStart"/>
+      <w:r>
+        <w:rPr>
+          <w:rFonts w:asciiTheme="majorHAnsi" w:eastAsia="Times New Roman" w:hAnsiTheme="majorHAnsi" w:cs="Times New Roman"/>
+          <w:sz w:val="20"/>
+          <w:szCs w:val="20"/>
+          <w:highlight w:val="yellow"/>
+        </w:rPr>
+        <w:t>his_her</w:t>
+      </w:r>
+      <w:proofErr w:type="spellEnd"/>
+      <w:r>
+        <w:rPr>
+          <w:rFonts w:asciiTheme="majorHAnsi" w:eastAsia="Times New Roman" w:hAnsiTheme="majorHAnsi" w:cs="Times New Roman"/>
+          <w:sz w:val="20"/>
+          <w:szCs w:val="20"/>
+        </w:rPr>
+        <w:t xml:space="preserve"> </w:t>
+      </w:r>
+      <w:r>
+        <w:rPr>
+          <w:rFonts w:asciiTheme="majorHAnsi" w:eastAsia="Times New Roman" w:hAnsiTheme="majorHAnsi" w:cs="Times New Roman"/>
+          <w:sz w:val="20"/>
+          <w:szCs w:val="20"/>
+        </w:rPr>
+        <w:t xml:space="preserve">growing knowledge of letter sounds and word structure, </w:t>
+      </w:r>
+      <w:proofErr w:type="spellStart"/>
       <w:r>
         <w:rPr>
           <w:rFonts w:asciiTheme="majorHAnsi" w:eastAsia="Times New Roman" w:hAnsiTheme="majorHAnsi" w:cs="Times New Roman"/>
@@ -1388,6 +1599,7 @@
         </w:rPr>
         <w:t>name</w:t>
       </w:r>
+      <w:proofErr w:type="spellEnd"/>
       <w:r>
         <w:rPr>
           <w:rFonts w:asciiTheme="majorHAnsi" w:eastAsia="Times New Roman" w:hAnsiTheme="majorHAnsi" w:cs="Times New Roman"/>
@@ -1404,6 +1616,7 @@
         </w:rPr>
         <w:t xml:space="preserve">is starting to get meaning from text. </w:t>
       </w:r>
+      <w:proofErr w:type="spellStart"/>
       <w:r>
         <w:rPr>
           <w:rFonts w:asciiTheme="majorHAnsi" w:eastAsia="Times New Roman" w:hAnsiTheme="majorHAnsi" w:cs="Times New Roman"/>
@@ -1440,6 +1653,7 @@
         </w:rPr>
         <w:t>_p</w:t>
       </w:r>
+      <w:proofErr w:type="spellEnd"/>
     </w:p>
     <w:p>
       <w:pPr>
@@ -1466,6 +1680,7 @@
         </w:rPr>
         <w:t xml:space="preserve">You can help develop your child's early literacy skills by reading engaging, predictable books to and with your child. To encourage </w:t>
       </w:r>
+      <w:proofErr w:type="spellStart"/>
       <w:r>
         <w:rPr>
           <w:rFonts w:asciiTheme="majorHAnsi" w:eastAsia="Times New Roman" w:hAnsiTheme="majorHAnsi" w:cs="Times New Roman"/>
@@ -1484,22 +1699,59 @@
         </w:rPr>
         <w:t>name</w:t>
       </w:r>
-      <w:r>
-        <w:rPr>
-          <w:rFonts w:asciiTheme="majorHAnsi" w:eastAsia="Times New Roman" w:hAnsiTheme="majorHAnsi" w:cs="Times New Roman"/>
-          <w:sz w:val="20"/>
-          <w:szCs w:val="20"/>
-        </w:rPr>
-        <w:t xml:space="preserve"> </w:t>
-      </w:r>
-      <w:r>
-        <w:rPr>
-          <w:rFonts w:asciiTheme="majorHAnsi" w:eastAsia="Times New Roman" w:hAnsiTheme="majorHAnsi" w:cs="Times New Roman"/>
-          <w:sz w:val="20"/>
-          <w:szCs w:val="20"/>
-        </w:rPr>
-        <w:t xml:space="preserve">to voice his own ideas, talk with </w:t>
-      </w:r>
+      <w:proofErr w:type="spellEnd"/>
+      <w:r>
+        <w:rPr>
+          <w:rFonts w:asciiTheme="majorHAnsi" w:eastAsia="Times New Roman" w:hAnsiTheme="majorHAnsi" w:cs="Times New Roman"/>
+          <w:sz w:val="20"/>
+          <w:szCs w:val="20"/>
+        </w:rPr>
+        <w:t xml:space="preserve"> </w:t>
+      </w:r>
+      <w:r>
+        <w:rPr>
+          <w:rFonts w:asciiTheme="majorHAnsi" w:eastAsia="Times New Roman" w:hAnsiTheme="majorHAnsi" w:cs="Times New Roman"/>
+          <w:sz w:val="20"/>
+          <w:szCs w:val="20"/>
+        </w:rPr>
+        <w:t>to voice</w:t>
+      </w:r>
+      <w:r>
+        <w:rPr>
+          <w:rFonts w:asciiTheme="majorHAnsi" w:eastAsia="Times New Roman" w:hAnsiTheme="majorHAnsi" w:cs="Times New Roman"/>
+          <w:sz w:val="20"/>
+          <w:szCs w:val="20"/>
+        </w:rPr>
+        <w:t xml:space="preserve"> </w:t>
+      </w:r>
+      <w:proofErr w:type="spellStart"/>
+      <w:r>
+        <w:rPr>
+          <w:rFonts w:asciiTheme="majorHAnsi" w:eastAsia="Times New Roman" w:hAnsiTheme="majorHAnsi" w:cs="Times New Roman"/>
+          <w:sz w:val="20"/>
+          <w:szCs w:val="20"/>
+          <w:highlight w:val="yellow"/>
+        </w:rPr>
+        <w:t>his_her</w:t>
+      </w:r>
+      <w:proofErr w:type="spellEnd"/>
+      <w:r>
+        <w:rPr>
+          <w:rFonts w:asciiTheme="majorHAnsi" w:eastAsia="Times New Roman" w:hAnsiTheme="majorHAnsi" w:cs="Times New Roman"/>
+          <w:sz w:val="20"/>
+          <w:szCs w:val="20"/>
+        </w:rPr>
+        <w:t xml:space="preserve"> </w:t>
+      </w:r>
+      <w:r>
+        <w:rPr>
+          <w:rFonts w:asciiTheme="majorHAnsi" w:eastAsia="Times New Roman" w:hAnsiTheme="majorHAnsi" w:cs="Times New Roman"/>
+          <w:sz w:val="20"/>
+          <w:szCs w:val="20"/>
+        </w:rPr>
+        <w:t xml:space="preserve">own ideas, talk with </w:t>
+      </w:r>
+      <w:proofErr w:type="spellStart"/>
       <w:r>
         <w:rPr>
           <w:rFonts w:asciiTheme="majorHAnsi" w:eastAsia="Times New Roman" w:hAnsiTheme="majorHAnsi" w:cs="Times New Roman"/>
@@ -1518,6 +1770,7 @@
         </w:rPr>
         <w:t>name</w:t>
       </w:r>
+      <w:proofErr w:type="spellEnd"/>
       <w:r>
         <w:rPr>
           <w:rFonts w:asciiTheme="majorHAnsi" w:eastAsia="Times New Roman" w:hAnsiTheme="majorHAnsi" w:cs="Times New Roman"/>
@@ -1534,6 +1787,7 @@
         </w:rPr>
         <w:t xml:space="preserve">about what you've read, seen, heard, or done together. </w:t>
       </w:r>
+      <w:proofErr w:type="spellStart"/>
       <w:r>
         <w:rPr>
           <w:rFonts w:asciiTheme="majorHAnsi" w:eastAsia="Times New Roman" w:hAnsiTheme="majorHAnsi" w:cs="Times New Roman"/>
@@ -1552,6 +1806,7 @@
         </w:rPr>
         <w:t>name</w:t>
       </w:r>
+      <w:proofErr w:type="spellEnd"/>
       <w:r>
         <w:rPr>
           <w:rFonts w:asciiTheme="majorHAnsi" w:eastAsia="Times New Roman" w:hAnsiTheme="majorHAnsi" w:cs="Times New Roman"/>
@@ -1576,6 +1831,7 @@
         </w:rPr>
         <w:t xml:space="preserve"> </w:t>
       </w:r>
+      <w:proofErr w:type="spellStart"/>
       <w:r>
         <w:rPr>
           <w:rFonts w:asciiTheme="majorHAnsi" w:eastAsia="Times New Roman" w:hAnsiTheme="majorHAnsi" w:cs="Times New Roman"/>
@@ -1612,6 +1868,7 @@
         </w:rPr>
         <w:t>_p</w:t>
       </w:r>
+      <w:proofErr w:type="spellEnd"/>
     </w:p>
     <w:p>
       <w:pPr>
@@ -1656,6 +1913,7 @@
         </w:rPr>
         <w:t xml:space="preserve"> are becoming proficient at recognizing many words, both in and out of context. They spend less time identifying and sounding out words and more time understanding what they have read. They can blend sounds and word parts to read words and sentences more quickly, smoothly, and independently. </w:t>
       </w:r>
+      <w:proofErr w:type="spellStart"/>
       <w:r>
         <w:rPr>
           <w:rFonts w:asciiTheme="majorHAnsi" w:eastAsia="Times New Roman" w:hAnsiTheme="majorHAnsi" w:cs="Times New Roman"/>
@@ -1701,6 +1959,7 @@
         </w:rPr>
         <w:t>_p</w:t>
       </w:r>
+      <w:proofErr w:type="spellEnd"/>
     </w:p>
     <w:p>
       <w:pPr>
@@ -1719,6 +1978,7 @@
           <w:szCs w:val="20"/>
         </w:rPr>
       </w:pPr>
+      <w:proofErr w:type="spellStart"/>
       <w:r>
         <w:rPr>
           <w:rFonts w:asciiTheme="majorHAnsi" w:eastAsia="Times New Roman" w:hAnsiTheme="majorHAnsi" w:cs="Times New Roman"/>
@@ -1737,22 +1997,173 @@
         </w:rPr>
         <w:t>name</w:t>
       </w:r>
-      <w:r>
-        <w:rPr>
-          <w:rFonts w:asciiTheme="majorHAnsi" w:eastAsia="Times New Roman" w:hAnsiTheme="majorHAnsi" w:cs="Times New Roman"/>
-          <w:sz w:val="20"/>
-          <w:szCs w:val="20"/>
-        </w:rPr>
-        <w:t xml:space="preserve"> </w:t>
-      </w:r>
-      <w:r>
-        <w:rPr>
-          <w:rFonts w:asciiTheme="majorHAnsi" w:eastAsia="Times New Roman" w:hAnsiTheme="majorHAnsi" w:cs="Times New Roman"/>
-          <w:sz w:val="20"/>
-          <w:szCs w:val="20"/>
-        </w:rPr>
-        <w:t xml:space="preserve">is using more complex strategies to decode words and access the meaning of grade-appropriate text. He understands that many grade-level words can have similar or opposite meanings. He understands that words have different functions. He is increasingly able to select books that interest him, to monitor his own reading, and to self-correct as needed. </w:t>
-      </w:r>
+      <w:proofErr w:type="spellEnd"/>
+      <w:r>
+        <w:rPr>
+          <w:rFonts w:asciiTheme="majorHAnsi" w:eastAsia="Times New Roman" w:hAnsiTheme="majorHAnsi" w:cs="Times New Roman"/>
+          <w:sz w:val="20"/>
+          <w:szCs w:val="20"/>
+        </w:rPr>
+        <w:t xml:space="preserve"> </w:t>
+      </w:r>
+      <w:r>
+        <w:rPr>
+          <w:rFonts w:asciiTheme="majorHAnsi" w:eastAsia="Times New Roman" w:hAnsiTheme="majorHAnsi" w:cs="Times New Roman"/>
+          <w:sz w:val="20"/>
+          <w:szCs w:val="20"/>
+        </w:rPr>
+        <w:t>is using more complex strategies to decode words and access the meaning of grade-appropriate text.</w:t>
+      </w:r>
+      <w:r>
+        <w:rPr>
+          <w:rFonts w:asciiTheme="majorHAnsi" w:eastAsia="Times New Roman" w:hAnsiTheme="majorHAnsi" w:cs="Times New Roman"/>
+          <w:sz w:val="20"/>
+          <w:szCs w:val="20"/>
+        </w:rPr>
+        <w:t xml:space="preserve"> </w:t>
+      </w:r>
+      <w:proofErr w:type="spellStart"/>
+      <w:r>
+        <w:rPr>
+          <w:rFonts w:asciiTheme="majorHAnsi" w:eastAsia="Times New Roman" w:hAnsiTheme="majorHAnsi" w:cs="Times New Roman"/>
+          <w:sz w:val="20"/>
+          <w:szCs w:val="20"/>
+          <w:highlight w:val="yellow"/>
+        </w:rPr>
+        <w:t>He_S</w:t>
+      </w:r>
+      <w:r>
+        <w:rPr>
+          <w:rFonts w:asciiTheme="majorHAnsi" w:eastAsia="Times New Roman" w:hAnsiTheme="majorHAnsi" w:cs="Times New Roman"/>
+          <w:sz w:val="20"/>
+          <w:szCs w:val="20"/>
+          <w:highlight w:val="yellow"/>
+        </w:rPr>
+        <w:t>he</w:t>
+      </w:r>
+      <w:proofErr w:type="spellEnd"/>
+      <w:r>
+        <w:rPr>
+          <w:rFonts w:asciiTheme="majorHAnsi" w:eastAsia="Times New Roman" w:hAnsiTheme="majorHAnsi" w:cs="Times New Roman"/>
+          <w:sz w:val="20"/>
+          <w:szCs w:val="20"/>
+        </w:rPr>
+        <w:t xml:space="preserve"> </w:t>
+      </w:r>
+      <w:r>
+        <w:rPr>
+          <w:rFonts w:asciiTheme="majorHAnsi" w:eastAsia="Times New Roman" w:hAnsiTheme="majorHAnsi" w:cs="Times New Roman"/>
+          <w:sz w:val="20"/>
+          <w:szCs w:val="20"/>
+        </w:rPr>
+        <w:t>understands that many grade-level words can have similar or opposite meanings.</w:t>
+      </w:r>
+      <w:r>
+        <w:rPr>
+          <w:rFonts w:asciiTheme="majorHAnsi" w:eastAsia="Times New Roman" w:hAnsiTheme="majorHAnsi" w:cs="Times New Roman"/>
+          <w:sz w:val="20"/>
+          <w:szCs w:val="20"/>
+        </w:rPr>
+        <w:t xml:space="preserve"> </w:t>
+      </w:r>
+      <w:proofErr w:type="spellStart"/>
+      <w:r>
+        <w:rPr>
+          <w:rFonts w:asciiTheme="majorHAnsi" w:eastAsia="Times New Roman" w:hAnsiTheme="majorHAnsi" w:cs="Times New Roman"/>
+          <w:sz w:val="20"/>
+          <w:szCs w:val="20"/>
+          <w:highlight w:val="yellow"/>
+        </w:rPr>
+        <w:t>He_She</w:t>
+      </w:r>
+      <w:proofErr w:type="spellEnd"/>
+      <w:r>
+        <w:rPr>
+          <w:rFonts w:asciiTheme="majorHAnsi" w:eastAsia="Times New Roman" w:hAnsiTheme="majorHAnsi" w:cs="Times New Roman"/>
+          <w:sz w:val="20"/>
+          <w:szCs w:val="20"/>
+        </w:rPr>
+        <w:t xml:space="preserve"> </w:t>
+      </w:r>
+      <w:r>
+        <w:rPr>
+          <w:rFonts w:asciiTheme="majorHAnsi" w:eastAsia="Times New Roman" w:hAnsiTheme="majorHAnsi" w:cs="Times New Roman"/>
+          <w:sz w:val="20"/>
+          <w:szCs w:val="20"/>
+        </w:rPr>
+        <w:t>understands that words have different functions.</w:t>
+      </w:r>
+      <w:r>
+        <w:rPr>
+          <w:rFonts w:asciiTheme="majorHAnsi" w:eastAsia="Times New Roman" w:hAnsiTheme="majorHAnsi" w:cs="Times New Roman"/>
+          <w:sz w:val="20"/>
+          <w:szCs w:val="20"/>
+        </w:rPr>
+        <w:t xml:space="preserve"> </w:t>
+      </w:r>
+      <w:proofErr w:type="spellStart"/>
+      <w:r>
+        <w:rPr>
+          <w:rFonts w:asciiTheme="majorHAnsi" w:eastAsia="Times New Roman" w:hAnsiTheme="majorHAnsi" w:cs="Times New Roman"/>
+          <w:sz w:val="20"/>
+          <w:szCs w:val="20"/>
+          <w:highlight w:val="yellow"/>
+        </w:rPr>
+        <w:t>He_She</w:t>
+      </w:r>
+      <w:proofErr w:type="spellEnd"/>
+      <w:r>
+        <w:rPr>
+          <w:rFonts w:asciiTheme="majorHAnsi" w:eastAsia="Times New Roman" w:hAnsiTheme="majorHAnsi" w:cs="Times New Roman"/>
+          <w:sz w:val="20"/>
+          <w:szCs w:val="20"/>
+        </w:rPr>
+        <w:t xml:space="preserve"> </w:t>
+      </w:r>
+      <w:r>
+        <w:rPr>
+          <w:rFonts w:asciiTheme="majorHAnsi" w:eastAsia="Times New Roman" w:hAnsiTheme="majorHAnsi" w:cs="Times New Roman"/>
+          <w:sz w:val="20"/>
+          <w:szCs w:val="20"/>
+        </w:rPr>
+        <w:t>is increasingly able to select books that interest him, to monitor</w:t>
+      </w:r>
+      <w:r>
+        <w:rPr>
+          <w:rFonts w:asciiTheme="majorHAnsi" w:eastAsia="Times New Roman" w:hAnsiTheme="majorHAnsi" w:cs="Times New Roman"/>
+          <w:sz w:val="20"/>
+          <w:szCs w:val="20"/>
+        </w:rPr>
+        <w:t xml:space="preserve"> </w:t>
+      </w:r>
+      <w:proofErr w:type="spellStart"/>
+      <w:r>
+        <w:rPr>
+          <w:rFonts w:asciiTheme="majorHAnsi" w:eastAsia="Times New Roman" w:hAnsiTheme="majorHAnsi" w:cs="Times New Roman"/>
+          <w:sz w:val="20"/>
+          <w:szCs w:val="20"/>
+          <w:highlight w:val="yellow"/>
+        </w:rPr>
+        <w:t>his_her</w:t>
+      </w:r>
+      <w:proofErr w:type="spellEnd"/>
+      <w:r>
+        <w:rPr>
+          <w:rFonts w:asciiTheme="majorHAnsi" w:eastAsia="Times New Roman" w:hAnsiTheme="majorHAnsi" w:cs="Times New Roman"/>
+          <w:sz w:val="20"/>
+          <w:szCs w:val="20"/>
+        </w:rPr>
+        <w:t xml:space="preserve"> </w:t>
+      </w:r>
+      <w:r>
+        <w:rPr>
+          <w:rFonts w:asciiTheme="majorHAnsi" w:eastAsia="Times New Roman" w:hAnsiTheme="majorHAnsi" w:cs="Times New Roman"/>
+          <w:sz w:val="20"/>
+          <w:szCs w:val="20"/>
+        </w:rPr>
+        <w:t xml:space="preserve">own reading, and to self-correct as needed. </w:t>
+      </w:r>
+      <w:proofErr w:type="spellStart"/>
       <w:r>
         <w:rPr>
           <w:rFonts w:asciiTheme="majorHAnsi" w:eastAsia="Times New Roman" w:hAnsiTheme="majorHAnsi" w:cs="Times New Roman"/>
@@ -1771,22 +2182,59 @@
         </w:rPr>
         <w:t>name</w:t>
       </w:r>
-      <w:r>
-        <w:rPr>
-          <w:rFonts w:asciiTheme="majorHAnsi" w:eastAsia="Times New Roman" w:hAnsiTheme="majorHAnsi" w:cs="Times New Roman"/>
-          <w:sz w:val="20"/>
-          <w:szCs w:val="20"/>
-        </w:rPr>
-        <w:t xml:space="preserve"> </w:t>
-      </w:r>
-      <w:r>
-        <w:rPr>
-          <w:rFonts w:asciiTheme="majorHAnsi" w:eastAsia="Times New Roman" w:hAnsiTheme="majorHAnsi" w:cs="Times New Roman"/>
-          <w:sz w:val="20"/>
-          <w:szCs w:val="20"/>
-        </w:rPr>
-        <w:t xml:space="preserve">is probably able to locate key details in text to answer literal and inferential questions. Also, he is probably able to read aloud some easy texts with accuracy, fluency, and expression. </w:t>
-      </w:r>
+      <w:proofErr w:type="spellEnd"/>
+      <w:r>
+        <w:rPr>
+          <w:rFonts w:asciiTheme="majorHAnsi" w:eastAsia="Times New Roman" w:hAnsiTheme="majorHAnsi" w:cs="Times New Roman"/>
+          <w:sz w:val="20"/>
+          <w:szCs w:val="20"/>
+        </w:rPr>
+        <w:t xml:space="preserve"> </w:t>
+      </w:r>
+      <w:r>
+        <w:rPr>
+          <w:rFonts w:asciiTheme="majorHAnsi" w:eastAsia="Times New Roman" w:hAnsiTheme="majorHAnsi" w:cs="Times New Roman"/>
+          <w:sz w:val="20"/>
+          <w:szCs w:val="20"/>
+        </w:rPr>
+        <w:t>is probably able to locate key details in text to answer literal and inferential questions. Also,</w:t>
+      </w:r>
+      <w:r>
+        <w:rPr>
+          <w:rFonts w:asciiTheme="majorHAnsi" w:eastAsia="Times New Roman" w:hAnsiTheme="majorHAnsi" w:cs="Times New Roman"/>
+          <w:sz w:val="20"/>
+          <w:szCs w:val="20"/>
+        </w:rPr>
+        <w:t xml:space="preserve"> </w:t>
+      </w:r>
+      <w:proofErr w:type="spellStart"/>
+      <w:r>
+        <w:rPr>
+          <w:rFonts w:asciiTheme="majorHAnsi" w:eastAsia="Times New Roman" w:hAnsiTheme="majorHAnsi" w:cs="Times New Roman"/>
+          <w:sz w:val="20"/>
+          <w:szCs w:val="20"/>
+          <w:highlight w:val="yellow"/>
+        </w:rPr>
+        <w:t>he_she</w:t>
+      </w:r>
+      <w:proofErr w:type="spellEnd"/>
+      <w:r>
+        <w:rPr>
+          <w:rFonts w:asciiTheme="majorHAnsi" w:eastAsia="Times New Roman" w:hAnsiTheme="majorHAnsi" w:cs="Times New Roman"/>
+          <w:sz w:val="20"/>
+          <w:szCs w:val="20"/>
+        </w:rPr>
+        <w:t xml:space="preserve"> </w:t>
+      </w:r>
+      <w:r>
+        <w:rPr>
+          <w:rFonts w:asciiTheme="majorHAnsi" w:eastAsia="Times New Roman" w:hAnsiTheme="majorHAnsi" w:cs="Times New Roman"/>
+          <w:sz w:val="20"/>
+          <w:szCs w:val="20"/>
+        </w:rPr>
+        <w:t xml:space="preserve">is probably able to read aloud some easy texts with accuracy, fluency, and expression. </w:t>
+      </w:r>
+      <w:proofErr w:type="spellStart"/>
       <w:r>
         <w:rPr>
           <w:rFonts w:asciiTheme="majorHAnsi" w:eastAsia="Times New Roman" w:hAnsiTheme="majorHAnsi" w:cs="Times New Roman"/>
@@ -1832,6 +2280,7 @@
         </w:rPr>
         <w:t>_p</w:t>
       </w:r>
+      <w:proofErr w:type="spellEnd"/>
     </w:p>
     <w:p>
       <w:pPr>
@@ -1858,6 +2307,7 @@
         </w:rPr>
         <w:t xml:space="preserve">You can encourage your child's growth in reading skills by providing opportunities to read and discuss a variety of books at home. </w:t>
       </w:r>
+      <w:proofErr w:type="spellStart"/>
       <w:r>
         <w:rPr>
           <w:rFonts w:asciiTheme="majorHAnsi" w:eastAsia="Times New Roman" w:hAnsiTheme="majorHAnsi" w:cs="Times New Roman"/>
@@ -1876,6 +2326,7 @@
         </w:rPr>
         <w:t>name</w:t>
       </w:r>
+      <w:proofErr w:type="spellEnd"/>
       <w:r>
         <w:rPr>
           <w:rFonts w:asciiTheme="majorHAnsi" w:eastAsia="Times New Roman" w:hAnsiTheme="majorHAnsi" w:cs="Times New Roman"/>
@@ -1901,6 +2352,7 @@
         </w:rPr>
         <w:t xml:space="preserve"> </w:t>
       </w:r>
+      <w:proofErr w:type="spellStart"/>
       <w:r>
         <w:rPr>
           <w:rFonts w:asciiTheme="majorHAnsi" w:eastAsia="Times New Roman" w:hAnsiTheme="majorHAnsi" w:cs="Times New Roman"/>
@@ -1946,6 +2398,7 @@
         </w:rPr>
         <w:t>_p</w:t>
       </w:r>
+      <w:proofErr w:type="spellEnd"/>
     </w:p>
     <w:p>
       <w:pPr>
@@ -1997,6 +2450,7 @@
         </w:rPr>
         <w:t xml:space="preserve">el sounds. At this stage, </w:t>
       </w:r>
+      <w:proofErr w:type="spellStart"/>
       <w:r>
         <w:rPr>
           <w:rFonts w:asciiTheme="majorHAnsi" w:eastAsia="Times New Roman" w:hAnsiTheme="majorHAnsi" w:cs="Times New Roman"/>
@@ -2015,6 +2469,7 @@
         </w:rPr>
         <w:t>name</w:t>
       </w:r>
+      <w:proofErr w:type="spellEnd"/>
       <w:r>
         <w:rPr>
           <w:rFonts w:asciiTheme="majorHAnsi" w:eastAsia="Times New Roman" w:hAnsiTheme="majorHAnsi" w:cs="Times New Roman"/>
@@ -2037,16 +2492,44 @@
           <w:sz w:val="20"/>
           <w:szCs w:val="20"/>
         </w:rPr>
-        <w:t xml:space="preserve"> parts to read simple words. He</w:t>
-      </w:r>
-      <w:r>
-        <w:rPr>
-          <w:rFonts w:asciiTheme="majorHAnsi" w:eastAsia="Times New Roman" w:hAnsiTheme="majorHAnsi" w:cs="Times New Roman"/>
-          <w:sz w:val="20"/>
-          <w:szCs w:val="20"/>
-        </w:rPr>
-        <w:t xml:space="preserve"> is likely using a variety of strategies to figure out words, such as pictures, story patterns, and phonics. </w:t>
-      </w:r>
+        <w:t xml:space="preserve"> parts to read simple words.</w:t>
+      </w:r>
+      <w:r>
+        <w:rPr>
+          <w:rFonts w:asciiTheme="majorHAnsi" w:eastAsia="Times New Roman" w:hAnsiTheme="majorHAnsi" w:cs="Times New Roman"/>
+          <w:sz w:val="20"/>
+          <w:szCs w:val="20"/>
+        </w:rPr>
+        <w:t xml:space="preserve"> </w:t>
+      </w:r>
+      <w:proofErr w:type="spellStart"/>
+      <w:r>
+        <w:rPr>
+          <w:rFonts w:asciiTheme="majorHAnsi" w:eastAsia="Times New Roman" w:hAnsiTheme="majorHAnsi" w:cs="Times New Roman"/>
+          <w:sz w:val="20"/>
+          <w:szCs w:val="20"/>
+          <w:highlight w:val="yellow"/>
+        </w:rPr>
+        <w:t>He_She</w:t>
+      </w:r>
+      <w:proofErr w:type="spellEnd"/>
+      <w:r>
+        <w:rPr>
+          <w:rFonts w:asciiTheme="majorHAnsi" w:eastAsia="Times New Roman" w:hAnsiTheme="majorHAnsi" w:cs="Times New Roman"/>
+          <w:sz w:val="20"/>
+          <w:szCs w:val="20"/>
+        </w:rPr>
+        <w:t xml:space="preserve"> </w:t>
+      </w:r>
+      <w:r>
+        <w:rPr>
+          <w:rFonts w:asciiTheme="majorHAnsi" w:eastAsia="Times New Roman" w:hAnsiTheme="majorHAnsi" w:cs="Times New Roman"/>
+          <w:sz w:val="20"/>
+          <w:szCs w:val="20"/>
+        </w:rPr>
+        <w:t xml:space="preserve">is likely using a variety of strategies to figure out words, such as pictures, story patterns, and phonics. </w:t>
+      </w:r>
+      <w:proofErr w:type="spellStart"/>
       <w:r>
         <w:rPr>
           <w:rFonts w:asciiTheme="majorHAnsi" w:eastAsia="Times New Roman" w:hAnsiTheme="majorHAnsi" w:cs="Times New Roman"/>
@@ -2083,6 +2566,7 @@
         </w:rPr>
         <w:t>_p</w:t>
       </w:r>
+      <w:proofErr w:type="spellEnd"/>
     </w:p>
     <w:p>
       <w:pPr>
@@ -2101,6 +2585,7 @@
           <w:szCs w:val="20"/>
         </w:rPr>
       </w:pPr>
+      <w:proofErr w:type="spellStart"/>
       <w:r>
         <w:rPr>
           <w:rFonts w:asciiTheme="majorHAnsi" w:eastAsia="Times New Roman" w:hAnsiTheme="majorHAnsi" w:cs="Times New Roman"/>
@@ -2119,6 +2604,7 @@
         </w:rPr>
         <w:t>name</w:t>
       </w:r>
+      <w:proofErr w:type="spellEnd"/>
       <w:r>
         <w:rPr>
           <w:rFonts w:asciiTheme="majorHAnsi" w:eastAsia="Times New Roman" w:hAnsiTheme="majorHAnsi" w:cs="Times New Roman"/>
@@ -2141,31 +2627,120 @@
           <w:sz w:val="20"/>
           <w:szCs w:val="20"/>
         </w:rPr>
-        <w:t>nd books to unfamiliar text. He applies his</w:t>
-      </w:r>
-      <w:r>
-        <w:rPr>
-          <w:rFonts w:asciiTheme="majorHAnsi" w:eastAsia="Times New Roman" w:hAnsiTheme="majorHAnsi" w:cs="Times New Roman"/>
-          <w:sz w:val="20"/>
-          <w:szCs w:val="20"/>
-        </w:rPr>
-        <w:t xml:space="preserve"> knowledge of common letter</w:t>
-      </w:r>
-      <w:r>
-        <w:rPr>
-          <w:rFonts w:asciiTheme="majorHAnsi" w:eastAsia="Times New Roman" w:hAnsiTheme="majorHAnsi" w:cs="Times New Roman"/>
-          <w:sz w:val="20"/>
-          <w:szCs w:val="20"/>
-        </w:rPr>
-        <w:t xml:space="preserve"> combinations to read words. He</w:t>
-      </w:r>
-      <w:r>
-        <w:rPr>
-          <w:rFonts w:asciiTheme="majorHAnsi" w:eastAsia="Times New Roman" w:hAnsiTheme="majorHAnsi" w:cs="Times New Roman"/>
-          <w:sz w:val="20"/>
-          <w:szCs w:val="20"/>
-        </w:rPr>
-        <w:t xml:space="preserve"> uses awareness of context, such as illustrations or rhyming words in poems, to fig</w:t>
+        <w:t>nd books to unfamiliar text.</w:t>
+      </w:r>
+      <w:r>
+        <w:rPr>
+          <w:rFonts w:asciiTheme="majorHAnsi" w:eastAsia="Times New Roman" w:hAnsiTheme="majorHAnsi" w:cs="Times New Roman"/>
+          <w:sz w:val="20"/>
+          <w:szCs w:val="20"/>
+        </w:rPr>
+        <w:t xml:space="preserve"> </w:t>
+      </w:r>
+      <w:proofErr w:type="spellStart"/>
+      <w:r>
+        <w:rPr>
+          <w:rFonts w:asciiTheme="majorHAnsi" w:eastAsia="Times New Roman" w:hAnsiTheme="majorHAnsi" w:cs="Times New Roman"/>
+          <w:sz w:val="20"/>
+          <w:szCs w:val="20"/>
+          <w:highlight w:val="yellow"/>
+        </w:rPr>
+        <w:t>He_She</w:t>
+      </w:r>
+      <w:proofErr w:type="spellEnd"/>
+      <w:r>
+        <w:rPr>
+          <w:rFonts w:asciiTheme="majorHAnsi" w:eastAsia="Times New Roman" w:hAnsiTheme="majorHAnsi" w:cs="Times New Roman"/>
+          <w:sz w:val="20"/>
+          <w:szCs w:val="20"/>
+        </w:rPr>
+        <w:t xml:space="preserve"> </w:t>
+      </w:r>
+      <w:r>
+        <w:rPr>
+          <w:rFonts w:asciiTheme="majorHAnsi" w:eastAsia="Times New Roman" w:hAnsiTheme="majorHAnsi" w:cs="Times New Roman"/>
+          <w:sz w:val="20"/>
+          <w:szCs w:val="20"/>
+        </w:rPr>
+        <w:t>applies</w:t>
+      </w:r>
+      <w:r>
+        <w:rPr>
+          <w:rFonts w:asciiTheme="majorHAnsi" w:eastAsia="Times New Roman" w:hAnsiTheme="majorHAnsi" w:cs="Times New Roman"/>
+          <w:sz w:val="20"/>
+          <w:szCs w:val="20"/>
+        </w:rPr>
+        <w:t xml:space="preserve"> </w:t>
+      </w:r>
+      <w:proofErr w:type="spellStart"/>
+      <w:r>
+        <w:rPr>
+          <w:rFonts w:asciiTheme="majorHAnsi" w:eastAsia="Times New Roman" w:hAnsiTheme="majorHAnsi" w:cs="Times New Roman"/>
+          <w:sz w:val="20"/>
+          <w:szCs w:val="20"/>
+          <w:highlight w:val="yellow"/>
+        </w:rPr>
+        <w:t>his_her</w:t>
+      </w:r>
+      <w:proofErr w:type="spellEnd"/>
+      <w:r>
+        <w:rPr>
+          <w:rFonts w:asciiTheme="majorHAnsi" w:eastAsia="Times New Roman" w:hAnsiTheme="majorHAnsi" w:cs="Times New Roman"/>
+          <w:sz w:val="20"/>
+          <w:szCs w:val="20"/>
+        </w:rPr>
+        <w:t xml:space="preserve"> </w:t>
+      </w:r>
+      <w:r>
+        <w:rPr>
+          <w:rFonts w:asciiTheme="majorHAnsi" w:eastAsia="Times New Roman" w:hAnsiTheme="majorHAnsi" w:cs="Times New Roman"/>
+          <w:sz w:val="20"/>
+          <w:szCs w:val="20"/>
+        </w:rPr>
+        <w:t>knowledge of common letter</w:t>
+      </w:r>
+      <w:r>
+        <w:rPr>
+          <w:rFonts w:asciiTheme="majorHAnsi" w:eastAsia="Times New Roman" w:hAnsiTheme="majorHAnsi" w:cs="Times New Roman"/>
+          <w:sz w:val="20"/>
+          <w:szCs w:val="20"/>
+        </w:rPr>
+        <w:t xml:space="preserve"> combinations to read words.</w:t>
+      </w:r>
+      <w:r>
+        <w:rPr>
+          <w:rFonts w:asciiTheme="majorHAnsi" w:eastAsia="Times New Roman" w:hAnsiTheme="majorHAnsi" w:cs="Times New Roman"/>
+          <w:sz w:val="20"/>
+          <w:szCs w:val="20"/>
+        </w:rPr>
+        <w:t xml:space="preserve"> </w:t>
+      </w:r>
+      <w:proofErr w:type="spellStart"/>
+      <w:r>
+        <w:rPr>
+          <w:rFonts w:asciiTheme="majorHAnsi" w:eastAsia="Times New Roman" w:hAnsiTheme="majorHAnsi" w:cs="Times New Roman"/>
+          <w:sz w:val="20"/>
+          <w:szCs w:val="20"/>
+          <w:highlight w:val="yellow"/>
+        </w:rPr>
+        <w:t>He_She</w:t>
+      </w:r>
+      <w:proofErr w:type="spellEnd"/>
+      <w:r>
+        <w:rPr>
+          <w:rFonts w:asciiTheme="majorHAnsi" w:eastAsia="Times New Roman" w:hAnsiTheme="majorHAnsi" w:cs="Times New Roman"/>
+          <w:sz w:val="20"/>
+          <w:szCs w:val="20"/>
+        </w:rPr>
+        <w:t xml:space="preserve"> </w:t>
+      </w:r>
+      <w:r>
+        <w:rPr>
+          <w:rFonts w:asciiTheme="majorHAnsi" w:eastAsia="Times New Roman" w:hAnsiTheme="majorHAnsi" w:cs="Times New Roman"/>
+          <w:sz w:val="20"/>
+          <w:szCs w:val="20"/>
+        </w:rPr>
+        <w:t>uses awareness of context, such as illustrations or rhyming words in poems, to fig</w:t>
       </w:r>
       <w:r>
         <w:rPr>
@@ -2175,6 +2750,7 @@
         </w:rPr>
         <w:t xml:space="preserve">ure out unfamiliar words. </w:t>
       </w:r>
+      <w:proofErr w:type="spellStart"/>
       <w:r>
         <w:rPr>
           <w:rFonts w:asciiTheme="majorHAnsi" w:eastAsia="Times New Roman" w:hAnsiTheme="majorHAnsi" w:cs="Times New Roman"/>
@@ -2193,6 +2769,7 @@
         </w:rPr>
         <w:t>name</w:t>
       </w:r>
+      <w:proofErr w:type="spellEnd"/>
       <w:r>
         <w:rPr>
           <w:rFonts w:asciiTheme="majorHAnsi" w:eastAsia="Times New Roman" w:hAnsiTheme="majorHAnsi" w:cs="Times New Roman"/>
@@ -2209,6 +2786,7 @@
         </w:rPr>
         <w:t xml:space="preserve">is beginning to read easy-reader material, but is not yet a fluent, independent reader. </w:t>
       </w:r>
+      <w:proofErr w:type="spellStart"/>
       <w:r>
         <w:rPr>
           <w:rFonts w:asciiTheme="majorHAnsi" w:eastAsia="Times New Roman" w:hAnsiTheme="majorHAnsi" w:cs="Times New Roman"/>
@@ -2245,6 +2823,7 @@
         </w:rPr>
         <w:t>_p</w:t>
       </w:r>
+      <w:proofErr w:type="spellEnd"/>
     </w:p>
     <w:p>
       <w:pPr>
@@ -2279,6 +2858,7 @@
         </w:rPr>
         <w:t xml:space="preserve"> thing you can do to help </w:t>
       </w:r>
+      <w:proofErr w:type="spellStart"/>
       <w:r>
         <w:rPr>
           <w:rFonts w:asciiTheme="majorHAnsi" w:eastAsia="Times New Roman" w:hAnsiTheme="majorHAnsi" w:cs="Times New Roman"/>
@@ -2297,6 +2877,7 @@
         </w:rPr>
         <w:t>name</w:t>
       </w:r>
+      <w:proofErr w:type="spellEnd"/>
       <w:r>
         <w:rPr>
           <w:rFonts w:asciiTheme="majorHAnsi" w:eastAsia="Times New Roman" w:hAnsiTheme="majorHAnsi" w:cs="Times New Roman"/>
@@ -2321,6 +2902,7 @@
         </w:rPr>
         <w:t xml:space="preserve">rybooks aloud to and with </w:t>
       </w:r>
+      <w:proofErr w:type="spellStart"/>
       <w:r>
         <w:rPr>
           <w:rFonts w:asciiTheme="majorHAnsi" w:eastAsia="Times New Roman" w:hAnsiTheme="majorHAnsi" w:cs="Times New Roman"/>
@@ -2339,6 +2921,7 @@
         </w:rPr>
         <w:t>name</w:t>
       </w:r>
+      <w:proofErr w:type="spellEnd"/>
       <w:r>
         <w:rPr>
           <w:rFonts w:asciiTheme="majorHAnsi" w:eastAsia="Times New Roman" w:hAnsiTheme="majorHAnsi" w:cs="Times New Roman"/>
@@ -2363,6 +2946,7 @@
         </w:rPr>
         <w:t xml:space="preserve">r your child. </w:t>
       </w:r>
+      <w:proofErr w:type="spellStart"/>
       <w:r>
         <w:rPr>
           <w:rFonts w:asciiTheme="majorHAnsi" w:eastAsia="Times New Roman" w:hAnsiTheme="majorHAnsi" w:cs="Times New Roman"/>
@@ -2381,6 +2965,7 @@
         </w:rPr>
         <w:t>name</w:t>
       </w:r>
+      <w:proofErr w:type="spellEnd"/>
       <w:r>
         <w:rPr>
           <w:rFonts w:asciiTheme="majorHAnsi" w:eastAsia="Times New Roman" w:hAnsiTheme="majorHAnsi" w:cs="Times New Roman"/>
@@ -2406,6 +2991,7 @@
         </w:rPr>
         <w:t xml:space="preserve"> </w:t>
       </w:r>
+      <w:proofErr w:type="spellStart"/>
       <w:r>
         <w:rPr>
           <w:rFonts w:asciiTheme="majorHAnsi" w:eastAsia="Times New Roman" w:hAnsiTheme="majorHAnsi" w:cs="Times New Roman"/>
@@ -2442,6 +3028,7 @@
         </w:rPr>
         <w:t>_p</w:t>
       </w:r>
+      <w:proofErr w:type="spellEnd"/>
     </w:p>
     <w:p>
       <w:pPr>
@@ -4294,8 +4881,8 @@
         </c:dLbls>
         <c:gapWidth val="444"/>
         <c:overlap val="-90"/>
-        <c:axId val="2136069288"/>
-        <c:axId val="2136434520"/>
+        <c:axId val="-2091124312"/>
+        <c:axId val="2138989800"/>
         <c:extLst xmlns:c16r2="http://schemas.microsoft.com/office/drawing/2015/06/chart">
           <c:ext xmlns:c15="http://schemas.microsoft.com/office/drawing/2012/chart" uri="{02D57815-91ED-43cb-92C2-25804820EDAC}">
             <c15:filteredBarSeries>
@@ -4488,7 +5075,7 @@
         </c:extLst>
       </c:barChart>
       <c:catAx>
-        <c:axId val="2136069288"/>
+        <c:axId val="-2091124312"/>
         <c:scaling>
           <c:orientation val="minMax"/>
         </c:scaling>
@@ -4545,7 +5132,7 @@
             <a:endParaRPr lang="en-US"/>
           </a:p>
         </c:txPr>
-        <c:crossAx val="2136434520"/>
+        <c:crossAx val="2138989800"/>
         <c:crosses val="autoZero"/>
         <c:auto val="1"/>
         <c:lblAlgn val="ctr"/>
@@ -4553,7 +5140,7 @@
         <c:noMultiLvlLbl val="0"/>
       </c:catAx>
       <c:valAx>
-        <c:axId val="2136434520"/>
+        <c:axId val="2138989800"/>
         <c:scaling>
           <c:orientation val="minMax"/>
           <c:max val="100.0"/>
@@ -4598,7 +5185,7 @@
             <a:endParaRPr lang="en-US"/>
           </a:p>
         </c:txPr>
-        <c:crossAx val="2136069288"/>
+        <c:crossAx val="-2091124312"/>
         <c:crosses val="autoZero"/>
         <c:crossBetween val="between"/>
         <c:majorUnit val="20.0"/>

</xml_diff>